<commit_message>
updated section 3, updated diagram/proposal
</commit_message>
<xml_diff>
--- a/SpartanSellersSRS.docx
+++ b/SpartanSellersSRS.docx
@@ -755,7 +755,23 @@
           <w:sz w:val="24"/>
           <w:szCs w:val="24"/>
         </w:rPr>
-        <w:t xml:space="preserve"> Campus Marketplace Application is an application that allows UNCG campus students to easily browse and sell </w:t>
+        <w:t xml:space="preserve"> Campus Marketplace Application is an application that allows UNCG campus students to easily browse used dorm and school supplies from other students</w:t>
+      </w:r>
+      <w:r>
+        <w:rPr>
+          <w:rFonts w:ascii="Times New Roman" w:hAnsi="Times New Roman" w:cs="Times New Roman"/>
+          <w:sz w:val="24"/>
+          <w:szCs w:val="24"/>
+        </w:rPr>
+        <w:t xml:space="preserve">. </w:t>
+      </w:r>
+      <w:r>
+        <w:rPr>
+          <w:rFonts w:ascii="Times New Roman" w:hAnsi="Times New Roman" w:cs="Times New Roman"/>
+          <w:sz w:val="24"/>
+          <w:szCs w:val="24"/>
+        </w:rPr>
+        <w:t xml:space="preserve">In addition, </w:t>
       </w:r>
       <w:proofErr w:type="spellStart"/>
       <w:r>
@@ -764,7 +780,7 @@
           <w:sz w:val="24"/>
           <w:szCs w:val="24"/>
         </w:rPr>
-        <w:t>thier</w:t>
+        <w:t>SpartanSellers</w:t>
       </w:r>
       <w:proofErr w:type="spellEnd"/>
       <w:r>
@@ -773,41 +789,15 @@
           <w:sz w:val="24"/>
           <w:szCs w:val="24"/>
         </w:rPr>
-        <w:t xml:space="preserve"> dorm furniture, school supplies, or </w:t>
-      </w:r>
-      <w:r>
-        <w:rPr>
-          <w:rFonts w:ascii="Times New Roman" w:hAnsi="Times New Roman" w:cs="Times New Roman"/>
-          <w:sz w:val="24"/>
-          <w:szCs w:val="24"/>
-        </w:rPr>
-        <w:t>necessities</w:t>
-      </w:r>
-      <w:r>
-        <w:rPr>
-          <w:rFonts w:ascii="Times New Roman" w:hAnsi="Times New Roman" w:cs="Times New Roman"/>
-          <w:sz w:val="24"/>
-          <w:szCs w:val="24"/>
-        </w:rPr>
-        <w:t xml:space="preserve"> to other students. With the </w:t>
-      </w:r>
-      <w:proofErr w:type="spellStart"/>
-      <w:r>
-        <w:rPr>
-          <w:rFonts w:ascii="Times New Roman" w:hAnsi="Times New Roman" w:cs="Times New Roman"/>
-          <w:sz w:val="24"/>
-          <w:szCs w:val="24"/>
-        </w:rPr>
-        <w:t>SpartanSellers</w:t>
-      </w:r>
-      <w:proofErr w:type="spellEnd"/>
-      <w:r>
-        <w:rPr>
-          <w:rFonts w:ascii="Times New Roman" w:hAnsi="Times New Roman" w:cs="Times New Roman"/>
-          <w:sz w:val="24"/>
-          <w:szCs w:val="24"/>
-        </w:rPr>
-        <w:t xml:space="preserve"> app, students </w:t>
+        <w:t xml:space="preserve"> allows buyers to leave reviews for sellers, making sure that students who are frequent users of the application throughout their time at university are held accountable to maintain a professional demeanor when selling their used items. </w:t>
+      </w:r>
+      <w:r>
+        <w:rPr>
+          <w:rFonts w:ascii="Times New Roman" w:hAnsi="Times New Roman" w:cs="Times New Roman"/>
+          <w:sz w:val="24"/>
+          <w:szCs w:val="24"/>
+        </w:rPr>
+        <w:t xml:space="preserve">Sellers </w:t>
       </w:r>
       <w:proofErr w:type="gramStart"/>
       <w:r>
@@ -825,145 +815,63 @@
           <w:sz w:val="24"/>
           <w:szCs w:val="24"/>
         </w:rPr>
-        <w:t xml:space="preserve"> easily </w:t>
-      </w:r>
-      <w:proofErr w:type="spellStart"/>
-      <w:r>
-        <w:rPr>
-          <w:rFonts w:ascii="Times New Roman" w:hAnsi="Times New Roman" w:cs="Times New Roman"/>
-          <w:sz w:val="24"/>
-          <w:szCs w:val="24"/>
-        </w:rPr>
-        <w:t>brpwse</w:t>
-      </w:r>
-      <w:proofErr w:type="spellEnd"/>
-      <w:r>
-        <w:rPr>
-          <w:rFonts w:ascii="Times New Roman" w:hAnsi="Times New Roman" w:cs="Times New Roman"/>
-          <w:sz w:val="24"/>
-          <w:szCs w:val="24"/>
-        </w:rPr>
-        <w:t xml:space="preserve"> used dorm and school supplies from other students, </w:t>
-      </w:r>
-      <w:r>
-        <w:rPr>
-          <w:rFonts w:ascii="Times New Roman" w:hAnsi="Times New Roman" w:cs="Times New Roman"/>
-          <w:sz w:val="24"/>
-          <w:szCs w:val="24"/>
-        </w:rPr>
-        <w:t>and/or</w:t>
-      </w:r>
-      <w:r>
-        <w:rPr>
-          <w:rFonts w:ascii="Times New Roman" w:hAnsi="Times New Roman" w:cs="Times New Roman"/>
-          <w:sz w:val="24"/>
-          <w:szCs w:val="24"/>
-        </w:rPr>
-        <w:t xml:space="preserve"> sell </w:t>
-      </w:r>
-      <w:r>
-        <w:rPr>
-          <w:rFonts w:ascii="Times New Roman" w:hAnsi="Times New Roman" w:cs="Times New Roman"/>
-          <w:sz w:val="24"/>
-          <w:szCs w:val="24"/>
-        </w:rPr>
-        <w:t xml:space="preserve">supplies </w:t>
-      </w:r>
-      <w:r>
-        <w:rPr>
-          <w:rFonts w:ascii="Times New Roman" w:hAnsi="Times New Roman" w:cs="Times New Roman"/>
-          <w:sz w:val="24"/>
-          <w:szCs w:val="24"/>
-        </w:rPr>
-        <w:t>when they no longer need them. This app</w:t>
-      </w:r>
-      <w:r>
-        <w:rPr>
-          <w:rFonts w:ascii="Times New Roman" w:hAnsi="Times New Roman" w:cs="Times New Roman"/>
-          <w:sz w:val="24"/>
-          <w:szCs w:val="24"/>
-        </w:rPr>
-        <w:t>lication</w:t>
-      </w:r>
-      <w:r>
-        <w:rPr>
-          <w:rFonts w:ascii="Times New Roman" w:hAnsi="Times New Roman" w:cs="Times New Roman"/>
-          <w:sz w:val="24"/>
-          <w:szCs w:val="24"/>
-        </w:rPr>
-        <w:t xml:space="preserve"> reduces waste and reduces the cost of on-campus living for students and parents. Sellers </w:t>
-      </w:r>
-      <w:proofErr w:type="gramStart"/>
-      <w:r>
-        <w:rPr>
-          <w:rFonts w:ascii="Times New Roman" w:hAnsi="Times New Roman" w:cs="Times New Roman"/>
-          <w:sz w:val="24"/>
-          <w:szCs w:val="24"/>
-        </w:rPr>
-        <w:t>are able to</w:t>
-      </w:r>
-      <w:proofErr w:type="gramEnd"/>
-      <w:r>
-        <w:rPr>
-          <w:rFonts w:ascii="Times New Roman" w:hAnsi="Times New Roman" w:cs="Times New Roman"/>
-          <w:sz w:val="24"/>
-          <w:szCs w:val="24"/>
-        </w:rPr>
-        <w:t xml:space="preserve"> view historic pricing by category for items they post, allowing them to be more informed when pricing </w:t>
-      </w:r>
-      <w:proofErr w:type="spellStart"/>
-      <w:r>
-        <w:rPr>
-          <w:rFonts w:ascii="Times New Roman" w:hAnsi="Times New Roman" w:cs="Times New Roman"/>
-          <w:sz w:val="24"/>
-          <w:szCs w:val="24"/>
-        </w:rPr>
-        <w:t>thier</w:t>
-      </w:r>
-      <w:proofErr w:type="spellEnd"/>
-      <w:r>
-        <w:rPr>
-          <w:rFonts w:ascii="Times New Roman" w:hAnsi="Times New Roman" w:cs="Times New Roman"/>
-          <w:sz w:val="24"/>
-          <w:szCs w:val="24"/>
-        </w:rPr>
-        <w:t xml:space="preserve"> items. In addition, </w:t>
-      </w:r>
-      <w:proofErr w:type="spellStart"/>
-      <w:r>
-        <w:rPr>
-          <w:rFonts w:ascii="Times New Roman" w:hAnsi="Times New Roman" w:cs="Times New Roman"/>
-          <w:sz w:val="24"/>
-          <w:szCs w:val="24"/>
-        </w:rPr>
-        <w:t>SpartanSellers</w:t>
-      </w:r>
-      <w:proofErr w:type="spellEnd"/>
-      <w:r>
-        <w:rPr>
-          <w:rFonts w:ascii="Times New Roman" w:hAnsi="Times New Roman" w:cs="Times New Roman"/>
-          <w:sz w:val="24"/>
-          <w:szCs w:val="24"/>
-        </w:rPr>
-        <w:t xml:space="preserve"> allows buyers to leave reviews for sellers, making sure that students who are frequent users of the application throughout their time at university are held accountable to maintain a professional demeanor when selling their used items. In addition, sellers must be approved by the admins before listing their items, and admins must approve each listing before it is live to the site. Admins are also able to remove listings that become problematic, or that do not sell within an appropriate </w:t>
-      </w:r>
-      <w:proofErr w:type="gramStart"/>
-      <w:r>
-        <w:rPr>
-          <w:rFonts w:ascii="Times New Roman" w:hAnsi="Times New Roman" w:cs="Times New Roman"/>
-          <w:sz w:val="24"/>
-          <w:szCs w:val="24"/>
-        </w:rPr>
-        <w:t>time period</w:t>
-      </w:r>
-      <w:proofErr w:type="gramEnd"/>
-      <w:r>
-        <w:rPr>
-          <w:rFonts w:ascii="Times New Roman" w:hAnsi="Times New Roman" w:cs="Times New Roman"/>
-          <w:sz w:val="24"/>
-          <w:szCs w:val="24"/>
-        </w:rPr>
-        <w:t xml:space="preserve">. </w:t>
+        <w:t xml:space="preserve"> list</w:t>
+      </w:r>
+      <w:r>
+        <w:rPr>
+          <w:rFonts w:ascii="Times New Roman" w:hAnsi="Times New Roman" w:cs="Times New Roman"/>
+          <w:sz w:val="24"/>
+          <w:szCs w:val="24"/>
+        </w:rPr>
+        <w:t xml:space="preserve"> </w:t>
+      </w:r>
+      <w:r>
+        <w:rPr>
+          <w:rFonts w:ascii="Times New Roman" w:hAnsi="Times New Roman" w:cs="Times New Roman"/>
+          <w:sz w:val="24"/>
+          <w:szCs w:val="24"/>
+        </w:rPr>
+        <w:t>items for sale on the site.</w:t>
+      </w:r>
+      <w:r>
+        <w:rPr>
+          <w:rFonts w:ascii="Times New Roman" w:hAnsi="Times New Roman" w:cs="Times New Roman"/>
+          <w:sz w:val="24"/>
+          <w:szCs w:val="24"/>
+        </w:rPr>
+        <w:t xml:space="preserve"> Sellers are </w:t>
+      </w:r>
+      <w:r>
+        <w:rPr>
+          <w:rFonts w:ascii="Times New Roman" w:hAnsi="Times New Roman" w:cs="Times New Roman"/>
+          <w:sz w:val="24"/>
+          <w:szCs w:val="24"/>
+        </w:rPr>
+        <w:t xml:space="preserve">also </w:t>
+      </w:r>
+      <w:r>
+        <w:rPr>
+          <w:rFonts w:ascii="Times New Roman" w:hAnsi="Times New Roman" w:cs="Times New Roman"/>
+          <w:sz w:val="24"/>
+          <w:szCs w:val="24"/>
+        </w:rPr>
+        <w:t xml:space="preserve">able to view historic pricing by category for items they post, allowing them to be more informed when pricing </w:t>
+      </w:r>
+      <w:r>
+        <w:rPr>
+          <w:rFonts w:ascii="Times New Roman" w:hAnsi="Times New Roman" w:cs="Times New Roman"/>
+          <w:sz w:val="24"/>
+          <w:szCs w:val="24"/>
+        </w:rPr>
+        <w:t>their</w:t>
+      </w:r>
+      <w:r>
+        <w:rPr>
+          <w:rFonts w:ascii="Times New Roman" w:hAnsi="Times New Roman" w:cs="Times New Roman"/>
+          <w:sz w:val="24"/>
+          <w:szCs w:val="24"/>
+        </w:rPr>
+        <w:t xml:space="preserve"> items. In addition, sellers must be approved by the admins before listing their items, and admins must approve each listing before it is live to the site. </w:t>
       </w:r>
     </w:p>
     <w:p>
@@ -1319,6 +1227,24 @@
     </w:p>
     <w:p>
       <w:pPr>
+        <w:rPr>
+          <w:rFonts w:ascii="Times New Roman" w:hAnsi="Times New Roman" w:cs="Times New Roman"/>
+          <w:sz w:val="24"/>
+          <w:szCs w:val="24"/>
+        </w:rPr>
+      </w:pPr>
+    </w:p>
+    <w:p>
+      <w:pPr>
+        <w:rPr>
+          <w:rFonts w:ascii="Times New Roman" w:hAnsi="Times New Roman" w:cs="Times New Roman"/>
+          <w:sz w:val="24"/>
+          <w:szCs w:val="24"/>
+        </w:rPr>
+      </w:pPr>
+    </w:p>
+    <w:p>
+      <w:pPr>
         <w:pStyle w:val="ListParagraph"/>
         <w:numPr>
           <w:ilvl w:val="0"/>
@@ -1354,13 +1280,15 @@
         </w:numPr>
         <w:rPr>
           <w:rFonts w:ascii="Times New Roman" w:hAnsi="Times New Roman" w:cs="Times New Roman"/>
-          <w:sz w:val="24"/>
-          <w:szCs w:val="24"/>
-        </w:rPr>
-      </w:pPr>
-      <w:r>
-        <w:rPr>
-          <w:rFonts w:ascii="Times New Roman" w:hAnsi="Times New Roman" w:cs="Times New Roman"/>
+          <w:color w:val="00B050"/>
+          <w:sz w:val="24"/>
+          <w:szCs w:val="24"/>
+        </w:rPr>
+      </w:pPr>
+      <w:r>
+        <w:rPr>
+          <w:rFonts w:ascii="Times New Roman" w:hAnsi="Times New Roman" w:cs="Times New Roman"/>
+          <w:color w:val="00B050"/>
           <w:sz w:val="24"/>
           <w:szCs w:val="24"/>
         </w:rPr>
@@ -1376,17 +1304,19 @@
         </w:numPr>
         <w:rPr>
           <w:rFonts w:ascii="Times New Roman" w:hAnsi="Times New Roman" w:cs="Times New Roman"/>
-          <w:sz w:val="24"/>
-          <w:szCs w:val="24"/>
-        </w:rPr>
-      </w:pPr>
-      <w:r>
-        <w:rPr>
-          <w:rFonts w:ascii="Times New Roman" w:hAnsi="Times New Roman" w:cs="Times New Roman"/>
-          <w:sz w:val="24"/>
-          <w:szCs w:val="24"/>
-        </w:rPr>
-        <w:t xml:space="preserve"> Secondary</w:t>
+          <w:color w:val="00B050"/>
+          <w:sz w:val="24"/>
+          <w:szCs w:val="24"/>
+        </w:rPr>
+      </w:pPr>
+      <w:r>
+        <w:rPr>
+          <w:rFonts w:ascii="Times New Roman" w:hAnsi="Times New Roman" w:cs="Times New Roman"/>
+          <w:color w:val="00B050"/>
+          <w:sz w:val="24"/>
+          <w:szCs w:val="24"/>
+        </w:rPr>
+        <w:t>Secondary</w:t>
       </w:r>
     </w:p>
     <w:p>
@@ -1427,11 +1357,79 @@
       <w:r>
         <w:rPr>
           <w:rFonts w:ascii="Times New Roman" w:hAnsi="Times New Roman" w:cs="Times New Roman"/>
+          <w:noProof/>
+          <w:sz w:val="24"/>
+          <w:szCs w:val="24"/>
+        </w:rPr>
+        <w:drawing>
+          <wp:anchor distT="0" distB="0" distL="114300" distR="114300" simplePos="0" relativeHeight="251658240" behindDoc="0" locked="0" layoutInCell="1" allowOverlap="1" wp14:anchorId="25729F15" wp14:editId="7DF8FEDC">
+            <wp:simplePos x="0" y="0"/>
+            <wp:positionH relativeFrom="margin">
+              <wp:align>right</wp:align>
+            </wp:positionH>
+            <wp:positionV relativeFrom="paragraph">
+              <wp:posOffset>221996</wp:posOffset>
+            </wp:positionV>
+            <wp:extent cx="6858000" cy="3144520"/>
+            <wp:effectExtent l="0" t="0" r="0" b="0"/>
+            <wp:wrapSquare wrapText="bothSides"/>
+            <wp:docPr id="763348292" name="Picture 2" descr="A diagram of a person with text&#10;&#10;Description automatically generated"/>
+            <wp:cNvGraphicFramePr>
+              <a:graphicFrameLocks xmlns:a="http://schemas.openxmlformats.org/drawingml/2006/main" noChangeAspect="1"/>
+            </wp:cNvGraphicFramePr>
+            <a:graphic xmlns:a="http://schemas.openxmlformats.org/drawingml/2006/main">
+              <a:graphicData uri="http://schemas.openxmlformats.org/drawingml/2006/picture">
+                <pic:pic xmlns:pic="http://schemas.openxmlformats.org/drawingml/2006/picture">
+                  <pic:nvPicPr>
+                    <pic:cNvPr id="763348292" name="Picture 2" descr="A diagram of a person with text&#10;&#10;Description automatically generated"/>
+                    <pic:cNvPicPr/>
+                  </pic:nvPicPr>
+                  <pic:blipFill>
+                    <a:blip r:embed="rId5">
+                      <a:extLst>
+                        <a:ext uri="{28A0092B-C50C-407E-A947-70E740481C1C}">
+                          <a14:useLocalDpi xmlns:a14="http://schemas.microsoft.com/office/drawing/2010/main" val="0"/>
+                        </a:ext>
+                      </a:extLst>
+                    </a:blip>
+                    <a:stretch>
+                      <a:fillRect/>
+                    </a:stretch>
+                  </pic:blipFill>
+                  <pic:spPr>
+                    <a:xfrm>
+                      <a:off x="0" y="0"/>
+                      <a:ext cx="6858000" cy="3144520"/>
+                    </a:xfrm>
+                    <a:prstGeom prst="rect">
+                      <a:avLst/>
+                    </a:prstGeom>
+                  </pic:spPr>
+                </pic:pic>
+              </a:graphicData>
+            </a:graphic>
+          </wp:anchor>
+        </w:drawing>
+      </w:r>
+      <w:r>
+        <w:rPr>
+          <w:rFonts w:ascii="Times New Roman" w:hAnsi="Times New Roman" w:cs="Times New Roman"/>
           <w:sz w:val="24"/>
           <w:szCs w:val="24"/>
         </w:rPr>
         <w:t>Use-Case Model Diagram</w:t>
       </w:r>
+    </w:p>
+    <w:p>
+      <w:pPr>
+        <w:pStyle w:val="ListParagraph"/>
+        <w:ind w:left="1080"/>
+        <w:rPr>
+          <w:rFonts w:ascii="Times New Roman" w:hAnsi="Times New Roman" w:cs="Times New Roman"/>
+          <w:sz w:val="24"/>
+          <w:szCs w:val="24"/>
+        </w:rPr>
+      </w:pPr>
     </w:p>
     <w:p>
       <w:pPr>
@@ -1464,17 +1462,169 @@
         </w:numPr>
         <w:rPr>
           <w:rFonts w:ascii="Times New Roman" w:hAnsi="Times New Roman" w:cs="Times New Roman"/>
-          <w:sz w:val="24"/>
-          <w:szCs w:val="24"/>
-        </w:rPr>
-      </w:pPr>
-      <w:r>
-        <w:rPr>
-          <w:rFonts w:ascii="Times New Roman" w:hAnsi="Times New Roman" w:cs="Times New Roman"/>
-          <w:sz w:val="24"/>
-          <w:szCs w:val="24"/>
-        </w:rPr>
-        <w:t xml:space="preserve"> Actor 1</w:t>
+          <w:b/>
+          <w:bCs/>
+          <w:sz w:val="24"/>
+          <w:szCs w:val="24"/>
+        </w:rPr>
+      </w:pPr>
+      <w:r>
+        <w:rPr>
+          <w:rFonts w:ascii="Times New Roman" w:hAnsi="Times New Roman" w:cs="Times New Roman"/>
+          <w:sz w:val="24"/>
+          <w:szCs w:val="24"/>
+        </w:rPr>
+        <w:t xml:space="preserve"> </w:t>
+      </w:r>
+      <w:r>
+        <w:rPr>
+          <w:rFonts w:ascii="Times New Roman" w:hAnsi="Times New Roman" w:cs="Times New Roman"/>
+          <w:sz w:val="24"/>
+          <w:szCs w:val="24"/>
+        </w:rPr>
+        <w:tab/>
+      </w:r>
+      <w:r>
+        <w:rPr>
+          <w:rFonts w:ascii="Times New Roman" w:hAnsi="Times New Roman" w:cs="Times New Roman"/>
+          <w:b/>
+          <w:bCs/>
+          <w:sz w:val="24"/>
+          <w:szCs w:val="24"/>
+        </w:rPr>
+        <w:t>Actor: Buyer (Alli)</w:t>
+      </w:r>
+    </w:p>
+    <w:p>
+      <w:pPr>
+        <w:pStyle w:val="ListParagraph"/>
+        <w:numPr>
+          <w:ilvl w:val="0"/>
+          <w:numId w:val="3"/>
+        </w:numPr>
+        <w:rPr>
+          <w:rFonts w:ascii="Times New Roman" w:hAnsi="Times New Roman" w:cs="Times New Roman"/>
+          <w:sz w:val="24"/>
+          <w:szCs w:val="24"/>
+        </w:rPr>
+      </w:pPr>
+      <w:r>
+        <w:rPr>
+          <w:rFonts w:ascii="Times New Roman" w:hAnsi="Times New Roman" w:cs="Times New Roman"/>
+          <w:b/>
+          <w:bCs/>
+          <w:sz w:val="24"/>
+          <w:szCs w:val="24"/>
+        </w:rPr>
+        <w:t>Search for/Browse Items:</w:t>
+      </w:r>
+      <w:r>
+        <w:rPr>
+          <w:rFonts w:ascii="Times New Roman" w:hAnsi="Times New Roman" w:cs="Times New Roman"/>
+          <w:sz w:val="24"/>
+          <w:szCs w:val="24"/>
+        </w:rPr>
+        <w:t xml:space="preserve"> The buyer can search for items by </w:t>
+      </w:r>
+      <w:proofErr w:type="gramStart"/>
+      <w:r>
+        <w:rPr>
+          <w:rFonts w:ascii="Times New Roman" w:hAnsi="Times New Roman" w:cs="Times New Roman"/>
+          <w:sz w:val="24"/>
+          <w:szCs w:val="24"/>
+        </w:rPr>
+        <w:t>keyword, and</w:t>
+      </w:r>
+      <w:proofErr w:type="gramEnd"/>
+      <w:r>
+        <w:rPr>
+          <w:rFonts w:ascii="Times New Roman" w:hAnsi="Times New Roman" w:cs="Times New Roman"/>
+          <w:sz w:val="24"/>
+          <w:szCs w:val="24"/>
+        </w:rPr>
+        <w:t xml:space="preserve"> look through lists of items for sale.</w:t>
+      </w:r>
+    </w:p>
+    <w:p>
+      <w:pPr>
+        <w:pStyle w:val="ListParagraph"/>
+        <w:numPr>
+          <w:ilvl w:val="0"/>
+          <w:numId w:val="3"/>
+        </w:numPr>
+        <w:rPr>
+          <w:rFonts w:ascii="Times New Roman" w:hAnsi="Times New Roman" w:cs="Times New Roman"/>
+          <w:sz w:val="24"/>
+          <w:szCs w:val="24"/>
+        </w:rPr>
+      </w:pPr>
+      <w:r>
+        <w:rPr>
+          <w:rFonts w:ascii="Times New Roman" w:hAnsi="Times New Roman" w:cs="Times New Roman"/>
+          <w:b/>
+          <w:bCs/>
+          <w:sz w:val="24"/>
+          <w:szCs w:val="24"/>
+        </w:rPr>
+        <w:t>Post Seller Reviews:</w:t>
+      </w:r>
+      <w:r>
+        <w:rPr>
+          <w:rFonts w:ascii="Times New Roman" w:hAnsi="Times New Roman" w:cs="Times New Roman"/>
+          <w:sz w:val="24"/>
+          <w:szCs w:val="24"/>
+        </w:rPr>
+        <w:t xml:space="preserve"> The Buyer can post reviews on the sellers they interact with, creating accountability between buyers and sellers to create a safe interactive online space. </w:t>
+      </w:r>
+    </w:p>
+    <w:p>
+      <w:pPr>
+        <w:pStyle w:val="ListParagraph"/>
+        <w:numPr>
+          <w:ilvl w:val="0"/>
+          <w:numId w:val="3"/>
+        </w:numPr>
+        <w:rPr>
+          <w:rFonts w:ascii="Times New Roman" w:hAnsi="Times New Roman" w:cs="Times New Roman"/>
+          <w:sz w:val="24"/>
+          <w:szCs w:val="24"/>
+        </w:rPr>
+      </w:pPr>
+      <w:r>
+        <w:rPr>
+          <w:rFonts w:ascii="Times New Roman" w:hAnsi="Times New Roman" w:cs="Times New Roman"/>
+          <w:b/>
+          <w:bCs/>
+          <w:sz w:val="24"/>
+          <w:szCs w:val="24"/>
+        </w:rPr>
+        <w:t>Login:</w:t>
+      </w:r>
+      <w:r>
+        <w:rPr>
+          <w:rFonts w:ascii="Times New Roman" w:hAnsi="Times New Roman" w:cs="Times New Roman"/>
+          <w:sz w:val="24"/>
+          <w:szCs w:val="24"/>
+        </w:rPr>
+        <w:t xml:space="preserve"> All users must login to the application with a unique UNCG email address and password </w:t>
+      </w:r>
+      <w:proofErr w:type="gramStart"/>
+      <w:r>
+        <w:rPr>
+          <w:rFonts w:ascii="Times New Roman" w:hAnsi="Times New Roman" w:cs="Times New Roman"/>
+          <w:sz w:val="24"/>
+          <w:szCs w:val="24"/>
+        </w:rPr>
+        <w:t>in order to</w:t>
+      </w:r>
+      <w:proofErr w:type="gramEnd"/>
+      <w:r>
+        <w:rPr>
+          <w:rFonts w:ascii="Times New Roman" w:hAnsi="Times New Roman" w:cs="Times New Roman"/>
+          <w:sz w:val="24"/>
+          <w:szCs w:val="24"/>
+        </w:rPr>
+        <w:t xml:space="preserve"> view and manipulate the website’s content.</w:t>
       </w:r>
     </w:p>
     <w:p>
@@ -1486,17 +1636,187 @@
         </w:numPr>
         <w:rPr>
           <w:rFonts w:ascii="Times New Roman" w:hAnsi="Times New Roman" w:cs="Times New Roman"/>
-          <w:sz w:val="24"/>
-          <w:szCs w:val="24"/>
-        </w:rPr>
-      </w:pPr>
-      <w:r>
-        <w:rPr>
-          <w:rFonts w:ascii="Times New Roman" w:hAnsi="Times New Roman" w:cs="Times New Roman"/>
-          <w:sz w:val="24"/>
-          <w:szCs w:val="24"/>
-        </w:rPr>
-        <w:t xml:space="preserve"> Actor 2</w:t>
+          <w:b/>
+          <w:bCs/>
+          <w:sz w:val="24"/>
+          <w:szCs w:val="24"/>
+        </w:rPr>
+      </w:pPr>
+      <w:r>
+        <w:rPr>
+          <w:rFonts w:ascii="Times New Roman" w:hAnsi="Times New Roman" w:cs="Times New Roman"/>
+          <w:sz w:val="24"/>
+          <w:szCs w:val="24"/>
+        </w:rPr>
+        <w:t xml:space="preserve"> </w:t>
+      </w:r>
+      <w:r>
+        <w:rPr>
+          <w:rFonts w:ascii="Times New Roman" w:hAnsi="Times New Roman" w:cs="Times New Roman"/>
+          <w:sz w:val="24"/>
+          <w:szCs w:val="24"/>
+        </w:rPr>
+        <w:tab/>
+      </w:r>
+      <w:r>
+        <w:rPr>
+          <w:rFonts w:ascii="Times New Roman" w:hAnsi="Times New Roman" w:cs="Times New Roman"/>
+          <w:b/>
+          <w:bCs/>
+          <w:sz w:val="24"/>
+          <w:szCs w:val="24"/>
+        </w:rPr>
+        <w:t>Actor: Seller (Meghan)</w:t>
+      </w:r>
+    </w:p>
+    <w:p>
+      <w:pPr>
+        <w:pStyle w:val="ListParagraph"/>
+        <w:numPr>
+          <w:ilvl w:val="0"/>
+          <w:numId w:val="3"/>
+        </w:numPr>
+        <w:rPr>
+          <w:rFonts w:ascii="Times New Roman" w:hAnsi="Times New Roman" w:cs="Times New Roman"/>
+          <w:sz w:val="24"/>
+          <w:szCs w:val="24"/>
+        </w:rPr>
+      </w:pPr>
+      <w:r>
+        <w:rPr>
+          <w:rFonts w:ascii="Times New Roman" w:hAnsi="Times New Roman" w:cs="Times New Roman"/>
+          <w:b/>
+          <w:bCs/>
+          <w:sz w:val="24"/>
+          <w:szCs w:val="24"/>
+        </w:rPr>
+        <w:t>Post Listings</w:t>
+      </w:r>
+      <w:r>
+        <w:rPr>
+          <w:rFonts w:ascii="Times New Roman" w:hAnsi="Times New Roman" w:cs="Times New Roman"/>
+          <w:sz w:val="24"/>
+          <w:szCs w:val="24"/>
+        </w:rPr>
+        <w:t xml:space="preserve">: Sellers </w:t>
+      </w:r>
+      <w:proofErr w:type="gramStart"/>
+      <w:r>
+        <w:rPr>
+          <w:rFonts w:ascii="Times New Roman" w:hAnsi="Times New Roman" w:cs="Times New Roman"/>
+          <w:sz w:val="24"/>
+          <w:szCs w:val="24"/>
+        </w:rPr>
+        <w:t>are able to</w:t>
+      </w:r>
+      <w:proofErr w:type="gramEnd"/>
+      <w:r>
+        <w:rPr>
+          <w:rFonts w:ascii="Times New Roman" w:hAnsi="Times New Roman" w:cs="Times New Roman"/>
+          <w:sz w:val="24"/>
+          <w:szCs w:val="24"/>
+        </w:rPr>
+        <w:t xml:space="preserve"> post listings to the platform, visible to buyers to search for and browse. </w:t>
+      </w:r>
+    </w:p>
+    <w:p>
+      <w:pPr>
+        <w:pStyle w:val="ListParagraph"/>
+        <w:numPr>
+          <w:ilvl w:val="0"/>
+          <w:numId w:val="3"/>
+        </w:numPr>
+        <w:rPr>
+          <w:rFonts w:ascii="Times New Roman" w:hAnsi="Times New Roman" w:cs="Times New Roman"/>
+          <w:sz w:val="24"/>
+          <w:szCs w:val="24"/>
+        </w:rPr>
+      </w:pPr>
+      <w:r>
+        <w:rPr>
+          <w:rFonts w:ascii="Times New Roman" w:hAnsi="Times New Roman" w:cs="Times New Roman"/>
+          <w:b/>
+          <w:bCs/>
+          <w:sz w:val="24"/>
+          <w:szCs w:val="24"/>
+        </w:rPr>
+        <w:t>View Historic Pricing Information:</w:t>
+      </w:r>
+      <w:r>
+        <w:rPr>
+          <w:rFonts w:ascii="Times New Roman" w:hAnsi="Times New Roman" w:cs="Times New Roman"/>
+          <w:sz w:val="24"/>
+          <w:szCs w:val="24"/>
+        </w:rPr>
+        <w:t xml:space="preserve"> Sellers </w:t>
+      </w:r>
+      <w:proofErr w:type="gramStart"/>
+      <w:r>
+        <w:rPr>
+          <w:rFonts w:ascii="Times New Roman" w:hAnsi="Times New Roman" w:cs="Times New Roman"/>
+          <w:sz w:val="24"/>
+          <w:szCs w:val="24"/>
+        </w:rPr>
+        <w:t>are able to</w:t>
+      </w:r>
+      <w:proofErr w:type="gramEnd"/>
+      <w:r>
+        <w:rPr>
+          <w:rFonts w:ascii="Times New Roman" w:hAnsi="Times New Roman" w:cs="Times New Roman"/>
+          <w:sz w:val="24"/>
+          <w:szCs w:val="24"/>
+        </w:rPr>
+        <w:t xml:space="preserve"> view historic pricing information by item category, allowing them to better price their own item to the area’s standards.</w:t>
+      </w:r>
+    </w:p>
+    <w:p>
+      <w:pPr>
+        <w:pStyle w:val="ListParagraph"/>
+        <w:numPr>
+          <w:ilvl w:val="0"/>
+          <w:numId w:val="3"/>
+        </w:numPr>
+        <w:rPr>
+          <w:rFonts w:ascii="Times New Roman" w:hAnsi="Times New Roman" w:cs="Times New Roman"/>
+          <w:sz w:val="24"/>
+          <w:szCs w:val="24"/>
+        </w:rPr>
+      </w:pPr>
+      <w:r>
+        <w:rPr>
+          <w:rFonts w:ascii="Times New Roman" w:hAnsi="Times New Roman" w:cs="Times New Roman"/>
+          <w:b/>
+          <w:bCs/>
+          <w:sz w:val="24"/>
+          <w:szCs w:val="24"/>
+        </w:rPr>
+        <w:t>Login:</w:t>
+      </w:r>
+      <w:r>
+        <w:rPr>
+          <w:rFonts w:ascii="Times New Roman" w:hAnsi="Times New Roman" w:cs="Times New Roman"/>
+          <w:sz w:val="24"/>
+          <w:szCs w:val="24"/>
+        </w:rPr>
+        <w:t xml:space="preserve"> All users must login to the application with a unique UNCG email address and password </w:t>
+      </w:r>
+      <w:proofErr w:type="gramStart"/>
+      <w:r>
+        <w:rPr>
+          <w:rFonts w:ascii="Times New Roman" w:hAnsi="Times New Roman" w:cs="Times New Roman"/>
+          <w:sz w:val="24"/>
+          <w:szCs w:val="24"/>
+        </w:rPr>
+        <w:t>in order to</w:t>
+      </w:r>
+      <w:proofErr w:type="gramEnd"/>
+      <w:r>
+        <w:rPr>
+          <w:rFonts w:ascii="Times New Roman" w:hAnsi="Times New Roman" w:cs="Times New Roman"/>
+          <w:sz w:val="24"/>
+          <w:szCs w:val="24"/>
+        </w:rPr>
+        <w:t xml:space="preserve"> view and manipulate the website’s content.</w:t>
       </w:r>
     </w:p>
     <w:p>
@@ -1508,18 +1828,234 @@
         </w:numPr>
         <w:rPr>
           <w:rFonts w:ascii="Times New Roman" w:hAnsi="Times New Roman" w:cs="Times New Roman"/>
-          <w:sz w:val="24"/>
-          <w:szCs w:val="24"/>
-        </w:rPr>
-      </w:pPr>
-      <w:r>
-        <w:rPr>
-          <w:rFonts w:ascii="Times New Roman" w:hAnsi="Times New Roman" w:cs="Times New Roman"/>
-          <w:sz w:val="24"/>
-          <w:szCs w:val="24"/>
-        </w:rPr>
-        <w:t xml:space="preserve"> Actor 3</w:t>
-      </w:r>
+          <w:b/>
+          <w:bCs/>
+          <w:sz w:val="24"/>
+          <w:szCs w:val="24"/>
+        </w:rPr>
+      </w:pPr>
+      <w:r>
+        <w:rPr>
+          <w:rFonts w:ascii="Times New Roman" w:hAnsi="Times New Roman" w:cs="Times New Roman"/>
+          <w:sz w:val="24"/>
+          <w:szCs w:val="24"/>
+        </w:rPr>
+        <w:t xml:space="preserve"> </w:t>
+      </w:r>
+      <w:r>
+        <w:rPr>
+          <w:rFonts w:ascii="Times New Roman" w:hAnsi="Times New Roman" w:cs="Times New Roman"/>
+          <w:sz w:val="24"/>
+          <w:szCs w:val="24"/>
+        </w:rPr>
+        <w:tab/>
+      </w:r>
+      <w:r>
+        <w:rPr>
+          <w:rFonts w:ascii="Times New Roman" w:hAnsi="Times New Roman" w:cs="Times New Roman"/>
+          <w:b/>
+          <w:bCs/>
+          <w:sz w:val="24"/>
+          <w:szCs w:val="24"/>
+        </w:rPr>
+        <w:t xml:space="preserve">Actor: </w:t>
+      </w:r>
+      <w:r>
+        <w:rPr>
+          <w:rFonts w:ascii="Times New Roman" w:hAnsi="Times New Roman" w:cs="Times New Roman"/>
+          <w:b/>
+          <w:bCs/>
+          <w:sz w:val="24"/>
+          <w:szCs w:val="24"/>
+        </w:rPr>
+        <w:t>Administrator (Carrissa)</w:t>
+      </w:r>
+    </w:p>
+    <w:p>
+      <w:pPr>
+        <w:pStyle w:val="ListParagraph"/>
+        <w:numPr>
+          <w:ilvl w:val="0"/>
+          <w:numId w:val="3"/>
+        </w:numPr>
+        <w:rPr>
+          <w:rFonts w:ascii="Times New Roman" w:hAnsi="Times New Roman" w:cs="Times New Roman"/>
+          <w:sz w:val="24"/>
+          <w:szCs w:val="24"/>
+        </w:rPr>
+      </w:pPr>
+      <w:r>
+        <w:rPr>
+          <w:rFonts w:ascii="Times New Roman" w:hAnsi="Times New Roman" w:cs="Times New Roman"/>
+          <w:b/>
+          <w:bCs/>
+          <w:sz w:val="24"/>
+          <w:szCs w:val="24"/>
+        </w:rPr>
+        <w:t>Approve Sellers:</w:t>
+      </w:r>
+      <w:r>
+        <w:rPr>
+          <w:rFonts w:ascii="Times New Roman" w:hAnsi="Times New Roman" w:cs="Times New Roman"/>
+          <w:sz w:val="24"/>
+          <w:szCs w:val="24"/>
+        </w:rPr>
+        <w:t xml:space="preserve"> Administrators must approve sellers when they initially try to register as a “Seller” on the application</w:t>
+      </w:r>
+      <w:r>
+        <w:rPr>
+          <w:rFonts w:ascii="Times New Roman" w:hAnsi="Times New Roman" w:cs="Times New Roman"/>
+          <w:sz w:val="24"/>
+          <w:szCs w:val="24"/>
+        </w:rPr>
+        <w:t>.</w:t>
+      </w:r>
+      <w:r>
+        <w:rPr>
+          <w:rFonts w:ascii="Times New Roman" w:hAnsi="Times New Roman" w:cs="Times New Roman"/>
+          <w:sz w:val="24"/>
+          <w:szCs w:val="24"/>
+        </w:rPr>
+        <w:t xml:space="preserve"> </w:t>
+      </w:r>
+    </w:p>
+    <w:p>
+      <w:pPr>
+        <w:pStyle w:val="ListParagraph"/>
+        <w:numPr>
+          <w:ilvl w:val="0"/>
+          <w:numId w:val="3"/>
+        </w:numPr>
+        <w:rPr>
+          <w:rFonts w:ascii="Times New Roman" w:hAnsi="Times New Roman" w:cs="Times New Roman"/>
+          <w:sz w:val="24"/>
+          <w:szCs w:val="24"/>
+        </w:rPr>
+      </w:pPr>
+      <w:r>
+        <w:rPr>
+          <w:rFonts w:ascii="Times New Roman" w:hAnsi="Times New Roman" w:cs="Times New Roman"/>
+          <w:b/>
+          <w:bCs/>
+          <w:sz w:val="24"/>
+          <w:szCs w:val="24"/>
+        </w:rPr>
+        <w:t>Approve/Remove Listings:</w:t>
+      </w:r>
+      <w:r>
+        <w:rPr>
+          <w:rFonts w:ascii="Times New Roman" w:hAnsi="Times New Roman" w:cs="Times New Roman"/>
+          <w:sz w:val="24"/>
+          <w:szCs w:val="24"/>
+        </w:rPr>
+        <w:t xml:space="preserve"> Administrators m</w:t>
+      </w:r>
+      <w:r>
+        <w:rPr>
+          <w:rFonts w:ascii="Times New Roman" w:hAnsi="Times New Roman" w:cs="Times New Roman"/>
+          <w:sz w:val="24"/>
+          <w:szCs w:val="24"/>
+        </w:rPr>
+        <w:t>u</w:t>
+      </w:r>
+      <w:r>
+        <w:rPr>
+          <w:rFonts w:ascii="Times New Roman" w:hAnsi="Times New Roman" w:cs="Times New Roman"/>
+          <w:sz w:val="24"/>
+          <w:szCs w:val="24"/>
+        </w:rPr>
+        <w:t xml:space="preserve">st approve listings against a set of university approved criteria </w:t>
+      </w:r>
+      <w:proofErr w:type="gramStart"/>
+      <w:r>
+        <w:rPr>
+          <w:rFonts w:ascii="Times New Roman" w:hAnsi="Times New Roman" w:cs="Times New Roman"/>
+          <w:sz w:val="24"/>
+          <w:szCs w:val="24"/>
+        </w:rPr>
+        <w:t>in order for</w:t>
+      </w:r>
+      <w:proofErr w:type="gramEnd"/>
+      <w:r>
+        <w:rPr>
+          <w:rFonts w:ascii="Times New Roman" w:hAnsi="Times New Roman" w:cs="Times New Roman"/>
+          <w:sz w:val="24"/>
+          <w:szCs w:val="24"/>
+        </w:rPr>
+        <w:t xml:space="preserve"> a listing to be shown as content on the site. </w:t>
+      </w:r>
+    </w:p>
+    <w:p>
+      <w:pPr>
+        <w:pStyle w:val="ListParagraph"/>
+        <w:numPr>
+          <w:ilvl w:val="0"/>
+          <w:numId w:val="3"/>
+        </w:numPr>
+        <w:rPr>
+          <w:rFonts w:ascii="Times New Roman" w:hAnsi="Times New Roman" w:cs="Times New Roman"/>
+          <w:sz w:val="24"/>
+          <w:szCs w:val="24"/>
+        </w:rPr>
+      </w:pPr>
+      <w:r>
+        <w:rPr>
+          <w:rFonts w:ascii="Times New Roman" w:hAnsi="Times New Roman" w:cs="Times New Roman"/>
+          <w:b/>
+          <w:bCs/>
+          <w:sz w:val="24"/>
+          <w:szCs w:val="24"/>
+        </w:rPr>
+        <w:t>Login:</w:t>
+      </w:r>
+      <w:r>
+        <w:rPr>
+          <w:rFonts w:ascii="Times New Roman" w:hAnsi="Times New Roman" w:cs="Times New Roman"/>
+          <w:sz w:val="24"/>
+          <w:szCs w:val="24"/>
+        </w:rPr>
+        <w:t xml:space="preserve"> All users must login to the application with a unique UNCG email address and password </w:t>
+      </w:r>
+      <w:proofErr w:type="gramStart"/>
+      <w:r>
+        <w:rPr>
+          <w:rFonts w:ascii="Times New Roman" w:hAnsi="Times New Roman" w:cs="Times New Roman"/>
+          <w:sz w:val="24"/>
+          <w:szCs w:val="24"/>
+        </w:rPr>
+        <w:t>in order to</w:t>
+      </w:r>
+      <w:proofErr w:type="gramEnd"/>
+      <w:r>
+        <w:rPr>
+          <w:rFonts w:ascii="Times New Roman" w:hAnsi="Times New Roman" w:cs="Times New Roman"/>
+          <w:sz w:val="24"/>
+          <w:szCs w:val="24"/>
+        </w:rPr>
+        <w:t xml:space="preserve"> view and manipulate the website’s content.</w:t>
+      </w:r>
+    </w:p>
+    <w:p>
+      <w:pPr>
+        <w:pStyle w:val="ListParagraph"/>
+        <w:ind w:left="1800"/>
+        <w:rPr>
+          <w:rFonts w:ascii="Times New Roman" w:hAnsi="Times New Roman" w:cs="Times New Roman"/>
+          <w:sz w:val="24"/>
+          <w:szCs w:val="24"/>
+        </w:rPr>
+      </w:pPr>
+    </w:p>
+    <w:p>
+      <w:pPr>
+        <w:pStyle w:val="ListParagraph"/>
+        <w:ind w:left="1800"/>
+        <w:rPr>
+          <w:rFonts w:ascii="Times New Roman" w:hAnsi="Times New Roman" w:cs="Times New Roman"/>
+          <w:sz w:val="24"/>
+          <w:szCs w:val="24"/>
+        </w:rPr>
+      </w:pPr>
     </w:p>
     <w:p>
       <w:pPr>
@@ -1546,23 +2082,873 @@
     <w:p>
       <w:pPr>
         <w:pStyle w:val="ListParagraph"/>
+        <w:ind w:left="1080"/>
+        <w:rPr>
+          <w:rFonts w:ascii="Times New Roman" w:hAnsi="Times New Roman" w:cs="Times New Roman"/>
+          <w:sz w:val="24"/>
+          <w:szCs w:val="24"/>
+        </w:rPr>
+      </w:pPr>
+    </w:p>
+    <w:p>
+      <w:pPr>
+        <w:pStyle w:val="ListParagraph"/>
         <w:numPr>
           <w:ilvl w:val="3"/>
           <w:numId w:val="1"/>
         </w:numPr>
         <w:rPr>
           <w:rFonts w:ascii="Times New Roman" w:hAnsi="Times New Roman" w:cs="Times New Roman"/>
-          <w:sz w:val="24"/>
-          <w:szCs w:val="24"/>
-        </w:rPr>
-      </w:pPr>
-      <w:r>
-        <w:rPr>
-          <w:rFonts w:ascii="Times New Roman" w:hAnsi="Times New Roman" w:cs="Times New Roman"/>
-          <w:sz w:val="24"/>
-          <w:szCs w:val="24"/>
-        </w:rPr>
-        <w:t xml:space="preserve"> Actor 1</w:t>
+          <w:b/>
+          <w:bCs/>
+          <w:sz w:val="24"/>
+          <w:szCs w:val="24"/>
+        </w:rPr>
+      </w:pPr>
+      <w:r>
+        <w:rPr>
+          <w:rFonts w:ascii="Times New Roman" w:hAnsi="Times New Roman" w:cs="Times New Roman"/>
+          <w:sz w:val="24"/>
+          <w:szCs w:val="24"/>
+        </w:rPr>
+        <w:t xml:space="preserve"> </w:t>
+      </w:r>
+      <w:r>
+        <w:rPr>
+          <w:rFonts w:ascii="Times New Roman" w:hAnsi="Times New Roman" w:cs="Times New Roman"/>
+          <w:sz w:val="24"/>
+          <w:szCs w:val="24"/>
+        </w:rPr>
+        <w:tab/>
+      </w:r>
+      <w:r>
+        <w:rPr>
+          <w:rFonts w:ascii="Times New Roman" w:hAnsi="Times New Roman" w:cs="Times New Roman"/>
+          <w:b/>
+          <w:bCs/>
+          <w:sz w:val="24"/>
+          <w:szCs w:val="24"/>
+        </w:rPr>
+        <w:t>Actor: Buyer (Alli)</w:t>
+      </w:r>
+    </w:p>
+    <w:p>
+      <w:pPr>
+        <w:pStyle w:val="ListParagraph"/>
+        <w:ind w:left="1440"/>
+        <w:rPr>
+          <w:rFonts w:ascii="Times New Roman" w:hAnsi="Times New Roman" w:cs="Times New Roman"/>
+          <w:sz w:val="24"/>
+          <w:szCs w:val="24"/>
+        </w:rPr>
+      </w:pPr>
+      <w:r>
+        <w:rPr>
+          <w:rFonts w:ascii="Times New Roman" w:hAnsi="Times New Roman" w:cs="Times New Roman"/>
+          <w:b/>
+          <w:bCs/>
+          <w:sz w:val="24"/>
+          <w:szCs w:val="24"/>
+        </w:rPr>
+        <w:t>-</w:t>
+      </w:r>
+      <w:r>
+        <w:rPr>
+          <w:rFonts w:ascii="Times New Roman" w:hAnsi="Times New Roman" w:cs="Times New Roman"/>
+          <w:b/>
+          <w:bCs/>
+          <w:sz w:val="24"/>
+          <w:szCs w:val="24"/>
+        </w:rPr>
+        <w:tab/>
+        <w:t>Use-Case Name:</w:t>
+      </w:r>
+      <w:r>
+        <w:rPr>
+          <w:rFonts w:ascii="Times New Roman" w:hAnsi="Times New Roman" w:cs="Times New Roman"/>
+          <w:sz w:val="24"/>
+          <w:szCs w:val="24"/>
+        </w:rPr>
+        <w:t xml:space="preserve"> Search for/Browse Items</w:t>
+      </w:r>
+    </w:p>
+    <w:p>
+      <w:pPr>
+        <w:pStyle w:val="ListParagraph"/>
+        <w:numPr>
+          <w:ilvl w:val="2"/>
+          <w:numId w:val="5"/>
+        </w:numPr>
+        <w:rPr>
+          <w:rFonts w:ascii="Times New Roman" w:hAnsi="Times New Roman" w:cs="Times New Roman"/>
+          <w:sz w:val="24"/>
+          <w:szCs w:val="24"/>
+        </w:rPr>
+      </w:pPr>
+      <w:r>
+        <w:rPr>
+          <w:rFonts w:ascii="Times New Roman" w:hAnsi="Times New Roman" w:cs="Times New Roman"/>
+          <w:b/>
+          <w:bCs/>
+          <w:sz w:val="24"/>
+          <w:szCs w:val="24"/>
+        </w:rPr>
+        <w:t>Initial Assumption:</w:t>
+      </w:r>
+      <w:r>
+        <w:rPr>
+          <w:rFonts w:ascii="Times New Roman" w:hAnsi="Times New Roman" w:cs="Times New Roman"/>
+          <w:sz w:val="24"/>
+          <w:szCs w:val="24"/>
+        </w:rPr>
+        <w:t xml:space="preserve"> The Buyer has access to the website (has successfully logged in) and is in the buyer role. </w:t>
+      </w:r>
+    </w:p>
+    <w:p>
+      <w:pPr>
+        <w:pStyle w:val="ListParagraph"/>
+        <w:numPr>
+          <w:ilvl w:val="2"/>
+          <w:numId w:val="5"/>
+        </w:numPr>
+        <w:rPr>
+          <w:rFonts w:ascii="Times New Roman" w:hAnsi="Times New Roman" w:cs="Times New Roman"/>
+          <w:sz w:val="24"/>
+          <w:szCs w:val="24"/>
+        </w:rPr>
+      </w:pPr>
+      <w:r>
+        <w:rPr>
+          <w:rFonts w:ascii="Times New Roman" w:hAnsi="Times New Roman" w:cs="Times New Roman"/>
+          <w:b/>
+          <w:bCs/>
+          <w:sz w:val="24"/>
+          <w:szCs w:val="24"/>
+        </w:rPr>
+        <w:t>Normal:</w:t>
+      </w:r>
+      <w:r>
+        <w:rPr>
+          <w:rFonts w:ascii="Times New Roman" w:hAnsi="Times New Roman" w:cs="Times New Roman"/>
+          <w:sz w:val="24"/>
+          <w:szCs w:val="24"/>
+        </w:rPr>
+        <w:t xml:space="preserve"> </w:t>
+      </w:r>
+      <w:r>
+        <w:rPr>
+          <w:rFonts w:ascii="Times New Roman" w:hAnsi="Times New Roman" w:cs="Times New Roman"/>
+          <w:sz w:val="24"/>
+          <w:szCs w:val="24"/>
+        </w:rPr>
+        <w:t xml:space="preserve">The buyer will enter item keyword(s) into the search </w:t>
+      </w:r>
+      <w:proofErr w:type="gramStart"/>
+      <w:r>
+        <w:rPr>
+          <w:rFonts w:ascii="Times New Roman" w:hAnsi="Times New Roman" w:cs="Times New Roman"/>
+          <w:sz w:val="24"/>
+          <w:szCs w:val="24"/>
+        </w:rPr>
+        <w:t>bar, and</w:t>
+      </w:r>
+      <w:proofErr w:type="gramEnd"/>
+      <w:r>
+        <w:rPr>
+          <w:rFonts w:ascii="Times New Roman" w:hAnsi="Times New Roman" w:cs="Times New Roman"/>
+          <w:sz w:val="24"/>
+          <w:szCs w:val="24"/>
+        </w:rPr>
+        <w:t xml:space="preserve"> hit enter. Or the buyer will select a category to view all available items in that category. </w:t>
+      </w:r>
+    </w:p>
+    <w:p>
+      <w:pPr>
+        <w:pStyle w:val="ListParagraph"/>
+        <w:numPr>
+          <w:ilvl w:val="2"/>
+          <w:numId w:val="5"/>
+        </w:numPr>
+        <w:rPr>
+          <w:rFonts w:ascii="Times New Roman" w:hAnsi="Times New Roman" w:cs="Times New Roman"/>
+          <w:sz w:val="24"/>
+          <w:szCs w:val="24"/>
+        </w:rPr>
+      </w:pPr>
+      <w:r>
+        <w:rPr>
+          <w:rFonts w:ascii="Times New Roman" w:hAnsi="Times New Roman" w:cs="Times New Roman"/>
+          <w:b/>
+          <w:bCs/>
+          <w:sz w:val="24"/>
+          <w:szCs w:val="24"/>
+        </w:rPr>
+        <w:t>What Can Go Wrong:</w:t>
+      </w:r>
+      <w:r>
+        <w:rPr>
+          <w:rFonts w:ascii="Times New Roman" w:hAnsi="Times New Roman" w:cs="Times New Roman"/>
+          <w:sz w:val="24"/>
+          <w:szCs w:val="24"/>
+        </w:rPr>
+        <w:t xml:space="preserve"> </w:t>
+      </w:r>
+      <w:r>
+        <w:rPr>
+          <w:rFonts w:ascii="Times New Roman" w:hAnsi="Times New Roman" w:cs="Times New Roman"/>
+          <w:sz w:val="24"/>
+          <w:szCs w:val="24"/>
+        </w:rPr>
+        <w:t>The buyer enters invalid keywords that do not match any items listed, thus returning no items.</w:t>
+      </w:r>
+    </w:p>
+    <w:p>
+      <w:pPr>
+        <w:pStyle w:val="ListParagraph"/>
+        <w:numPr>
+          <w:ilvl w:val="2"/>
+          <w:numId w:val="5"/>
+        </w:numPr>
+        <w:rPr>
+          <w:rFonts w:ascii="Times New Roman" w:hAnsi="Times New Roman" w:cs="Times New Roman"/>
+          <w:b/>
+          <w:bCs/>
+          <w:color w:val="00B050"/>
+          <w:sz w:val="24"/>
+          <w:szCs w:val="24"/>
+        </w:rPr>
+      </w:pPr>
+      <w:r>
+        <w:rPr>
+          <w:rFonts w:ascii="Times New Roman" w:hAnsi="Times New Roman" w:cs="Times New Roman"/>
+          <w:b/>
+          <w:bCs/>
+          <w:color w:val="00B050"/>
+          <w:sz w:val="24"/>
+          <w:szCs w:val="24"/>
+        </w:rPr>
+        <w:t xml:space="preserve">Other Activities: </w:t>
+      </w:r>
+    </w:p>
+    <w:p>
+      <w:pPr>
+        <w:pStyle w:val="ListParagraph"/>
+        <w:numPr>
+          <w:ilvl w:val="2"/>
+          <w:numId w:val="5"/>
+        </w:numPr>
+        <w:rPr>
+          <w:rFonts w:ascii="Times New Roman" w:hAnsi="Times New Roman" w:cs="Times New Roman"/>
+          <w:sz w:val="24"/>
+          <w:szCs w:val="24"/>
+        </w:rPr>
+      </w:pPr>
+      <w:r>
+        <w:rPr>
+          <w:rFonts w:ascii="Times New Roman" w:hAnsi="Times New Roman" w:cs="Times New Roman"/>
+          <w:b/>
+          <w:bCs/>
+          <w:sz w:val="24"/>
+          <w:szCs w:val="24"/>
+        </w:rPr>
+        <w:t>System State on Completion</w:t>
+      </w:r>
+      <w:r>
+        <w:rPr>
+          <w:rFonts w:ascii="Times New Roman" w:hAnsi="Times New Roman" w:cs="Times New Roman"/>
+          <w:sz w:val="24"/>
+          <w:szCs w:val="24"/>
+        </w:rPr>
+        <w:t>:</w:t>
+      </w:r>
+      <w:r>
+        <w:rPr>
+          <w:rFonts w:ascii="Times New Roman" w:hAnsi="Times New Roman" w:cs="Times New Roman"/>
+          <w:sz w:val="24"/>
+          <w:szCs w:val="24"/>
+        </w:rPr>
+        <w:t xml:space="preserve"> The application delivers an interactive list of all matching available items, and/or the user </w:t>
+      </w:r>
+      <w:proofErr w:type="gramStart"/>
+      <w:r>
+        <w:rPr>
+          <w:rFonts w:ascii="Times New Roman" w:hAnsi="Times New Roman" w:cs="Times New Roman"/>
+          <w:sz w:val="24"/>
+          <w:szCs w:val="24"/>
+        </w:rPr>
+        <w:t>is able to</w:t>
+      </w:r>
+      <w:proofErr w:type="gramEnd"/>
+      <w:r>
+        <w:rPr>
+          <w:rFonts w:ascii="Times New Roman" w:hAnsi="Times New Roman" w:cs="Times New Roman"/>
+          <w:sz w:val="24"/>
+          <w:szCs w:val="24"/>
+        </w:rPr>
+        <w:t xml:space="preserve"> browse a master list of available items by category.</w:t>
+      </w:r>
+    </w:p>
+    <w:p>
+      <w:pPr>
+        <w:pStyle w:val="ListParagraph"/>
+        <w:ind w:left="1440"/>
+        <w:rPr>
+          <w:rFonts w:ascii="Times New Roman" w:hAnsi="Times New Roman" w:cs="Times New Roman"/>
+          <w:sz w:val="24"/>
+          <w:szCs w:val="24"/>
+        </w:rPr>
+      </w:pPr>
+      <w:r>
+        <w:rPr>
+          <w:rFonts w:ascii="Times New Roman" w:hAnsi="Times New Roman" w:cs="Times New Roman"/>
+          <w:b/>
+          <w:bCs/>
+          <w:sz w:val="24"/>
+          <w:szCs w:val="24"/>
+        </w:rPr>
+        <w:t>-</w:t>
+      </w:r>
+      <w:r>
+        <w:rPr>
+          <w:rFonts w:ascii="Times New Roman" w:hAnsi="Times New Roman" w:cs="Times New Roman"/>
+          <w:sz w:val="24"/>
+          <w:szCs w:val="24"/>
+        </w:rPr>
+        <w:t xml:space="preserve">  </w:t>
+      </w:r>
+      <w:r>
+        <w:rPr>
+          <w:rFonts w:ascii="Times New Roman" w:hAnsi="Times New Roman" w:cs="Times New Roman"/>
+          <w:sz w:val="24"/>
+          <w:szCs w:val="24"/>
+        </w:rPr>
+        <w:tab/>
+      </w:r>
+      <w:r>
+        <w:rPr>
+          <w:rFonts w:ascii="Times New Roman" w:hAnsi="Times New Roman" w:cs="Times New Roman"/>
+          <w:b/>
+          <w:bCs/>
+          <w:sz w:val="24"/>
+          <w:szCs w:val="24"/>
+        </w:rPr>
+        <w:t>Use-Case Name:</w:t>
+      </w:r>
+      <w:r>
+        <w:rPr>
+          <w:rFonts w:ascii="Times New Roman" w:hAnsi="Times New Roman" w:cs="Times New Roman"/>
+          <w:sz w:val="24"/>
+          <w:szCs w:val="24"/>
+        </w:rPr>
+        <w:t xml:space="preserve"> </w:t>
+      </w:r>
+      <w:r>
+        <w:rPr>
+          <w:rFonts w:ascii="Times New Roman" w:hAnsi="Times New Roman" w:cs="Times New Roman"/>
+          <w:sz w:val="24"/>
+          <w:szCs w:val="24"/>
+        </w:rPr>
+        <w:t>Post Seller Reviews</w:t>
+      </w:r>
+    </w:p>
+    <w:p>
+      <w:pPr>
+        <w:pStyle w:val="ListParagraph"/>
+        <w:numPr>
+          <w:ilvl w:val="2"/>
+          <w:numId w:val="5"/>
+        </w:numPr>
+        <w:rPr>
+          <w:rFonts w:ascii="Times New Roman" w:hAnsi="Times New Roman" w:cs="Times New Roman"/>
+          <w:sz w:val="24"/>
+          <w:szCs w:val="24"/>
+        </w:rPr>
+      </w:pPr>
+      <w:r>
+        <w:rPr>
+          <w:rFonts w:ascii="Times New Roman" w:hAnsi="Times New Roman" w:cs="Times New Roman"/>
+          <w:b/>
+          <w:bCs/>
+          <w:sz w:val="24"/>
+          <w:szCs w:val="24"/>
+        </w:rPr>
+        <w:t>Initial Assumption:</w:t>
+      </w:r>
+      <w:r>
+        <w:rPr>
+          <w:rFonts w:ascii="Times New Roman" w:hAnsi="Times New Roman" w:cs="Times New Roman"/>
+          <w:sz w:val="24"/>
+          <w:szCs w:val="24"/>
+        </w:rPr>
+        <w:t xml:space="preserve"> The Buyer has access to the website (has successfully logged in) and is in the buyer role. </w:t>
+      </w:r>
+    </w:p>
+    <w:p>
+      <w:pPr>
+        <w:pStyle w:val="ListParagraph"/>
+        <w:numPr>
+          <w:ilvl w:val="2"/>
+          <w:numId w:val="5"/>
+        </w:numPr>
+        <w:rPr>
+          <w:rFonts w:ascii="Times New Roman" w:hAnsi="Times New Roman" w:cs="Times New Roman"/>
+          <w:sz w:val="24"/>
+          <w:szCs w:val="24"/>
+        </w:rPr>
+      </w:pPr>
+      <w:r>
+        <w:rPr>
+          <w:rFonts w:ascii="Times New Roman" w:hAnsi="Times New Roman" w:cs="Times New Roman"/>
+          <w:b/>
+          <w:bCs/>
+          <w:sz w:val="24"/>
+          <w:szCs w:val="24"/>
+        </w:rPr>
+        <w:t>Normal:</w:t>
+      </w:r>
+      <w:r>
+        <w:rPr>
+          <w:rFonts w:ascii="Times New Roman" w:hAnsi="Times New Roman" w:cs="Times New Roman"/>
+          <w:sz w:val="24"/>
+          <w:szCs w:val="24"/>
+        </w:rPr>
+        <w:t xml:space="preserve"> </w:t>
+      </w:r>
+      <w:r>
+        <w:rPr>
+          <w:rFonts w:ascii="Times New Roman" w:hAnsi="Times New Roman" w:cs="Times New Roman"/>
+          <w:sz w:val="24"/>
+          <w:szCs w:val="24"/>
+        </w:rPr>
+        <w:t xml:space="preserve">The buyer will navigate to the seller’s profile and select the option to write a review. They will type their review and post it to the list of reviews. </w:t>
+      </w:r>
+    </w:p>
+    <w:p>
+      <w:pPr>
+        <w:pStyle w:val="ListParagraph"/>
+        <w:numPr>
+          <w:ilvl w:val="2"/>
+          <w:numId w:val="5"/>
+        </w:numPr>
+        <w:rPr>
+          <w:rFonts w:ascii="Times New Roman" w:hAnsi="Times New Roman" w:cs="Times New Roman"/>
+          <w:color w:val="00B050"/>
+          <w:sz w:val="24"/>
+          <w:szCs w:val="24"/>
+        </w:rPr>
+      </w:pPr>
+      <w:r>
+        <w:rPr>
+          <w:rFonts w:ascii="Times New Roman" w:hAnsi="Times New Roman" w:cs="Times New Roman"/>
+          <w:b/>
+          <w:bCs/>
+          <w:color w:val="00B050"/>
+          <w:sz w:val="24"/>
+          <w:szCs w:val="24"/>
+        </w:rPr>
+        <w:t>What Can Go Wrong:</w:t>
+      </w:r>
+      <w:r>
+        <w:rPr>
+          <w:rFonts w:ascii="Times New Roman" w:hAnsi="Times New Roman" w:cs="Times New Roman"/>
+          <w:color w:val="00B050"/>
+          <w:sz w:val="24"/>
+          <w:szCs w:val="24"/>
+        </w:rPr>
+        <w:t xml:space="preserve"> </w:t>
+      </w:r>
+    </w:p>
+    <w:p>
+      <w:pPr>
+        <w:pStyle w:val="ListParagraph"/>
+        <w:numPr>
+          <w:ilvl w:val="2"/>
+          <w:numId w:val="5"/>
+        </w:numPr>
+        <w:rPr>
+          <w:rFonts w:ascii="Times New Roman" w:hAnsi="Times New Roman" w:cs="Times New Roman"/>
+          <w:b/>
+          <w:bCs/>
+          <w:color w:val="00B050"/>
+          <w:sz w:val="24"/>
+          <w:szCs w:val="24"/>
+        </w:rPr>
+      </w:pPr>
+      <w:r>
+        <w:rPr>
+          <w:rFonts w:ascii="Times New Roman" w:hAnsi="Times New Roman" w:cs="Times New Roman"/>
+          <w:b/>
+          <w:bCs/>
+          <w:color w:val="00B050"/>
+          <w:sz w:val="24"/>
+          <w:szCs w:val="24"/>
+        </w:rPr>
+        <w:t xml:space="preserve">Other Activities: </w:t>
+      </w:r>
+    </w:p>
+    <w:p>
+      <w:pPr>
+        <w:pStyle w:val="ListParagraph"/>
+        <w:numPr>
+          <w:ilvl w:val="2"/>
+          <w:numId w:val="5"/>
+        </w:numPr>
+        <w:rPr>
+          <w:rFonts w:ascii="Times New Roman" w:hAnsi="Times New Roman" w:cs="Times New Roman"/>
+          <w:sz w:val="24"/>
+          <w:szCs w:val="24"/>
+        </w:rPr>
+      </w:pPr>
+      <w:r>
+        <w:rPr>
+          <w:rFonts w:ascii="Times New Roman" w:hAnsi="Times New Roman" w:cs="Times New Roman"/>
+          <w:b/>
+          <w:bCs/>
+          <w:sz w:val="24"/>
+          <w:szCs w:val="24"/>
+        </w:rPr>
+        <w:t>System State on Completion</w:t>
+      </w:r>
+      <w:r>
+        <w:rPr>
+          <w:rFonts w:ascii="Times New Roman" w:hAnsi="Times New Roman" w:cs="Times New Roman"/>
+          <w:sz w:val="24"/>
+          <w:szCs w:val="24"/>
+        </w:rPr>
+        <w:t>:</w:t>
+      </w:r>
+      <w:r>
+        <w:rPr>
+          <w:rFonts w:ascii="Times New Roman" w:hAnsi="Times New Roman" w:cs="Times New Roman"/>
+          <w:sz w:val="24"/>
+          <w:szCs w:val="24"/>
+        </w:rPr>
+        <w:t xml:space="preserve"> The application successfully posts the review to the seller’s profile.</w:t>
+      </w:r>
+    </w:p>
+    <w:p>
+      <w:pPr>
+        <w:pStyle w:val="ListParagraph"/>
+        <w:ind w:left="1440"/>
+        <w:rPr>
+          <w:rFonts w:ascii="Times New Roman" w:hAnsi="Times New Roman" w:cs="Times New Roman"/>
+          <w:sz w:val="24"/>
+          <w:szCs w:val="24"/>
+        </w:rPr>
+      </w:pPr>
+      <w:r>
+        <w:rPr>
+          <w:rFonts w:ascii="Times New Roman" w:hAnsi="Times New Roman" w:cs="Times New Roman"/>
+          <w:b/>
+          <w:bCs/>
+          <w:sz w:val="24"/>
+          <w:szCs w:val="24"/>
+        </w:rPr>
+        <w:t>-</w:t>
+      </w:r>
+      <w:r>
+        <w:rPr>
+          <w:rFonts w:ascii="Times New Roman" w:hAnsi="Times New Roman" w:cs="Times New Roman"/>
+          <w:sz w:val="24"/>
+          <w:szCs w:val="24"/>
+        </w:rPr>
+        <w:t xml:space="preserve"> </w:t>
+      </w:r>
+      <w:r>
+        <w:rPr>
+          <w:rFonts w:ascii="Times New Roman" w:hAnsi="Times New Roman" w:cs="Times New Roman"/>
+          <w:sz w:val="24"/>
+          <w:szCs w:val="24"/>
+        </w:rPr>
+        <w:tab/>
+      </w:r>
+      <w:r>
+        <w:rPr>
+          <w:rFonts w:ascii="Times New Roman" w:hAnsi="Times New Roman" w:cs="Times New Roman"/>
+          <w:b/>
+          <w:bCs/>
+          <w:sz w:val="24"/>
+          <w:szCs w:val="24"/>
+        </w:rPr>
+        <w:t>Use Case Name:</w:t>
+      </w:r>
+      <w:r>
+        <w:rPr>
+          <w:rFonts w:ascii="Times New Roman" w:hAnsi="Times New Roman" w:cs="Times New Roman"/>
+          <w:sz w:val="24"/>
+          <w:szCs w:val="24"/>
+        </w:rPr>
+        <w:t xml:space="preserve"> Login</w:t>
+      </w:r>
+    </w:p>
+    <w:p>
+      <w:pPr>
+        <w:pStyle w:val="ListParagraph"/>
+        <w:numPr>
+          <w:ilvl w:val="2"/>
+          <w:numId w:val="5"/>
+        </w:numPr>
+        <w:rPr>
+          <w:rFonts w:ascii="Times New Roman" w:hAnsi="Times New Roman" w:cs="Times New Roman"/>
+          <w:sz w:val="24"/>
+          <w:szCs w:val="24"/>
+        </w:rPr>
+      </w:pPr>
+      <w:r>
+        <w:rPr>
+          <w:rFonts w:ascii="Times New Roman" w:hAnsi="Times New Roman" w:cs="Times New Roman"/>
+          <w:b/>
+          <w:bCs/>
+          <w:sz w:val="24"/>
+          <w:szCs w:val="24"/>
+        </w:rPr>
+        <w:t>Initial Assumption:</w:t>
+      </w:r>
+      <w:r>
+        <w:rPr>
+          <w:rFonts w:ascii="Times New Roman" w:hAnsi="Times New Roman" w:cs="Times New Roman"/>
+          <w:sz w:val="24"/>
+          <w:szCs w:val="24"/>
+        </w:rPr>
+        <w:t xml:space="preserve"> The </w:t>
+      </w:r>
+      <w:r>
+        <w:rPr>
+          <w:rFonts w:ascii="Times New Roman" w:hAnsi="Times New Roman" w:cs="Times New Roman"/>
+          <w:sz w:val="24"/>
+          <w:szCs w:val="24"/>
+        </w:rPr>
+        <w:t>user has access to the website via the internet.</w:t>
+      </w:r>
+    </w:p>
+    <w:p>
+      <w:pPr>
+        <w:pStyle w:val="ListParagraph"/>
+        <w:numPr>
+          <w:ilvl w:val="2"/>
+          <w:numId w:val="5"/>
+        </w:numPr>
+        <w:rPr>
+          <w:rFonts w:ascii="Times New Roman" w:hAnsi="Times New Roman" w:cs="Times New Roman"/>
+          <w:sz w:val="24"/>
+          <w:szCs w:val="24"/>
+        </w:rPr>
+      </w:pPr>
+      <w:r>
+        <w:rPr>
+          <w:rFonts w:ascii="Times New Roman" w:hAnsi="Times New Roman" w:cs="Times New Roman"/>
+          <w:b/>
+          <w:bCs/>
+          <w:sz w:val="24"/>
+          <w:szCs w:val="24"/>
+        </w:rPr>
+        <w:t>Normal:</w:t>
+      </w:r>
+      <w:r>
+        <w:rPr>
+          <w:rFonts w:ascii="Times New Roman" w:hAnsi="Times New Roman" w:cs="Times New Roman"/>
+          <w:sz w:val="24"/>
+          <w:szCs w:val="24"/>
+        </w:rPr>
+        <w:t xml:space="preserve"> </w:t>
+      </w:r>
+      <w:r>
+        <w:rPr>
+          <w:rFonts w:ascii="Times New Roman" w:hAnsi="Times New Roman" w:cs="Times New Roman"/>
+          <w:sz w:val="24"/>
+          <w:szCs w:val="24"/>
+        </w:rPr>
+        <w:t xml:space="preserve">The </w:t>
+      </w:r>
+      <w:r>
+        <w:rPr>
+          <w:rFonts w:ascii="Times New Roman" w:hAnsi="Times New Roman" w:cs="Times New Roman"/>
+          <w:sz w:val="24"/>
+          <w:szCs w:val="24"/>
+        </w:rPr>
+        <w:t xml:space="preserve">user will navigate to the login page, enter their UNCG email and password, and hit log in. </w:t>
+      </w:r>
+      <w:r>
+        <w:rPr>
+          <w:rFonts w:ascii="Times New Roman" w:hAnsi="Times New Roman" w:cs="Times New Roman"/>
+          <w:sz w:val="24"/>
+          <w:szCs w:val="24"/>
+        </w:rPr>
+        <w:t xml:space="preserve"> </w:t>
+      </w:r>
+    </w:p>
+    <w:p>
+      <w:pPr>
+        <w:pStyle w:val="ListParagraph"/>
+        <w:numPr>
+          <w:ilvl w:val="2"/>
+          <w:numId w:val="5"/>
+        </w:numPr>
+        <w:rPr>
+          <w:rFonts w:ascii="Times New Roman" w:hAnsi="Times New Roman" w:cs="Times New Roman"/>
+          <w:sz w:val="24"/>
+          <w:szCs w:val="24"/>
+        </w:rPr>
+      </w:pPr>
+      <w:r>
+        <w:rPr>
+          <w:rFonts w:ascii="Times New Roman" w:hAnsi="Times New Roman" w:cs="Times New Roman"/>
+          <w:b/>
+          <w:bCs/>
+          <w:sz w:val="24"/>
+          <w:szCs w:val="24"/>
+        </w:rPr>
+        <w:t>What Can Go Wrong:</w:t>
+      </w:r>
+      <w:r>
+        <w:rPr>
+          <w:rFonts w:ascii="Times New Roman" w:hAnsi="Times New Roman" w:cs="Times New Roman"/>
+          <w:sz w:val="24"/>
+          <w:szCs w:val="24"/>
+        </w:rPr>
+        <w:t xml:space="preserve"> </w:t>
+      </w:r>
+      <w:r>
+        <w:rPr>
+          <w:rFonts w:ascii="Times New Roman" w:hAnsi="Times New Roman" w:cs="Times New Roman"/>
+          <w:sz w:val="24"/>
+          <w:szCs w:val="24"/>
+        </w:rPr>
+        <w:t xml:space="preserve">The user enters an email or password that is not recognized by the system; </w:t>
+      </w:r>
+      <w:proofErr w:type="gramStart"/>
+      <w:r>
+        <w:rPr>
+          <w:rFonts w:ascii="Times New Roman" w:hAnsi="Times New Roman" w:cs="Times New Roman"/>
+          <w:sz w:val="24"/>
+          <w:szCs w:val="24"/>
+        </w:rPr>
+        <w:t>thus</w:t>
+      </w:r>
+      <w:proofErr w:type="gramEnd"/>
+      <w:r>
+        <w:rPr>
+          <w:rFonts w:ascii="Times New Roman" w:hAnsi="Times New Roman" w:cs="Times New Roman"/>
+          <w:sz w:val="24"/>
+          <w:szCs w:val="24"/>
+        </w:rPr>
+        <w:t xml:space="preserve"> the system responds with an error message to indicate that the user must re-enter the correct UNCG email and password combination.</w:t>
+      </w:r>
+    </w:p>
+    <w:p>
+      <w:pPr>
+        <w:pStyle w:val="ListParagraph"/>
+        <w:numPr>
+          <w:ilvl w:val="2"/>
+          <w:numId w:val="5"/>
+        </w:numPr>
+        <w:rPr>
+          <w:rFonts w:ascii="Times New Roman" w:hAnsi="Times New Roman" w:cs="Times New Roman"/>
+          <w:b/>
+          <w:bCs/>
+          <w:sz w:val="24"/>
+          <w:szCs w:val="24"/>
+        </w:rPr>
+      </w:pPr>
+      <w:r>
+        <w:rPr>
+          <w:rFonts w:ascii="Times New Roman" w:hAnsi="Times New Roman" w:cs="Times New Roman"/>
+          <w:b/>
+          <w:bCs/>
+          <w:sz w:val="24"/>
+          <w:szCs w:val="24"/>
+        </w:rPr>
+        <w:t>Other Activities:</w:t>
+      </w:r>
+      <w:r>
+        <w:rPr>
+          <w:rFonts w:ascii="Times New Roman" w:hAnsi="Times New Roman" w:cs="Times New Roman"/>
+          <w:b/>
+          <w:bCs/>
+          <w:sz w:val="24"/>
+          <w:szCs w:val="24"/>
+        </w:rPr>
+        <w:t xml:space="preserve"> </w:t>
+      </w:r>
+      <w:r>
+        <w:rPr>
+          <w:rFonts w:ascii="Times New Roman" w:hAnsi="Times New Roman" w:cs="Times New Roman"/>
+          <w:sz w:val="24"/>
+          <w:szCs w:val="24"/>
+        </w:rPr>
+        <w:t>A new user may also choose to register as a new user, where they must</w:t>
+      </w:r>
+      <w:r>
+        <w:rPr>
+          <w:rFonts w:ascii="Times New Roman" w:hAnsi="Times New Roman" w:cs="Times New Roman"/>
+          <w:sz w:val="24"/>
+          <w:szCs w:val="24"/>
+        </w:rPr>
+        <w:t xml:space="preserve"> </w:t>
+      </w:r>
+      <w:r>
+        <w:rPr>
+          <w:rFonts w:ascii="Times New Roman" w:hAnsi="Times New Roman" w:cs="Times New Roman"/>
+          <w:sz w:val="24"/>
+          <w:szCs w:val="24"/>
+        </w:rPr>
+        <w:t>enter required fields, those fields must be validated, and a new user id will be created for them.</w:t>
+      </w:r>
+      <w:r>
+        <w:rPr>
+          <w:rFonts w:ascii="Times New Roman" w:hAnsi="Times New Roman" w:cs="Times New Roman"/>
+          <w:sz w:val="24"/>
+          <w:szCs w:val="24"/>
+        </w:rPr>
+        <w:t xml:space="preserve"> </w:t>
+      </w:r>
+    </w:p>
+    <w:p>
+      <w:pPr>
+        <w:pStyle w:val="ListParagraph"/>
+        <w:numPr>
+          <w:ilvl w:val="2"/>
+          <w:numId w:val="5"/>
+        </w:numPr>
+        <w:rPr>
+          <w:rFonts w:ascii="Times New Roman" w:hAnsi="Times New Roman" w:cs="Times New Roman"/>
+          <w:sz w:val="24"/>
+          <w:szCs w:val="24"/>
+        </w:rPr>
+      </w:pPr>
+      <w:r>
+        <w:rPr>
+          <w:rFonts w:ascii="Times New Roman" w:hAnsi="Times New Roman" w:cs="Times New Roman"/>
+          <w:b/>
+          <w:bCs/>
+          <w:sz w:val="24"/>
+          <w:szCs w:val="24"/>
+        </w:rPr>
+        <w:t>System State on Completion</w:t>
+      </w:r>
+      <w:r>
+        <w:rPr>
+          <w:rFonts w:ascii="Times New Roman" w:hAnsi="Times New Roman" w:cs="Times New Roman"/>
+          <w:sz w:val="24"/>
+          <w:szCs w:val="24"/>
+        </w:rPr>
+        <w:t>:</w:t>
+      </w:r>
+      <w:r>
+        <w:rPr>
+          <w:rFonts w:ascii="Times New Roman" w:hAnsi="Times New Roman" w:cs="Times New Roman"/>
+          <w:sz w:val="24"/>
+          <w:szCs w:val="24"/>
+        </w:rPr>
+        <w:t xml:space="preserve"> The application </w:t>
+      </w:r>
+      <w:r>
+        <w:rPr>
+          <w:rFonts w:ascii="Times New Roman" w:hAnsi="Times New Roman" w:cs="Times New Roman"/>
+          <w:sz w:val="24"/>
+          <w:szCs w:val="24"/>
+        </w:rPr>
+        <w:t>successfully validates the login of the user, and they are brought to the main menu of the application.</w:t>
       </w:r>
     </w:p>
     <w:p>
@@ -1574,17 +2960,981 @@
         </w:numPr>
         <w:rPr>
           <w:rFonts w:ascii="Times New Roman" w:hAnsi="Times New Roman" w:cs="Times New Roman"/>
-          <w:sz w:val="24"/>
-          <w:szCs w:val="24"/>
-        </w:rPr>
-      </w:pPr>
-      <w:r>
-        <w:rPr>
-          <w:rFonts w:ascii="Times New Roman" w:hAnsi="Times New Roman" w:cs="Times New Roman"/>
-          <w:sz w:val="24"/>
-          <w:szCs w:val="24"/>
-        </w:rPr>
-        <w:t xml:space="preserve"> Actor 2</w:t>
+          <w:b/>
+          <w:bCs/>
+          <w:sz w:val="24"/>
+          <w:szCs w:val="24"/>
+        </w:rPr>
+      </w:pPr>
+      <w:r>
+        <w:rPr>
+          <w:rFonts w:ascii="Times New Roman" w:hAnsi="Times New Roman" w:cs="Times New Roman"/>
+          <w:b/>
+          <w:bCs/>
+          <w:sz w:val="24"/>
+          <w:szCs w:val="24"/>
+        </w:rPr>
+        <w:t xml:space="preserve">     </w:t>
+      </w:r>
+      <w:r>
+        <w:rPr>
+          <w:rFonts w:ascii="Times New Roman" w:hAnsi="Times New Roman" w:cs="Times New Roman"/>
+          <w:b/>
+          <w:bCs/>
+          <w:sz w:val="24"/>
+          <w:szCs w:val="24"/>
+        </w:rPr>
+        <w:t xml:space="preserve">Actor: </w:t>
+      </w:r>
+      <w:r>
+        <w:rPr>
+          <w:rFonts w:ascii="Times New Roman" w:hAnsi="Times New Roman" w:cs="Times New Roman"/>
+          <w:b/>
+          <w:bCs/>
+          <w:sz w:val="24"/>
+          <w:szCs w:val="24"/>
+        </w:rPr>
+        <w:t>Seller</w:t>
+      </w:r>
+      <w:r>
+        <w:rPr>
+          <w:rFonts w:ascii="Times New Roman" w:hAnsi="Times New Roman" w:cs="Times New Roman"/>
+          <w:b/>
+          <w:bCs/>
+          <w:sz w:val="24"/>
+          <w:szCs w:val="24"/>
+        </w:rPr>
+        <w:t xml:space="preserve"> (</w:t>
+      </w:r>
+      <w:r>
+        <w:rPr>
+          <w:rFonts w:ascii="Times New Roman" w:hAnsi="Times New Roman" w:cs="Times New Roman"/>
+          <w:b/>
+          <w:bCs/>
+          <w:sz w:val="24"/>
+          <w:szCs w:val="24"/>
+        </w:rPr>
+        <w:t>Meghan</w:t>
+      </w:r>
+      <w:r>
+        <w:rPr>
+          <w:rFonts w:ascii="Times New Roman" w:hAnsi="Times New Roman" w:cs="Times New Roman"/>
+          <w:b/>
+          <w:bCs/>
+          <w:sz w:val="24"/>
+          <w:szCs w:val="24"/>
+        </w:rPr>
+        <w:t>)</w:t>
+      </w:r>
+    </w:p>
+    <w:p>
+      <w:pPr>
+        <w:pStyle w:val="ListParagraph"/>
+        <w:ind w:left="1440"/>
+        <w:rPr>
+          <w:rFonts w:ascii="Times New Roman" w:hAnsi="Times New Roman" w:cs="Times New Roman"/>
+          <w:sz w:val="24"/>
+          <w:szCs w:val="24"/>
+        </w:rPr>
+      </w:pPr>
+      <w:r>
+        <w:rPr>
+          <w:rFonts w:ascii="Times New Roman" w:hAnsi="Times New Roman" w:cs="Times New Roman"/>
+          <w:b/>
+          <w:bCs/>
+          <w:sz w:val="24"/>
+          <w:szCs w:val="24"/>
+        </w:rPr>
+        <w:t>-</w:t>
+      </w:r>
+      <w:r>
+        <w:rPr>
+          <w:rFonts w:ascii="Times New Roman" w:hAnsi="Times New Roman" w:cs="Times New Roman"/>
+          <w:b/>
+          <w:bCs/>
+          <w:sz w:val="24"/>
+          <w:szCs w:val="24"/>
+        </w:rPr>
+        <w:tab/>
+        <w:t>Use-Case Name:</w:t>
+      </w:r>
+      <w:r>
+        <w:rPr>
+          <w:rFonts w:ascii="Times New Roman" w:hAnsi="Times New Roman" w:cs="Times New Roman"/>
+          <w:sz w:val="24"/>
+          <w:szCs w:val="24"/>
+        </w:rPr>
+        <w:t xml:space="preserve"> </w:t>
+      </w:r>
+      <w:r>
+        <w:rPr>
+          <w:rFonts w:ascii="Times New Roman" w:hAnsi="Times New Roman" w:cs="Times New Roman"/>
+          <w:sz w:val="24"/>
+          <w:szCs w:val="24"/>
+        </w:rPr>
+        <w:t>List</w:t>
+      </w:r>
+      <w:r>
+        <w:rPr>
+          <w:rFonts w:ascii="Times New Roman" w:hAnsi="Times New Roman" w:cs="Times New Roman"/>
+          <w:sz w:val="24"/>
+          <w:szCs w:val="24"/>
+        </w:rPr>
+        <w:t xml:space="preserve"> Item</w:t>
+      </w:r>
+      <w:r>
+        <w:rPr>
+          <w:rFonts w:ascii="Times New Roman" w:hAnsi="Times New Roman" w:cs="Times New Roman"/>
+          <w:sz w:val="24"/>
+          <w:szCs w:val="24"/>
+        </w:rPr>
+        <w:t xml:space="preserve"> for Sale</w:t>
+      </w:r>
+    </w:p>
+    <w:p>
+      <w:pPr>
+        <w:pStyle w:val="ListParagraph"/>
+        <w:numPr>
+          <w:ilvl w:val="2"/>
+          <w:numId w:val="5"/>
+        </w:numPr>
+        <w:rPr>
+          <w:rFonts w:ascii="Times New Roman" w:hAnsi="Times New Roman" w:cs="Times New Roman"/>
+          <w:sz w:val="24"/>
+          <w:szCs w:val="24"/>
+        </w:rPr>
+      </w:pPr>
+      <w:r>
+        <w:rPr>
+          <w:rFonts w:ascii="Times New Roman" w:hAnsi="Times New Roman" w:cs="Times New Roman"/>
+          <w:b/>
+          <w:bCs/>
+          <w:sz w:val="24"/>
+          <w:szCs w:val="24"/>
+        </w:rPr>
+        <w:t>Initial Assumption:</w:t>
+      </w:r>
+      <w:r>
+        <w:rPr>
+          <w:rFonts w:ascii="Times New Roman" w:hAnsi="Times New Roman" w:cs="Times New Roman"/>
+          <w:sz w:val="24"/>
+          <w:szCs w:val="24"/>
+        </w:rPr>
+        <w:t xml:space="preserve"> The </w:t>
+      </w:r>
+      <w:r>
+        <w:rPr>
+          <w:rFonts w:ascii="Times New Roman" w:hAnsi="Times New Roman" w:cs="Times New Roman"/>
+          <w:sz w:val="24"/>
+          <w:szCs w:val="24"/>
+        </w:rPr>
+        <w:t>Seller</w:t>
+      </w:r>
+      <w:r>
+        <w:rPr>
+          <w:rFonts w:ascii="Times New Roman" w:hAnsi="Times New Roman" w:cs="Times New Roman"/>
+          <w:sz w:val="24"/>
+          <w:szCs w:val="24"/>
+        </w:rPr>
+        <w:t xml:space="preserve"> has access to the website (has successfully logged in) and is in the </w:t>
+      </w:r>
+      <w:r>
+        <w:rPr>
+          <w:rFonts w:ascii="Times New Roman" w:hAnsi="Times New Roman" w:cs="Times New Roman"/>
+          <w:sz w:val="24"/>
+          <w:szCs w:val="24"/>
+        </w:rPr>
+        <w:t>seller</w:t>
+      </w:r>
+      <w:r>
+        <w:rPr>
+          <w:rFonts w:ascii="Times New Roman" w:hAnsi="Times New Roman" w:cs="Times New Roman"/>
+          <w:sz w:val="24"/>
+          <w:szCs w:val="24"/>
+        </w:rPr>
+        <w:t xml:space="preserve"> role. </w:t>
+      </w:r>
+    </w:p>
+    <w:p>
+      <w:pPr>
+        <w:pStyle w:val="ListParagraph"/>
+        <w:numPr>
+          <w:ilvl w:val="2"/>
+          <w:numId w:val="5"/>
+        </w:numPr>
+        <w:rPr>
+          <w:rFonts w:ascii="Times New Roman" w:hAnsi="Times New Roman" w:cs="Times New Roman"/>
+          <w:sz w:val="24"/>
+          <w:szCs w:val="24"/>
+        </w:rPr>
+      </w:pPr>
+      <w:r>
+        <w:rPr>
+          <w:rFonts w:ascii="Times New Roman" w:hAnsi="Times New Roman" w:cs="Times New Roman"/>
+          <w:b/>
+          <w:bCs/>
+          <w:sz w:val="24"/>
+          <w:szCs w:val="24"/>
+        </w:rPr>
+        <w:t>Normal:</w:t>
+      </w:r>
+      <w:r>
+        <w:rPr>
+          <w:rFonts w:ascii="Times New Roman" w:hAnsi="Times New Roman" w:cs="Times New Roman"/>
+          <w:sz w:val="24"/>
+          <w:szCs w:val="24"/>
+        </w:rPr>
+        <w:t xml:space="preserve"> </w:t>
+      </w:r>
+      <w:r>
+        <w:rPr>
+          <w:rFonts w:ascii="Times New Roman" w:hAnsi="Times New Roman" w:cs="Times New Roman"/>
+          <w:sz w:val="24"/>
+          <w:szCs w:val="24"/>
+        </w:rPr>
+        <w:t xml:space="preserve">The </w:t>
+      </w:r>
+      <w:r>
+        <w:rPr>
+          <w:rFonts w:ascii="Times New Roman" w:hAnsi="Times New Roman" w:cs="Times New Roman"/>
+          <w:sz w:val="24"/>
+          <w:szCs w:val="24"/>
+        </w:rPr>
+        <w:t>Seller will navigate to the page to list an item, they will enter the necessary information into the fields, and submit their item for approval.</w:t>
+      </w:r>
+    </w:p>
+    <w:p>
+      <w:pPr>
+        <w:pStyle w:val="ListParagraph"/>
+        <w:numPr>
+          <w:ilvl w:val="2"/>
+          <w:numId w:val="5"/>
+        </w:numPr>
+        <w:rPr>
+          <w:rFonts w:ascii="Times New Roman" w:hAnsi="Times New Roman" w:cs="Times New Roman"/>
+          <w:sz w:val="24"/>
+          <w:szCs w:val="24"/>
+        </w:rPr>
+      </w:pPr>
+      <w:r>
+        <w:rPr>
+          <w:rFonts w:ascii="Times New Roman" w:hAnsi="Times New Roman" w:cs="Times New Roman"/>
+          <w:b/>
+          <w:bCs/>
+          <w:sz w:val="24"/>
+          <w:szCs w:val="24"/>
+        </w:rPr>
+        <w:t>What Can Go Wrong:</w:t>
+      </w:r>
+      <w:r>
+        <w:rPr>
+          <w:rFonts w:ascii="Times New Roman" w:hAnsi="Times New Roman" w:cs="Times New Roman"/>
+          <w:sz w:val="24"/>
+          <w:szCs w:val="24"/>
+        </w:rPr>
+        <w:t xml:space="preserve"> </w:t>
+      </w:r>
+      <w:r>
+        <w:rPr>
+          <w:rFonts w:ascii="Times New Roman" w:hAnsi="Times New Roman" w:cs="Times New Roman"/>
+          <w:sz w:val="24"/>
+          <w:szCs w:val="24"/>
+        </w:rPr>
+        <w:t xml:space="preserve">The seller enters invalid information into the </w:t>
+      </w:r>
+      <w:proofErr w:type="gramStart"/>
+      <w:r>
+        <w:rPr>
+          <w:rFonts w:ascii="Times New Roman" w:hAnsi="Times New Roman" w:cs="Times New Roman"/>
+          <w:sz w:val="24"/>
+          <w:szCs w:val="24"/>
+        </w:rPr>
+        <w:t>fields,</w:t>
+      </w:r>
+      <w:proofErr w:type="gramEnd"/>
+      <w:r>
+        <w:rPr>
+          <w:rFonts w:ascii="Times New Roman" w:hAnsi="Times New Roman" w:cs="Times New Roman"/>
+          <w:sz w:val="24"/>
+          <w:szCs w:val="24"/>
+        </w:rPr>
+        <w:t xml:space="preserve"> thus the system returns an error message requesting the seller to re-enter the correct information. </w:t>
+      </w:r>
+    </w:p>
+    <w:p>
+      <w:pPr>
+        <w:pStyle w:val="ListParagraph"/>
+        <w:numPr>
+          <w:ilvl w:val="2"/>
+          <w:numId w:val="5"/>
+        </w:numPr>
+        <w:rPr>
+          <w:rFonts w:ascii="Times New Roman" w:hAnsi="Times New Roman" w:cs="Times New Roman"/>
+          <w:b/>
+          <w:bCs/>
+          <w:color w:val="00B050"/>
+          <w:sz w:val="24"/>
+          <w:szCs w:val="24"/>
+        </w:rPr>
+      </w:pPr>
+      <w:r>
+        <w:rPr>
+          <w:rFonts w:ascii="Times New Roman" w:hAnsi="Times New Roman" w:cs="Times New Roman"/>
+          <w:b/>
+          <w:bCs/>
+          <w:color w:val="00B050"/>
+          <w:sz w:val="24"/>
+          <w:szCs w:val="24"/>
+        </w:rPr>
+        <w:t>O</w:t>
+      </w:r>
+      <w:r>
+        <w:rPr>
+          <w:rFonts w:ascii="Times New Roman" w:hAnsi="Times New Roman" w:cs="Times New Roman"/>
+          <w:b/>
+          <w:bCs/>
+          <w:color w:val="00B050"/>
+          <w:sz w:val="24"/>
+          <w:szCs w:val="24"/>
+        </w:rPr>
+        <w:t xml:space="preserve">ther Activities: </w:t>
+      </w:r>
+    </w:p>
+    <w:p>
+      <w:pPr>
+        <w:pStyle w:val="ListParagraph"/>
+        <w:numPr>
+          <w:ilvl w:val="2"/>
+          <w:numId w:val="5"/>
+        </w:numPr>
+        <w:rPr>
+          <w:rFonts w:ascii="Times New Roman" w:hAnsi="Times New Roman" w:cs="Times New Roman"/>
+          <w:sz w:val="24"/>
+          <w:szCs w:val="24"/>
+        </w:rPr>
+      </w:pPr>
+      <w:r>
+        <w:rPr>
+          <w:rFonts w:ascii="Times New Roman" w:hAnsi="Times New Roman" w:cs="Times New Roman"/>
+          <w:b/>
+          <w:bCs/>
+          <w:sz w:val="24"/>
+          <w:szCs w:val="24"/>
+        </w:rPr>
+        <w:t>System State on Completion</w:t>
+      </w:r>
+      <w:r>
+        <w:rPr>
+          <w:rFonts w:ascii="Times New Roman" w:hAnsi="Times New Roman" w:cs="Times New Roman"/>
+          <w:sz w:val="24"/>
+          <w:szCs w:val="24"/>
+        </w:rPr>
+        <w:t>:</w:t>
+      </w:r>
+      <w:r>
+        <w:rPr>
+          <w:rFonts w:ascii="Times New Roman" w:hAnsi="Times New Roman" w:cs="Times New Roman"/>
+          <w:sz w:val="24"/>
+          <w:szCs w:val="24"/>
+        </w:rPr>
+        <w:t xml:space="preserve"> </w:t>
+      </w:r>
+      <w:r>
+        <w:rPr>
+          <w:rFonts w:ascii="Times New Roman" w:hAnsi="Times New Roman" w:cs="Times New Roman"/>
+          <w:sz w:val="24"/>
+          <w:szCs w:val="24"/>
+        </w:rPr>
+        <w:t xml:space="preserve">The data entered is successfully validated, an item id is created for the item, and </w:t>
+      </w:r>
+      <w:r>
+        <w:rPr>
+          <w:rFonts w:ascii="Times New Roman" w:hAnsi="Times New Roman" w:cs="Times New Roman"/>
+          <w:sz w:val="24"/>
+          <w:szCs w:val="24"/>
+        </w:rPr>
+        <w:t>the</w:t>
+      </w:r>
+      <w:r>
+        <w:rPr>
+          <w:rFonts w:ascii="Times New Roman" w:hAnsi="Times New Roman" w:cs="Times New Roman"/>
+          <w:sz w:val="24"/>
+          <w:szCs w:val="24"/>
+        </w:rPr>
+        <w:t xml:space="preserve"> item will be submitted to the admin user for approval, where it will be either approved and listed on the site, or not approved </w:t>
+      </w:r>
+      <w:r>
+        <w:rPr>
+          <w:rFonts w:ascii="Times New Roman" w:hAnsi="Times New Roman" w:cs="Times New Roman"/>
+          <w:sz w:val="24"/>
+          <w:szCs w:val="24"/>
+        </w:rPr>
+        <w:lastRenderedPageBreak/>
+        <w:t>and removed from the system. The seller will receive a message on the status of the approval process once completed.</w:t>
+      </w:r>
+    </w:p>
+    <w:p>
+      <w:pPr>
+        <w:pStyle w:val="ListParagraph"/>
+        <w:ind w:left="1440"/>
+        <w:rPr>
+          <w:rFonts w:ascii="Times New Roman" w:hAnsi="Times New Roman" w:cs="Times New Roman"/>
+          <w:sz w:val="24"/>
+          <w:szCs w:val="24"/>
+        </w:rPr>
+      </w:pPr>
+      <w:r>
+        <w:rPr>
+          <w:rFonts w:ascii="Times New Roman" w:hAnsi="Times New Roman" w:cs="Times New Roman"/>
+          <w:b/>
+          <w:bCs/>
+          <w:sz w:val="24"/>
+          <w:szCs w:val="24"/>
+        </w:rPr>
+        <w:t>-</w:t>
+      </w:r>
+      <w:r>
+        <w:rPr>
+          <w:rFonts w:ascii="Times New Roman" w:hAnsi="Times New Roman" w:cs="Times New Roman"/>
+          <w:sz w:val="24"/>
+          <w:szCs w:val="24"/>
+        </w:rPr>
+        <w:t xml:space="preserve">  </w:t>
+      </w:r>
+      <w:r>
+        <w:rPr>
+          <w:rFonts w:ascii="Times New Roman" w:hAnsi="Times New Roman" w:cs="Times New Roman"/>
+          <w:sz w:val="24"/>
+          <w:szCs w:val="24"/>
+        </w:rPr>
+        <w:tab/>
+      </w:r>
+      <w:r>
+        <w:rPr>
+          <w:rFonts w:ascii="Times New Roman" w:hAnsi="Times New Roman" w:cs="Times New Roman"/>
+          <w:b/>
+          <w:bCs/>
+          <w:sz w:val="24"/>
+          <w:szCs w:val="24"/>
+        </w:rPr>
+        <w:t>Use-Case Name:</w:t>
+      </w:r>
+      <w:r>
+        <w:rPr>
+          <w:rFonts w:ascii="Times New Roman" w:hAnsi="Times New Roman" w:cs="Times New Roman"/>
+          <w:sz w:val="24"/>
+          <w:szCs w:val="24"/>
+        </w:rPr>
+        <w:t xml:space="preserve"> </w:t>
+      </w:r>
+      <w:r>
+        <w:rPr>
+          <w:rFonts w:ascii="Times New Roman" w:hAnsi="Times New Roman" w:cs="Times New Roman"/>
+          <w:sz w:val="24"/>
+          <w:szCs w:val="24"/>
+        </w:rPr>
+        <w:t>View Historic Pricing Information</w:t>
+      </w:r>
+    </w:p>
+    <w:p>
+      <w:pPr>
+        <w:pStyle w:val="ListParagraph"/>
+        <w:numPr>
+          <w:ilvl w:val="2"/>
+          <w:numId w:val="5"/>
+        </w:numPr>
+        <w:rPr>
+          <w:rFonts w:ascii="Times New Roman" w:hAnsi="Times New Roman" w:cs="Times New Roman"/>
+          <w:sz w:val="24"/>
+          <w:szCs w:val="24"/>
+        </w:rPr>
+      </w:pPr>
+      <w:r>
+        <w:rPr>
+          <w:rFonts w:ascii="Times New Roman" w:hAnsi="Times New Roman" w:cs="Times New Roman"/>
+          <w:b/>
+          <w:bCs/>
+          <w:sz w:val="24"/>
+          <w:szCs w:val="24"/>
+        </w:rPr>
+        <w:t>Initial Assumption:</w:t>
+      </w:r>
+      <w:r>
+        <w:rPr>
+          <w:rFonts w:ascii="Times New Roman" w:hAnsi="Times New Roman" w:cs="Times New Roman"/>
+          <w:sz w:val="24"/>
+          <w:szCs w:val="24"/>
+        </w:rPr>
+        <w:t xml:space="preserve"> The </w:t>
+      </w:r>
+      <w:r>
+        <w:rPr>
+          <w:rFonts w:ascii="Times New Roman" w:hAnsi="Times New Roman" w:cs="Times New Roman"/>
+          <w:sz w:val="24"/>
+          <w:szCs w:val="24"/>
+        </w:rPr>
+        <w:t>Seller</w:t>
+      </w:r>
+      <w:r>
+        <w:rPr>
+          <w:rFonts w:ascii="Times New Roman" w:hAnsi="Times New Roman" w:cs="Times New Roman"/>
+          <w:sz w:val="24"/>
+          <w:szCs w:val="24"/>
+        </w:rPr>
+        <w:t xml:space="preserve"> has access to the website (has successfully logged in) and is in the </w:t>
+      </w:r>
+      <w:r>
+        <w:rPr>
+          <w:rFonts w:ascii="Times New Roman" w:hAnsi="Times New Roman" w:cs="Times New Roman"/>
+          <w:sz w:val="24"/>
+          <w:szCs w:val="24"/>
+        </w:rPr>
+        <w:t>Seller</w:t>
+      </w:r>
+      <w:r>
+        <w:rPr>
+          <w:rFonts w:ascii="Times New Roman" w:hAnsi="Times New Roman" w:cs="Times New Roman"/>
+          <w:sz w:val="24"/>
+          <w:szCs w:val="24"/>
+        </w:rPr>
+        <w:t xml:space="preserve"> role. </w:t>
+      </w:r>
+    </w:p>
+    <w:p>
+      <w:pPr>
+        <w:pStyle w:val="ListParagraph"/>
+        <w:numPr>
+          <w:ilvl w:val="2"/>
+          <w:numId w:val="5"/>
+        </w:numPr>
+        <w:rPr>
+          <w:rFonts w:ascii="Times New Roman" w:hAnsi="Times New Roman" w:cs="Times New Roman"/>
+          <w:sz w:val="24"/>
+          <w:szCs w:val="24"/>
+        </w:rPr>
+      </w:pPr>
+      <w:r>
+        <w:rPr>
+          <w:rFonts w:ascii="Times New Roman" w:hAnsi="Times New Roman" w:cs="Times New Roman"/>
+          <w:b/>
+          <w:bCs/>
+          <w:sz w:val="24"/>
+          <w:szCs w:val="24"/>
+        </w:rPr>
+        <w:t>Normal:</w:t>
+      </w:r>
+      <w:r>
+        <w:rPr>
+          <w:rFonts w:ascii="Times New Roman" w:hAnsi="Times New Roman" w:cs="Times New Roman"/>
+          <w:sz w:val="24"/>
+          <w:szCs w:val="24"/>
+        </w:rPr>
+        <w:t xml:space="preserve"> </w:t>
+      </w:r>
+      <w:r>
+        <w:rPr>
+          <w:rFonts w:ascii="Times New Roman" w:hAnsi="Times New Roman" w:cs="Times New Roman"/>
+          <w:sz w:val="24"/>
+          <w:szCs w:val="24"/>
+        </w:rPr>
+        <w:t xml:space="preserve">The </w:t>
+      </w:r>
+      <w:r>
+        <w:rPr>
+          <w:rFonts w:ascii="Times New Roman" w:hAnsi="Times New Roman" w:cs="Times New Roman"/>
+          <w:sz w:val="24"/>
+          <w:szCs w:val="24"/>
+        </w:rPr>
+        <w:t>Seller will navigate to the page for viewing historic pricing information. They will select a category from a list, and then view in read-only-mode the average price, median price, and range of prices for items in this category.</w:t>
+      </w:r>
+    </w:p>
+    <w:p>
+      <w:pPr>
+        <w:pStyle w:val="ListParagraph"/>
+        <w:numPr>
+          <w:ilvl w:val="2"/>
+          <w:numId w:val="5"/>
+        </w:numPr>
+        <w:rPr>
+          <w:rFonts w:ascii="Times New Roman" w:hAnsi="Times New Roman" w:cs="Times New Roman"/>
+          <w:sz w:val="24"/>
+          <w:szCs w:val="24"/>
+        </w:rPr>
+      </w:pPr>
+      <w:r>
+        <w:rPr>
+          <w:rFonts w:ascii="Times New Roman" w:hAnsi="Times New Roman" w:cs="Times New Roman"/>
+          <w:b/>
+          <w:bCs/>
+          <w:sz w:val="24"/>
+          <w:szCs w:val="24"/>
+        </w:rPr>
+        <w:t>What Can Go Wrong:</w:t>
+      </w:r>
+      <w:r>
+        <w:rPr>
+          <w:rFonts w:ascii="Times New Roman" w:hAnsi="Times New Roman" w:cs="Times New Roman"/>
+          <w:sz w:val="24"/>
+          <w:szCs w:val="24"/>
+        </w:rPr>
+        <w:t xml:space="preserve"> </w:t>
+      </w:r>
+      <w:r>
+        <w:rPr>
+          <w:rFonts w:ascii="Times New Roman" w:hAnsi="Times New Roman" w:cs="Times New Roman"/>
+          <w:sz w:val="24"/>
+          <w:szCs w:val="24"/>
+        </w:rPr>
+        <w:t xml:space="preserve">The seller selects a category in which no items have been listed yet, thus displaying no data. </w:t>
+      </w:r>
+    </w:p>
+    <w:p>
+      <w:pPr>
+        <w:pStyle w:val="ListParagraph"/>
+        <w:numPr>
+          <w:ilvl w:val="2"/>
+          <w:numId w:val="5"/>
+        </w:numPr>
+        <w:rPr>
+          <w:rFonts w:ascii="Times New Roman" w:hAnsi="Times New Roman" w:cs="Times New Roman"/>
+          <w:b/>
+          <w:bCs/>
+          <w:color w:val="00B050"/>
+          <w:sz w:val="24"/>
+          <w:szCs w:val="24"/>
+        </w:rPr>
+      </w:pPr>
+      <w:r>
+        <w:rPr>
+          <w:rFonts w:ascii="Times New Roman" w:hAnsi="Times New Roman" w:cs="Times New Roman"/>
+          <w:b/>
+          <w:bCs/>
+          <w:color w:val="00B050"/>
+          <w:sz w:val="24"/>
+          <w:szCs w:val="24"/>
+        </w:rPr>
+        <w:t xml:space="preserve">Other Activities: </w:t>
+      </w:r>
+    </w:p>
+    <w:p>
+      <w:pPr>
+        <w:pStyle w:val="ListParagraph"/>
+        <w:numPr>
+          <w:ilvl w:val="2"/>
+          <w:numId w:val="5"/>
+        </w:numPr>
+        <w:rPr>
+          <w:rFonts w:ascii="Times New Roman" w:hAnsi="Times New Roman" w:cs="Times New Roman"/>
+          <w:sz w:val="24"/>
+          <w:szCs w:val="24"/>
+        </w:rPr>
+      </w:pPr>
+      <w:r>
+        <w:rPr>
+          <w:rFonts w:ascii="Times New Roman" w:hAnsi="Times New Roman" w:cs="Times New Roman"/>
+          <w:b/>
+          <w:bCs/>
+          <w:sz w:val="24"/>
+          <w:szCs w:val="24"/>
+        </w:rPr>
+        <w:t>System State on Completion</w:t>
+      </w:r>
+      <w:r>
+        <w:rPr>
+          <w:rFonts w:ascii="Times New Roman" w:hAnsi="Times New Roman" w:cs="Times New Roman"/>
+          <w:sz w:val="24"/>
+          <w:szCs w:val="24"/>
+        </w:rPr>
+        <w:t>:</w:t>
+      </w:r>
+      <w:r>
+        <w:rPr>
+          <w:rFonts w:ascii="Times New Roman" w:hAnsi="Times New Roman" w:cs="Times New Roman"/>
+          <w:sz w:val="24"/>
+          <w:szCs w:val="24"/>
+        </w:rPr>
+        <w:t xml:space="preserve"> The application successfully </w:t>
+      </w:r>
+      <w:r>
+        <w:rPr>
+          <w:rFonts w:ascii="Times New Roman" w:hAnsi="Times New Roman" w:cs="Times New Roman"/>
+          <w:sz w:val="24"/>
+          <w:szCs w:val="24"/>
+        </w:rPr>
+        <w:t xml:space="preserve">loads the </w:t>
+      </w:r>
+      <w:r>
+        <w:rPr>
+          <w:rFonts w:ascii="Times New Roman" w:hAnsi="Times New Roman" w:cs="Times New Roman"/>
+          <w:sz w:val="24"/>
+          <w:szCs w:val="24"/>
+        </w:rPr>
+        <w:t>data,</w:t>
+      </w:r>
+      <w:r>
+        <w:rPr>
+          <w:rFonts w:ascii="Times New Roman" w:hAnsi="Times New Roman" w:cs="Times New Roman"/>
+          <w:sz w:val="24"/>
+          <w:szCs w:val="24"/>
+        </w:rPr>
+        <w:t xml:space="preserve"> and it is displayed to the user for them to view.</w:t>
+      </w:r>
+    </w:p>
+    <w:p>
+      <w:pPr>
+        <w:pStyle w:val="ListParagraph"/>
+        <w:ind w:left="1440"/>
+        <w:rPr>
+          <w:rFonts w:ascii="Times New Roman" w:hAnsi="Times New Roman" w:cs="Times New Roman"/>
+          <w:sz w:val="24"/>
+          <w:szCs w:val="24"/>
+        </w:rPr>
+      </w:pPr>
+      <w:r>
+        <w:rPr>
+          <w:rFonts w:ascii="Times New Roman" w:hAnsi="Times New Roman" w:cs="Times New Roman"/>
+          <w:b/>
+          <w:bCs/>
+          <w:sz w:val="24"/>
+          <w:szCs w:val="24"/>
+        </w:rPr>
+        <w:t>-</w:t>
+      </w:r>
+      <w:r>
+        <w:rPr>
+          <w:rFonts w:ascii="Times New Roman" w:hAnsi="Times New Roman" w:cs="Times New Roman"/>
+          <w:sz w:val="24"/>
+          <w:szCs w:val="24"/>
+        </w:rPr>
+        <w:t xml:space="preserve"> </w:t>
+      </w:r>
+      <w:r>
+        <w:rPr>
+          <w:rFonts w:ascii="Times New Roman" w:hAnsi="Times New Roman" w:cs="Times New Roman"/>
+          <w:sz w:val="24"/>
+          <w:szCs w:val="24"/>
+        </w:rPr>
+        <w:tab/>
+      </w:r>
+      <w:r>
+        <w:rPr>
+          <w:rFonts w:ascii="Times New Roman" w:hAnsi="Times New Roman" w:cs="Times New Roman"/>
+          <w:b/>
+          <w:bCs/>
+          <w:sz w:val="24"/>
+          <w:szCs w:val="24"/>
+        </w:rPr>
+        <w:t>Use Case Name:</w:t>
+      </w:r>
+      <w:r>
+        <w:rPr>
+          <w:rFonts w:ascii="Times New Roman" w:hAnsi="Times New Roman" w:cs="Times New Roman"/>
+          <w:sz w:val="24"/>
+          <w:szCs w:val="24"/>
+        </w:rPr>
+        <w:t xml:space="preserve"> Login</w:t>
+      </w:r>
+    </w:p>
+    <w:p>
+      <w:pPr>
+        <w:pStyle w:val="ListParagraph"/>
+        <w:numPr>
+          <w:ilvl w:val="2"/>
+          <w:numId w:val="5"/>
+        </w:numPr>
+        <w:rPr>
+          <w:rFonts w:ascii="Times New Roman" w:hAnsi="Times New Roman" w:cs="Times New Roman"/>
+          <w:sz w:val="24"/>
+          <w:szCs w:val="24"/>
+        </w:rPr>
+      </w:pPr>
+      <w:r>
+        <w:rPr>
+          <w:rFonts w:ascii="Times New Roman" w:hAnsi="Times New Roman" w:cs="Times New Roman"/>
+          <w:b/>
+          <w:bCs/>
+          <w:sz w:val="24"/>
+          <w:szCs w:val="24"/>
+        </w:rPr>
+        <w:t>Initial Assumption:</w:t>
+      </w:r>
+      <w:r>
+        <w:rPr>
+          <w:rFonts w:ascii="Times New Roman" w:hAnsi="Times New Roman" w:cs="Times New Roman"/>
+          <w:sz w:val="24"/>
+          <w:szCs w:val="24"/>
+        </w:rPr>
+        <w:t xml:space="preserve"> The user has access to the website via the internet.</w:t>
+      </w:r>
+    </w:p>
+    <w:p>
+      <w:pPr>
+        <w:pStyle w:val="ListParagraph"/>
+        <w:numPr>
+          <w:ilvl w:val="2"/>
+          <w:numId w:val="5"/>
+        </w:numPr>
+        <w:rPr>
+          <w:rFonts w:ascii="Times New Roman" w:hAnsi="Times New Roman" w:cs="Times New Roman"/>
+          <w:sz w:val="24"/>
+          <w:szCs w:val="24"/>
+        </w:rPr>
+      </w:pPr>
+      <w:r>
+        <w:rPr>
+          <w:rFonts w:ascii="Times New Roman" w:hAnsi="Times New Roman" w:cs="Times New Roman"/>
+          <w:b/>
+          <w:bCs/>
+          <w:sz w:val="24"/>
+          <w:szCs w:val="24"/>
+        </w:rPr>
+        <w:t>Normal:</w:t>
+      </w:r>
+      <w:r>
+        <w:rPr>
+          <w:rFonts w:ascii="Times New Roman" w:hAnsi="Times New Roman" w:cs="Times New Roman"/>
+          <w:sz w:val="24"/>
+          <w:szCs w:val="24"/>
+        </w:rPr>
+        <w:t xml:space="preserve"> </w:t>
+      </w:r>
+      <w:r>
+        <w:rPr>
+          <w:rFonts w:ascii="Times New Roman" w:hAnsi="Times New Roman" w:cs="Times New Roman"/>
+          <w:sz w:val="24"/>
+          <w:szCs w:val="24"/>
+        </w:rPr>
+        <w:t xml:space="preserve">The user will navigate to the login page, enter their UNCG email and password, and hit log in.  </w:t>
+      </w:r>
+    </w:p>
+    <w:p>
+      <w:pPr>
+        <w:pStyle w:val="ListParagraph"/>
+        <w:numPr>
+          <w:ilvl w:val="2"/>
+          <w:numId w:val="5"/>
+        </w:numPr>
+        <w:rPr>
+          <w:rFonts w:ascii="Times New Roman" w:hAnsi="Times New Roman" w:cs="Times New Roman"/>
+          <w:sz w:val="24"/>
+          <w:szCs w:val="24"/>
+        </w:rPr>
+      </w:pPr>
+      <w:r>
+        <w:rPr>
+          <w:rFonts w:ascii="Times New Roman" w:hAnsi="Times New Roman" w:cs="Times New Roman"/>
+          <w:b/>
+          <w:bCs/>
+          <w:sz w:val="24"/>
+          <w:szCs w:val="24"/>
+        </w:rPr>
+        <w:t>What Can Go Wrong:</w:t>
+      </w:r>
+      <w:r>
+        <w:rPr>
+          <w:rFonts w:ascii="Times New Roman" w:hAnsi="Times New Roman" w:cs="Times New Roman"/>
+          <w:sz w:val="24"/>
+          <w:szCs w:val="24"/>
+        </w:rPr>
+        <w:t xml:space="preserve"> The user enters an email or password that is not recognized by the system; </w:t>
+      </w:r>
+      <w:r>
+        <w:rPr>
+          <w:rFonts w:ascii="Times New Roman" w:hAnsi="Times New Roman" w:cs="Times New Roman"/>
+          <w:sz w:val="24"/>
+          <w:szCs w:val="24"/>
+        </w:rPr>
+        <w:t>thus,</w:t>
+      </w:r>
+      <w:r>
+        <w:rPr>
+          <w:rFonts w:ascii="Times New Roman" w:hAnsi="Times New Roman" w:cs="Times New Roman"/>
+          <w:sz w:val="24"/>
+          <w:szCs w:val="24"/>
+        </w:rPr>
+        <w:t xml:space="preserve"> the system responds with an error message to indicate that the user must re-enter the correct UNCG email and password combination.</w:t>
+      </w:r>
+    </w:p>
+    <w:p>
+      <w:pPr>
+        <w:pStyle w:val="ListParagraph"/>
+        <w:numPr>
+          <w:ilvl w:val="2"/>
+          <w:numId w:val="5"/>
+        </w:numPr>
+        <w:rPr>
+          <w:rFonts w:ascii="Times New Roman" w:hAnsi="Times New Roman" w:cs="Times New Roman"/>
+          <w:b/>
+          <w:bCs/>
+          <w:sz w:val="24"/>
+          <w:szCs w:val="24"/>
+        </w:rPr>
+      </w:pPr>
+      <w:r>
+        <w:rPr>
+          <w:rFonts w:ascii="Times New Roman" w:hAnsi="Times New Roman" w:cs="Times New Roman"/>
+          <w:b/>
+          <w:bCs/>
+          <w:sz w:val="24"/>
+          <w:szCs w:val="24"/>
+        </w:rPr>
+        <w:t xml:space="preserve">Other Activities: </w:t>
+      </w:r>
+      <w:r>
+        <w:rPr>
+          <w:rFonts w:ascii="Times New Roman" w:hAnsi="Times New Roman" w:cs="Times New Roman"/>
+          <w:sz w:val="24"/>
+          <w:szCs w:val="24"/>
+        </w:rPr>
+        <w:t>A new user may also choose to register as a new user, where they must enter required fields, those fields must be validated, and a new user id will be created for them.</w:t>
+      </w:r>
+      <w:r>
+        <w:rPr>
+          <w:rFonts w:ascii="Times New Roman" w:hAnsi="Times New Roman" w:cs="Times New Roman"/>
+          <w:sz w:val="24"/>
+          <w:szCs w:val="24"/>
+        </w:rPr>
+        <w:t xml:space="preserve"> </w:t>
+      </w:r>
+    </w:p>
+    <w:p>
+      <w:pPr>
+        <w:pStyle w:val="ListParagraph"/>
+        <w:numPr>
+          <w:ilvl w:val="2"/>
+          <w:numId w:val="5"/>
+        </w:numPr>
+        <w:rPr>
+          <w:rFonts w:ascii="Times New Roman" w:hAnsi="Times New Roman" w:cs="Times New Roman"/>
+          <w:sz w:val="24"/>
+          <w:szCs w:val="24"/>
+        </w:rPr>
+      </w:pPr>
+      <w:r>
+        <w:rPr>
+          <w:rFonts w:ascii="Times New Roman" w:hAnsi="Times New Roman" w:cs="Times New Roman"/>
+          <w:b/>
+          <w:bCs/>
+          <w:sz w:val="24"/>
+          <w:szCs w:val="24"/>
+        </w:rPr>
+        <w:t>System State on Completion</w:t>
+      </w:r>
+      <w:r>
+        <w:rPr>
+          <w:rFonts w:ascii="Times New Roman" w:hAnsi="Times New Roman" w:cs="Times New Roman"/>
+          <w:sz w:val="24"/>
+          <w:szCs w:val="24"/>
+        </w:rPr>
+        <w:t>:</w:t>
+      </w:r>
+      <w:r>
+        <w:rPr>
+          <w:rFonts w:ascii="Times New Roman" w:hAnsi="Times New Roman" w:cs="Times New Roman"/>
+          <w:sz w:val="24"/>
+          <w:szCs w:val="24"/>
+        </w:rPr>
+        <w:t xml:space="preserve"> The application successfully validates the login of the user, and they are brought to the main menu of the application.</w:t>
       </w:r>
     </w:p>
     <w:p>
@@ -1596,18 +3946,1071 @@
         </w:numPr>
         <w:rPr>
           <w:rFonts w:ascii="Times New Roman" w:hAnsi="Times New Roman" w:cs="Times New Roman"/>
-          <w:sz w:val="24"/>
-          <w:szCs w:val="24"/>
-        </w:rPr>
-      </w:pPr>
-      <w:r>
-        <w:rPr>
-          <w:rFonts w:ascii="Times New Roman" w:hAnsi="Times New Roman" w:cs="Times New Roman"/>
-          <w:sz w:val="24"/>
-          <w:szCs w:val="24"/>
-        </w:rPr>
-        <w:t xml:space="preserve"> Actor 3</w:t>
-      </w:r>
+          <w:b/>
+          <w:bCs/>
+          <w:sz w:val="24"/>
+          <w:szCs w:val="24"/>
+        </w:rPr>
+      </w:pPr>
+      <w:r>
+        <w:rPr>
+          <w:rFonts w:ascii="Times New Roman" w:hAnsi="Times New Roman" w:cs="Times New Roman"/>
+          <w:sz w:val="24"/>
+          <w:szCs w:val="24"/>
+        </w:rPr>
+        <w:t xml:space="preserve"> </w:t>
+      </w:r>
+      <w:r>
+        <w:rPr>
+          <w:rFonts w:ascii="Times New Roman" w:hAnsi="Times New Roman" w:cs="Times New Roman"/>
+          <w:sz w:val="24"/>
+          <w:szCs w:val="24"/>
+        </w:rPr>
+        <w:t xml:space="preserve">    </w:t>
+      </w:r>
+      <w:r>
+        <w:rPr>
+          <w:rFonts w:ascii="Times New Roman" w:hAnsi="Times New Roman" w:cs="Times New Roman"/>
+          <w:b/>
+          <w:bCs/>
+          <w:sz w:val="24"/>
+          <w:szCs w:val="24"/>
+        </w:rPr>
+        <w:t xml:space="preserve">Actor: </w:t>
+      </w:r>
+      <w:r>
+        <w:rPr>
+          <w:rFonts w:ascii="Times New Roman" w:hAnsi="Times New Roman" w:cs="Times New Roman"/>
+          <w:b/>
+          <w:bCs/>
+          <w:sz w:val="24"/>
+          <w:szCs w:val="24"/>
+        </w:rPr>
+        <w:t>Admin</w:t>
+      </w:r>
+      <w:r>
+        <w:rPr>
+          <w:rFonts w:ascii="Times New Roman" w:hAnsi="Times New Roman" w:cs="Times New Roman"/>
+          <w:b/>
+          <w:bCs/>
+          <w:sz w:val="24"/>
+          <w:szCs w:val="24"/>
+        </w:rPr>
+        <w:t>istrator</w:t>
+      </w:r>
+      <w:r>
+        <w:rPr>
+          <w:rFonts w:ascii="Times New Roman" w:hAnsi="Times New Roman" w:cs="Times New Roman"/>
+          <w:b/>
+          <w:bCs/>
+          <w:sz w:val="24"/>
+          <w:szCs w:val="24"/>
+        </w:rPr>
+        <w:t xml:space="preserve"> (</w:t>
+      </w:r>
+      <w:r>
+        <w:rPr>
+          <w:rFonts w:ascii="Times New Roman" w:hAnsi="Times New Roman" w:cs="Times New Roman"/>
+          <w:b/>
+          <w:bCs/>
+          <w:sz w:val="24"/>
+          <w:szCs w:val="24"/>
+        </w:rPr>
+        <w:t>Carrissa</w:t>
+      </w:r>
+      <w:r>
+        <w:rPr>
+          <w:rFonts w:ascii="Times New Roman" w:hAnsi="Times New Roman" w:cs="Times New Roman"/>
+          <w:b/>
+          <w:bCs/>
+          <w:sz w:val="24"/>
+          <w:szCs w:val="24"/>
+        </w:rPr>
+        <w:t>)</w:t>
+      </w:r>
+    </w:p>
+    <w:p>
+      <w:pPr>
+        <w:pStyle w:val="ListParagraph"/>
+        <w:ind w:left="1440"/>
+        <w:rPr>
+          <w:rFonts w:ascii="Times New Roman" w:hAnsi="Times New Roman" w:cs="Times New Roman"/>
+          <w:sz w:val="24"/>
+          <w:szCs w:val="24"/>
+        </w:rPr>
+      </w:pPr>
+      <w:r>
+        <w:rPr>
+          <w:rFonts w:ascii="Times New Roman" w:hAnsi="Times New Roman" w:cs="Times New Roman"/>
+          <w:b/>
+          <w:bCs/>
+          <w:sz w:val="24"/>
+          <w:szCs w:val="24"/>
+        </w:rPr>
+        <w:t>-</w:t>
+      </w:r>
+      <w:r>
+        <w:rPr>
+          <w:rFonts w:ascii="Times New Roman" w:hAnsi="Times New Roman" w:cs="Times New Roman"/>
+          <w:b/>
+          <w:bCs/>
+          <w:sz w:val="24"/>
+          <w:szCs w:val="24"/>
+        </w:rPr>
+        <w:tab/>
+        <w:t>Use-Case Name:</w:t>
+      </w:r>
+      <w:r>
+        <w:rPr>
+          <w:rFonts w:ascii="Times New Roman" w:hAnsi="Times New Roman" w:cs="Times New Roman"/>
+          <w:sz w:val="24"/>
+          <w:szCs w:val="24"/>
+        </w:rPr>
+        <w:t xml:space="preserve"> </w:t>
+      </w:r>
+      <w:r>
+        <w:rPr>
+          <w:rFonts w:ascii="Times New Roman" w:hAnsi="Times New Roman" w:cs="Times New Roman"/>
+          <w:sz w:val="24"/>
+          <w:szCs w:val="24"/>
+        </w:rPr>
+        <w:t>Approve Sellers</w:t>
+      </w:r>
+    </w:p>
+    <w:p>
+      <w:pPr>
+        <w:pStyle w:val="ListParagraph"/>
+        <w:numPr>
+          <w:ilvl w:val="2"/>
+          <w:numId w:val="5"/>
+        </w:numPr>
+        <w:rPr>
+          <w:rFonts w:ascii="Times New Roman" w:hAnsi="Times New Roman" w:cs="Times New Roman"/>
+          <w:sz w:val="24"/>
+          <w:szCs w:val="24"/>
+        </w:rPr>
+      </w:pPr>
+      <w:r>
+        <w:rPr>
+          <w:rFonts w:ascii="Times New Roman" w:hAnsi="Times New Roman" w:cs="Times New Roman"/>
+          <w:b/>
+          <w:bCs/>
+          <w:sz w:val="24"/>
+          <w:szCs w:val="24"/>
+        </w:rPr>
+        <w:t>Initial Assumption:</w:t>
+      </w:r>
+      <w:r>
+        <w:rPr>
+          <w:rFonts w:ascii="Times New Roman" w:hAnsi="Times New Roman" w:cs="Times New Roman"/>
+          <w:sz w:val="24"/>
+          <w:szCs w:val="24"/>
+        </w:rPr>
+        <w:t xml:space="preserve"> The </w:t>
+      </w:r>
+      <w:proofErr w:type="gramStart"/>
+      <w:r>
+        <w:rPr>
+          <w:rFonts w:ascii="Times New Roman" w:hAnsi="Times New Roman" w:cs="Times New Roman"/>
+          <w:sz w:val="24"/>
+          <w:szCs w:val="24"/>
+        </w:rPr>
+        <w:t>Admin</w:t>
+      </w:r>
+      <w:proofErr w:type="gramEnd"/>
+      <w:r>
+        <w:rPr>
+          <w:rFonts w:ascii="Times New Roman" w:hAnsi="Times New Roman" w:cs="Times New Roman"/>
+          <w:sz w:val="24"/>
+          <w:szCs w:val="24"/>
+        </w:rPr>
+        <w:t xml:space="preserve"> has access to the website (has successfully logged in) and is in the </w:t>
+      </w:r>
+      <w:r>
+        <w:rPr>
+          <w:rFonts w:ascii="Times New Roman" w:hAnsi="Times New Roman" w:cs="Times New Roman"/>
+          <w:sz w:val="24"/>
+          <w:szCs w:val="24"/>
+        </w:rPr>
+        <w:t>admin</w:t>
+      </w:r>
+      <w:r>
+        <w:rPr>
+          <w:rFonts w:ascii="Times New Roman" w:hAnsi="Times New Roman" w:cs="Times New Roman"/>
+          <w:sz w:val="24"/>
+          <w:szCs w:val="24"/>
+        </w:rPr>
+        <w:t xml:space="preserve"> role. </w:t>
+      </w:r>
+    </w:p>
+    <w:p>
+      <w:pPr>
+        <w:pStyle w:val="ListParagraph"/>
+        <w:numPr>
+          <w:ilvl w:val="2"/>
+          <w:numId w:val="5"/>
+        </w:numPr>
+        <w:rPr>
+          <w:rFonts w:ascii="Times New Roman" w:hAnsi="Times New Roman" w:cs="Times New Roman"/>
+          <w:sz w:val="24"/>
+          <w:szCs w:val="24"/>
+        </w:rPr>
+      </w:pPr>
+      <w:r>
+        <w:rPr>
+          <w:rFonts w:ascii="Times New Roman" w:hAnsi="Times New Roman" w:cs="Times New Roman"/>
+          <w:b/>
+          <w:bCs/>
+          <w:sz w:val="24"/>
+          <w:szCs w:val="24"/>
+        </w:rPr>
+        <w:t>Normal:</w:t>
+      </w:r>
+      <w:r>
+        <w:rPr>
+          <w:rFonts w:ascii="Times New Roman" w:hAnsi="Times New Roman" w:cs="Times New Roman"/>
+          <w:sz w:val="24"/>
+          <w:szCs w:val="24"/>
+        </w:rPr>
+        <w:t xml:space="preserve"> </w:t>
+      </w:r>
+      <w:r>
+        <w:rPr>
+          <w:rFonts w:ascii="Times New Roman" w:hAnsi="Times New Roman" w:cs="Times New Roman"/>
+          <w:sz w:val="24"/>
+          <w:szCs w:val="24"/>
+        </w:rPr>
+        <w:t>The</w:t>
+      </w:r>
+      <w:r>
+        <w:rPr>
+          <w:rFonts w:ascii="Times New Roman" w:hAnsi="Times New Roman" w:cs="Times New Roman"/>
+          <w:sz w:val="24"/>
+          <w:szCs w:val="24"/>
+        </w:rPr>
+        <w:t xml:space="preserve"> admin will navigate to the page displaying the list of sellers waiting to be approved. They will view the </w:t>
+      </w:r>
+      <w:r>
+        <w:rPr>
+          <w:rFonts w:ascii="Times New Roman" w:hAnsi="Times New Roman" w:cs="Times New Roman"/>
+          <w:sz w:val="24"/>
+          <w:szCs w:val="24"/>
+        </w:rPr>
+        <w:t>profile and</w:t>
+      </w:r>
+      <w:r>
+        <w:rPr>
+          <w:rFonts w:ascii="Times New Roman" w:hAnsi="Times New Roman" w:cs="Times New Roman"/>
+          <w:sz w:val="24"/>
+          <w:szCs w:val="24"/>
+        </w:rPr>
+        <w:t xml:space="preserve"> select either approve or not approve the seller.</w:t>
+      </w:r>
+    </w:p>
+    <w:p>
+      <w:pPr>
+        <w:pStyle w:val="ListParagraph"/>
+        <w:numPr>
+          <w:ilvl w:val="2"/>
+          <w:numId w:val="5"/>
+        </w:numPr>
+        <w:rPr>
+          <w:rFonts w:ascii="Times New Roman" w:hAnsi="Times New Roman" w:cs="Times New Roman"/>
+          <w:color w:val="00B050"/>
+          <w:sz w:val="24"/>
+          <w:szCs w:val="24"/>
+        </w:rPr>
+      </w:pPr>
+      <w:r>
+        <w:rPr>
+          <w:rFonts w:ascii="Times New Roman" w:hAnsi="Times New Roman" w:cs="Times New Roman"/>
+          <w:b/>
+          <w:bCs/>
+          <w:color w:val="00B050"/>
+          <w:sz w:val="24"/>
+          <w:szCs w:val="24"/>
+        </w:rPr>
+        <w:t>What Can Go Wrong:</w:t>
+      </w:r>
+      <w:r>
+        <w:rPr>
+          <w:rFonts w:ascii="Times New Roman" w:hAnsi="Times New Roman" w:cs="Times New Roman"/>
+          <w:color w:val="00B050"/>
+          <w:sz w:val="24"/>
+          <w:szCs w:val="24"/>
+        </w:rPr>
+        <w:t xml:space="preserve"> </w:t>
+      </w:r>
+    </w:p>
+    <w:p>
+      <w:pPr>
+        <w:pStyle w:val="ListParagraph"/>
+        <w:numPr>
+          <w:ilvl w:val="2"/>
+          <w:numId w:val="5"/>
+        </w:numPr>
+        <w:rPr>
+          <w:rFonts w:ascii="Times New Roman" w:hAnsi="Times New Roman" w:cs="Times New Roman"/>
+          <w:b/>
+          <w:bCs/>
+          <w:color w:val="00B050"/>
+          <w:sz w:val="24"/>
+          <w:szCs w:val="24"/>
+        </w:rPr>
+      </w:pPr>
+      <w:r>
+        <w:rPr>
+          <w:rFonts w:ascii="Times New Roman" w:hAnsi="Times New Roman" w:cs="Times New Roman"/>
+          <w:b/>
+          <w:bCs/>
+          <w:color w:val="00B050"/>
+          <w:sz w:val="24"/>
+          <w:szCs w:val="24"/>
+        </w:rPr>
+        <w:t xml:space="preserve">Other Activities: </w:t>
+      </w:r>
+    </w:p>
+    <w:p>
+      <w:pPr>
+        <w:pStyle w:val="ListParagraph"/>
+        <w:numPr>
+          <w:ilvl w:val="2"/>
+          <w:numId w:val="5"/>
+        </w:numPr>
+        <w:rPr>
+          <w:rFonts w:ascii="Times New Roman" w:hAnsi="Times New Roman" w:cs="Times New Roman"/>
+          <w:sz w:val="24"/>
+          <w:szCs w:val="24"/>
+        </w:rPr>
+      </w:pPr>
+      <w:r>
+        <w:rPr>
+          <w:rFonts w:ascii="Times New Roman" w:hAnsi="Times New Roman" w:cs="Times New Roman"/>
+          <w:b/>
+          <w:bCs/>
+          <w:sz w:val="24"/>
+          <w:szCs w:val="24"/>
+        </w:rPr>
+        <w:t>System State on Completion</w:t>
+      </w:r>
+      <w:r>
+        <w:rPr>
+          <w:rFonts w:ascii="Times New Roman" w:hAnsi="Times New Roman" w:cs="Times New Roman"/>
+          <w:sz w:val="24"/>
+          <w:szCs w:val="24"/>
+        </w:rPr>
+        <w:t>:</w:t>
+      </w:r>
+      <w:r>
+        <w:rPr>
+          <w:rFonts w:ascii="Times New Roman" w:hAnsi="Times New Roman" w:cs="Times New Roman"/>
+          <w:sz w:val="24"/>
+          <w:szCs w:val="24"/>
+        </w:rPr>
+        <w:t xml:space="preserve"> The application </w:t>
+      </w:r>
+      <w:r>
+        <w:rPr>
+          <w:rFonts w:ascii="Times New Roman" w:hAnsi="Times New Roman" w:cs="Times New Roman"/>
+          <w:sz w:val="24"/>
+          <w:szCs w:val="24"/>
+        </w:rPr>
+        <w:t>records the seller as either approved or not approved. If the seller is approved its profile is added and the UNCG email and corresponding password are registered for use. If the seller is not approved, they receive a message, and their information is scrapped from the system.</w:t>
+      </w:r>
+    </w:p>
+    <w:p>
+      <w:pPr>
+        <w:pStyle w:val="ListParagraph"/>
+        <w:ind w:left="1440"/>
+        <w:rPr>
+          <w:rFonts w:ascii="Times New Roman" w:hAnsi="Times New Roman" w:cs="Times New Roman"/>
+          <w:sz w:val="24"/>
+          <w:szCs w:val="24"/>
+        </w:rPr>
+      </w:pPr>
+      <w:r>
+        <w:rPr>
+          <w:rFonts w:ascii="Times New Roman" w:hAnsi="Times New Roman" w:cs="Times New Roman"/>
+          <w:b/>
+          <w:bCs/>
+          <w:sz w:val="24"/>
+          <w:szCs w:val="24"/>
+        </w:rPr>
+        <w:t>-</w:t>
+      </w:r>
+      <w:r>
+        <w:rPr>
+          <w:rFonts w:ascii="Times New Roman" w:hAnsi="Times New Roman" w:cs="Times New Roman"/>
+          <w:sz w:val="24"/>
+          <w:szCs w:val="24"/>
+        </w:rPr>
+        <w:t xml:space="preserve">  </w:t>
+      </w:r>
+      <w:r>
+        <w:rPr>
+          <w:rFonts w:ascii="Times New Roman" w:hAnsi="Times New Roman" w:cs="Times New Roman"/>
+          <w:sz w:val="24"/>
+          <w:szCs w:val="24"/>
+        </w:rPr>
+        <w:tab/>
+      </w:r>
+      <w:r>
+        <w:rPr>
+          <w:rFonts w:ascii="Times New Roman" w:hAnsi="Times New Roman" w:cs="Times New Roman"/>
+          <w:b/>
+          <w:bCs/>
+          <w:sz w:val="24"/>
+          <w:szCs w:val="24"/>
+        </w:rPr>
+        <w:t>Use-Case Name:</w:t>
+      </w:r>
+      <w:r>
+        <w:rPr>
+          <w:rFonts w:ascii="Times New Roman" w:hAnsi="Times New Roman" w:cs="Times New Roman"/>
+          <w:sz w:val="24"/>
+          <w:szCs w:val="24"/>
+        </w:rPr>
+        <w:t xml:space="preserve"> </w:t>
+      </w:r>
+      <w:r>
+        <w:rPr>
+          <w:rFonts w:ascii="Times New Roman" w:hAnsi="Times New Roman" w:cs="Times New Roman"/>
+          <w:sz w:val="24"/>
+          <w:szCs w:val="24"/>
+        </w:rPr>
+        <w:t>Approve Listings</w:t>
+      </w:r>
+    </w:p>
+    <w:p>
+      <w:pPr>
+        <w:pStyle w:val="ListParagraph"/>
+        <w:numPr>
+          <w:ilvl w:val="2"/>
+          <w:numId w:val="5"/>
+        </w:numPr>
+        <w:rPr>
+          <w:rFonts w:ascii="Times New Roman" w:hAnsi="Times New Roman" w:cs="Times New Roman"/>
+          <w:sz w:val="24"/>
+          <w:szCs w:val="24"/>
+        </w:rPr>
+      </w:pPr>
+      <w:r>
+        <w:rPr>
+          <w:rFonts w:ascii="Times New Roman" w:hAnsi="Times New Roman" w:cs="Times New Roman"/>
+          <w:b/>
+          <w:bCs/>
+          <w:sz w:val="24"/>
+          <w:szCs w:val="24"/>
+        </w:rPr>
+        <w:t>Initial Assumption:</w:t>
+      </w:r>
+      <w:r>
+        <w:rPr>
+          <w:rFonts w:ascii="Times New Roman" w:hAnsi="Times New Roman" w:cs="Times New Roman"/>
+          <w:sz w:val="24"/>
+          <w:szCs w:val="24"/>
+        </w:rPr>
+        <w:t xml:space="preserve"> The </w:t>
+      </w:r>
+      <w:proofErr w:type="gramStart"/>
+      <w:r>
+        <w:rPr>
+          <w:rFonts w:ascii="Times New Roman" w:hAnsi="Times New Roman" w:cs="Times New Roman"/>
+          <w:sz w:val="24"/>
+          <w:szCs w:val="24"/>
+        </w:rPr>
+        <w:t>Admin</w:t>
+      </w:r>
+      <w:proofErr w:type="gramEnd"/>
+      <w:r>
+        <w:rPr>
+          <w:rFonts w:ascii="Times New Roman" w:hAnsi="Times New Roman" w:cs="Times New Roman"/>
+          <w:sz w:val="24"/>
+          <w:szCs w:val="24"/>
+        </w:rPr>
+        <w:t xml:space="preserve"> has access to the website (has successfully logged in) and is in the </w:t>
+      </w:r>
+      <w:r>
+        <w:rPr>
+          <w:rFonts w:ascii="Times New Roman" w:hAnsi="Times New Roman" w:cs="Times New Roman"/>
+          <w:sz w:val="24"/>
+          <w:szCs w:val="24"/>
+        </w:rPr>
+        <w:t>admin</w:t>
+      </w:r>
+      <w:r>
+        <w:rPr>
+          <w:rFonts w:ascii="Times New Roman" w:hAnsi="Times New Roman" w:cs="Times New Roman"/>
+          <w:sz w:val="24"/>
+          <w:szCs w:val="24"/>
+        </w:rPr>
+        <w:t xml:space="preserve"> role. </w:t>
+      </w:r>
+    </w:p>
+    <w:p>
+      <w:pPr>
+        <w:pStyle w:val="ListParagraph"/>
+        <w:numPr>
+          <w:ilvl w:val="2"/>
+          <w:numId w:val="5"/>
+        </w:numPr>
+        <w:rPr>
+          <w:rFonts w:ascii="Times New Roman" w:hAnsi="Times New Roman" w:cs="Times New Roman"/>
+          <w:sz w:val="24"/>
+          <w:szCs w:val="24"/>
+        </w:rPr>
+      </w:pPr>
+      <w:r>
+        <w:rPr>
+          <w:rFonts w:ascii="Times New Roman" w:hAnsi="Times New Roman" w:cs="Times New Roman"/>
+          <w:b/>
+          <w:bCs/>
+          <w:sz w:val="24"/>
+          <w:szCs w:val="24"/>
+        </w:rPr>
+        <w:t>Normal:</w:t>
+      </w:r>
+      <w:r>
+        <w:rPr>
+          <w:rFonts w:ascii="Times New Roman" w:hAnsi="Times New Roman" w:cs="Times New Roman"/>
+          <w:sz w:val="24"/>
+          <w:szCs w:val="24"/>
+        </w:rPr>
+        <w:t xml:space="preserve"> </w:t>
+      </w:r>
+      <w:r>
+        <w:rPr>
+          <w:rFonts w:ascii="Times New Roman" w:hAnsi="Times New Roman" w:cs="Times New Roman"/>
+          <w:sz w:val="24"/>
+          <w:szCs w:val="24"/>
+        </w:rPr>
+        <w:t xml:space="preserve">The </w:t>
+      </w:r>
+      <w:proofErr w:type="gramStart"/>
+      <w:r>
+        <w:rPr>
+          <w:rFonts w:ascii="Times New Roman" w:hAnsi="Times New Roman" w:cs="Times New Roman"/>
+          <w:sz w:val="24"/>
+          <w:szCs w:val="24"/>
+        </w:rPr>
+        <w:t>Admin</w:t>
+      </w:r>
+      <w:proofErr w:type="gramEnd"/>
+      <w:r>
+        <w:rPr>
+          <w:rFonts w:ascii="Times New Roman" w:hAnsi="Times New Roman" w:cs="Times New Roman"/>
+          <w:sz w:val="24"/>
+          <w:szCs w:val="24"/>
+        </w:rPr>
+        <w:t xml:space="preserve"> will navigate to the page listing all of the items waiting to be approved. For any one item, they will view its info, and select either approve or not approve.</w:t>
+      </w:r>
+    </w:p>
+    <w:p>
+      <w:pPr>
+        <w:pStyle w:val="ListParagraph"/>
+        <w:numPr>
+          <w:ilvl w:val="2"/>
+          <w:numId w:val="5"/>
+        </w:numPr>
+        <w:rPr>
+          <w:rFonts w:ascii="Times New Roman" w:hAnsi="Times New Roman" w:cs="Times New Roman"/>
+          <w:color w:val="00B050"/>
+          <w:sz w:val="24"/>
+          <w:szCs w:val="24"/>
+        </w:rPr>
+      </w:pPr>
+      <w:r>
+        <w:rPr>
+          <w:rFonts w:ascii="Times New Roman" w:hAnsi="Times New Roman" w:cs="Times New Roman"/>
+          <w:b/>
+          <w:bCs/>
+          <w:color w:val="00B050"/>
+          <w:sz w:val="24"/>
+          <w:szCs w:val="24"/>
+        </w:rPr>
+        <w:t>What Can Go Wrong:</w:t>
+      </w:r>
+      <w:r>
+        <w:rPr>
+          <w:rFonts w:ascii="Times New Roman" w:hAnsi="Times New Roman" w:cs="Times New Roman"/>
+          <w:color w:val="00B050"/>
+          <w:sz w:val="24"/>
+          <w:szCs w:val="24"/>
+        </w:rPr>
+        <w:t xml:space="preserve"> </w:t>
+      </w:r>
+    </w:p>
+    <w:p>
+      <w:pPr>
+        <w:pStyle w:val="ListParagraph"/>
+        <w:numPr>
+          <w:ilvl w:val="2"/>
+          <w:numId w:val="5"/>
+        </w:numPr>
+        <w:rPr>
+          <w:rFonts w:ascii="Times New Roman" w:hAnsi="Times New Roman" w:cs="Times New Roman"/>
+          <w:b/>
+          <w:bCs/>
+          <w:color w:val="00B050"/>
+          <w:sz w:val="24"/>
+          <w:szCs w:val="24"/>
+        </w:rPr>
+      </w:pPr>
+      <w:r>
+        <w:rPr>
+          <w:rFonts w:ascii="Times New Roman" w:hAnsi="Times New Roman" w:cs="Times New Roman"/>
+          <w:b/>
+          <w:bCs/>
+          <w:color w:val="00B050"/>
+          <w:sz w:val="24"/>
+          <w:szCs w:val="24"/>
+        </w:rPr>
+        <w:lastRenderedPageBreak/>
+        <w:t xml:space="preserve">Other Activities: </w:t>
+      </w:r>
+    </w:p>
+    <w:p>
+      <w:pPr>
+        <w:pStyle w:val="ListParagraph"/>
+        <w:numPr>
+          <w:ilvl w:val="2"/>
+          <w:numId w:val="5"/>
+        </w:numPr>
+        <w:rPr>
+          <w:rFonts w:ascii="Times New Roman" w:hAnsi="Times New Roman" w:cs="Times New Roman"/>
+          <w:sz w:val="24"/>
+          <w:szCs w:val="24"/>
+        </w:rPr>
+      </w:pPr>
+      <w:r>
+        <w:rPr>
+          <w:rFonts w:ascii="Times New Roman" w:hAnsi="Times New Roman" w:cs="Times New Roman"/>
+          <w:b/>
+          <w:bCs/>
+          <w:sz w:val="24"/>
+          <w:szCs w:val="24"/>
+        </w:rPr>
+        <w:t>System State on Completion</w:t>
+      </w:r>
+      <w:r>
+        <w:rPr>
+          <w:rFonts w:ascii="Times New Roman" w:hAnsi="Times New Roman" w:cs="Times New Roman"/>
+          <w:sz w:val="24"/>
+          <w:szCs w:val="24"/>
+        </w:rPr>
+        <w:t>:</w:t>
+      </w:r>
+      <w:r>
+        <w:rPr>
+          <w:rFonts w:ascii="Times New Roman" w:hAnsi="Times New Roman" w:cs="Times New Roman"/>
+          <w:sz w:val="24"/>
+          <w:szCs w:val="24"/>
+        </w:rPr>
+        <w:t xml:space="preserve"> </w:t>
+      </w:r>
+      <w:r>
+        <w:rPr>
+          <w:rFonts w:ascii="Times New Roman" w:hAnsi="Times New Roman" w:cs="Times New Roman"/>
+          <w:sz w:val="24"/>
+          <w:szCs w:val="24"/>
+        </w:rPr>
+        <w:t xml:space="preserve">The application records the </w:t>
+      </w:r>
+      <w:r>
+        <w:rPr>
+          <w:rFonts w:ascii="Times New Roman" w:hAnsi="Times New Roman" w:cs="Times New Roman"/>
+          <w:sz w:val="24"/>
+          <w:szCs w:val="24"/>
+        </w:rPr>
+        <w:t>item</w:t>
+      </w:r>
+      <w:r>
+        <w:rPr>
+          <w:rFonts w:ascii="Times New Roman" w:hAnsi="Times New Roman" w:cs="Times New Roman"/>
+          <w:sz w:val="24"/>
+          <w:szCs w:val="24"/>
+        </w:rPr>
+        <w:t xml:space="preserve"> as either approved or not approved. If the </w:t>
+      </w:r>
+      <w:r>
+        <w:rPr>
+          <w:rFonts w:ascii="Times New Roman" w:hAnsi="Times New Roman" w:cs="Times New Roman"/>
+          <w:sz w:val="24"/>
+          <w:szCs w:val="24"/>
+        </w:rPr>
+        <w:t>item</w:t>
+      </w:r>
+      <w:r>
+        <w:rPr>
+          <w:rFonts w:ascii="Times New Roman" w:hAnsi="Times New Roman" w:cs="Times New Roman"/>
+          <w:sz w:val="24"/>
+          <w:szCs w:val="24"/>
+        </w:rPr>
+        <w:t xml:space="preserve"> is approved its profile is </w:t>
+      </w:r>
+      <w:r>
+        <w:rPr>
+          <w:rFonts w:ascii="Times New Roman" w:hAnsi="Times New Roman" w:cs="Times New Roman"/>
+          <w:sz w:val="24"/>
+          <w:szCs w:val="24"/>
+        </w:rPr>
+        <w:t>created on the sire under its appropriate category.</w:t>
+      </w:r>
+      <w:r>
+        <w:rPr>
+          <w:rFonts w:ascii="Times New Roman" w:hAnsi="Times New Roman" w:cs="Times New Roman"/>
+          <w:sz w:val="24"/>
+          <w:szCs w:val="24"/>
+        </w:rPr>
+        <w:t xml:space="preserve"> If the </w:t>
+      </w:r>
+      <w:r>
+        <w:rPr>
+          <w:rFonts w:ascii="Times New Roman" w:hAnsi="Times New Roman" w:cs="Times New Roman"/>
+          <w:sz w:val="24"/>
+          <w:szCs w:val="24"/>
+        </w:rPr>
+        <w:t>item</w:t>
+      </w:r>
+      <w:r>
+        <w:rPr>
+          <w:rFonts w:ascii="Times New Roman" w:hAnsi="Times New Roman" w:cs="Times New Roman"/>
+          <w:sz w:val="24"/>
+          <w:szCs w:val="24"/>
+        </w:rPr>
+        <w:t xml:space="preserve"> is not approved, they </w:t>
+      </w:r>
+      <w:r>
+        <w:rPr>
+          <w:rFonts w:ascii="Times New Roman" w:hAnsi="Times New Roman" w:cs="Times New Roman"/>
+          <w:sz w:val="24"/>
+          <w:szCs w:val="24"/>
+        </w:rPr>
+        <w:t>seller receives</w:t>
+      </w:r>
+      <w:r>
+        <w:rPr>
+          <w:rFonts w:ascii="Times New Roman" w:hAnsi="Times New Roman" w:cs="Times New Roman"/>
+          <w:sz w:val="24"/>
+          <w:szCs w:val="24"/>
+        </w:rPr>
+        <w:t xml:space="preserve"> a message, and the</w:t>
+      </w:r>
+      <w:r>
+        <w:rPr>
+          <w:rFonts w:ascii="Times New Roman" w:hAnsi="Times New Roman" w:cs="Times New Roman"/>
+          <w:sz w:val="24"/>
+          <w:szCs w:val="24"/>
+        </w:rPr>
+        <w:t xml:space="preserve"> item</w:t>
+      </w:r>
+      <w:r>
+        <w:rPr>
+          <w:rFonts w:ascii="Times New Roman" w:hAnsi="Times New Roman" w:cs="Times New Roman"/>
+          <w:sz w:val="24"/>
+          <w:szCs w:val="24"/>
+        </w:rPr>
+        <w:t xml:space="preserve"> information is scrapped from the system.</w:t>
+      </w:r>
+    </w:p>
+    <w:p>
+      <w:pPr>
+        <w:pStyle w:val="ListParagraph"/>
+        <w:ind w:left="1440"/>
+        <w:rPr>
+          <w:rFonts w:ascii="Times New Roman" w:hAnsi="Times New Roman" w:cs="Times New Roman"/>
+          <w:sz w:val="24"/>
+          <w:szCs w:val="24"/>
+        </w:rPr>
+      </w:pPr>
+      <w:r>
+        <w:rPr>
+          <w:rFonts w:ascii="Times New Roman" w:hAnsi="Times New Roman" w:cs="Times New Roman"/>
+          <w:b/>
+          <w:bCs/>
+          <w:sz w:val="24"/>
+          <w:szCs w:val="24"/>
+        </w:rPr>
+        <w:t>-</w:t>
+      </w:r>
+      <w:r>
+        <w:rPr>
+          <w:rFonts w:ascii="Times New Roman" w:hAnsi="Times New Roman" w:cs="Times New Roman"/>
+          <w:sz w:val="24"/>
+          <w:szCs w:val="24"/>
+        </w:rPr>
+        <w:t xml:space="preserve"> </w:t>
+      </w:r>
+      <w:r>
+        <w:rPr>
+          <w:rFonts w:ascii="Times New Roman" w:hAnsi="Times New Roman" w:cs="Times New Roman"/>
+          <w:sz w:val="24"/>
+          <w:szCs w:val="24"/>
+        </w:rPr>
+        <w:tab/>
+      </w:r>
+      <w:r>
+        <w:rPr>
+          <w:rFonts w:ascii="Times New Roman" w:hAnsi="Times New Roman" w:cs="Times New Roman"/>
+          <w:b/>
+          <w:bCs/>
+          <w:sz w:val="24"/>
+          <w:szCs w:val="24"/>
+        </w:rPr>
+        <w:t>Use Case Name:</w:t>
+      </w:r>
+      <w:r>
+        <w:rPr>
+          <w:rFonts w:ascii="Times New Roman" w:hAnsi="Times New Roman" w:cs="Times New Roman"/>
+          <w:sz w:val="24"/>
+          <w:szCs w:val="24"/>
+        </w:rPr>
+        <w:t xml:space="preserve"> Login</w:t>
+      </w:r>
+    </w:p>
+    <w:p>
+      <w:pPr>
+        <w:pStyle w:val="ListParagraph"/>
+        <w:numPr>
+          <w:ilvl w:val="2"/>
+          <w:numId w:val="5"/>
+        </w:numPr>
+        <w:rPr>
+          <w:rFonts w:ascii="Times New Roman" w:hAnsi="Times New Roman" w:cs="Times New Roman"/>
+          <w:sz w:val="24"/>
+          <w:szCs w:val="24"/>
+        </w:rPr>
+      </w:pPr>
+      <w:r>
+        <w:rPr>
+          <w:rFonts w:ascii="Times New Roman" w:hAnsi="Times New Roman" w:cs="Times New Roman"/>
+          <w:b/>
+          <w:bCs/>
+          <w:sz w:val="24"/>
+          <w:szCs w:val="24"/>
+        </w:rPr>
+        <w:t>Initial Assumption:</w:t>
+      </w:r>
+      <w:r>
+        <w:rPr>
+          <w:rFonts w:ascii="Times New Roman" w:hAnsi="Times New Roman" w:cs="Times New Roman"/>
+          <w:sz w:val="24"/>
+          <w:szCs w:val="24"/>
+        </w:rPr>
+        <w:t xml:space="preserve"> The user has access to the website via the internet.</w:t>
+      </w:r>
+    </w:p>
+    <w:p>
+      <w:pPr>
+        <w:pStyle w:val="ListParagraph"/>
+        <w:numPr>
+          <w:ilvl w:val="2"/>
+          <w:numId w:val="5"/>
+        </w:numPr>
+        <w:rPr>
+          <w:rFonts w:ascii="Times New Roman" w:hAnsi="Times New Roman" w:cs="Times New Roman"/>
+          <w:sz w:val="24"/>
+          <w:szCs w:val="24"/>
+        </w:rPr>
+      </w:pPr>
+      <w:r>
+        <w:rPr>
+          <w:rFonts w:ascii="Times New Roman" w:hAnsi="Times New Roman" w:cs="Times New Roman"/>
+          <w:b/>
+          <w:bCs/>
+          <w:sz w:val="24"/>
+          <w:szCs w:val="24"/>
+        </w:rPr>
+        <w:t>Normal:</w:t>
+      </w:r>
+      <w:r>
+        <w:rPr>
+          <w:rFonts w:ascii="Times New Roman" w:hAnsi="Times New Roman" w:cs="Times New Roman"/>
+          <w:sz w:val="24"/>
+          <w:szCs w:val="24"/>
+        </w:rPr>
+        <w:t xml:space="preserve"> </w:t>
+      </w:r>
+      <w:r>
+        <w:rPr>
+          <w:rFonts w:ascii="Times New Roman" w:hAnsi="Times New Roman" w:cs="Times New Roman"/>
+          <w:sz w:val="24"/>
+          <w:szCs w:val="24"/>
+        </w:rPr>
+        <w:t xml:space="preserve">The user will navigate to the login page, enter their </w:t>
+      </w:r>
+      <w:r>
+        <w:rPr>
+          <w:rFonts w:ascii="Times New Roman" w:hAnsi="Times New Roman" w:cs="Times New Roman"/>
+          <w:sz w:val="24"/>
+          <w:szCs w:val="24"/>
+        </w:rPr>
+        <w:t>admin</w:t>
+      </w:r>
+      <w:r>
+        <w:rPr>
+          <w:rFonts w:ascii="Times New Roman" w:hAnsi="Times New Roman" w:cs="Times New Roman"/>
+          <w:sz w:val="24"/>
+          <w:szCs w:val="24"/>
+        </w:rPr>
+        <w:t xml:space="preserve"> email and password, and hit log in.  </w:t>
+      </w:r>
+    </w:p>
+    <w:p>
+      <w:pPr>
+        <w:pStyle w:val="ListParagraph"/>
+        <w:numPr>
+          <w:ilvl w:val="2"/>
+          <w:numId w:val="5"/>
+        </w:numPr>
+        <w:rPr>
+          <w:rFonts w:ascii="Times New Roman" w:hAnsi="Times New Roman" w:cs="Times New Roman"/>
+          <w:sz w:val="24"/>
+          <w:szCs w:val="24"/>
+        </w:rPr>
+      </w:pPr>
+      <w:r>
+        <w:rPr>
+          <w:rFonts w:ascii="Times New Roman" w:hAnsi="Times New Roman" w:cs="Times New Roman"/>
+          <w:b/>
+          <w:bCs/>
+          <w:sz w:val="24"/>
+          <w:szCs w:val="24"/>
+        </w:rPr>
+        <w:t>What Can Go Wrong:</w:t>
+      </w:r>
+      <w:r>
+        <w:rPr>
+          <w:rFonts w:ascii="Times New Roman" w:hAnsi="Times New Roman" w:cs="Times New Roman"/>
+          <w:sz w:val="24"/>
+          <w:szCs w:val="24"/>
+        </w:rPr>
+        <w:t xml:space="preserve"> The user </w:t>
+      </w:r>
+      <w:r>
+        <w:rPr>
+          <w:rFonts w:ascii="Times New Roman" w:hAnsi="Times New Roman" w:cs="Times New Roman"/>
+          <w:sz w:val="24"/>
+          <w:szCs w:val="24"/>
+        </w:rPr>
+        <w:t xml:space="preserve">navigates to the admin login portal, </w:t>
+      </w:r>
+      <w:r>
+        <w:rPr>
+          <w:rFonts w:ascii="Times New Roman" w:hAnsi="Times New Roman" w:cs="Times New Roman"/>
+          <w:sz w:val="24"/>
+          <w:szCs w:val="24"/>
+        </w:rPr>
+        <w:t xml:space="preserve">enters an email or password that is not recognized by the system; </w:t>
+      </w:r>
+      <w:proofErr w:type="gramStart"/>
+      <w:r>
+        <w:rPr>
+          <w:rFonts w:ascii="Times New Roman" w:hAnsi="Times New Roman" w:cs="Times New Roman"/>
+          <w:sz w:val="24"/>
+          <w:szCs w:val="24"/>
+        </w:rPr>
+        <w:t>thus</w:t>
+      </w:r>
+      <w:proofErr w:type="gramEnd"/>
+      <w:r>
+        <w:rPr>
+          <w:rFonts w:ascii="Times New Roman" w:hAnsi="Times New Roman" w:cs="Times New Roman"/>
+          <w:sz w:val="24"/>
+          <w:szCs w:val="24"/>
+        </w:rPr>
+        <w:t xml:space="preserve"> the system responds with an error message to indicate that the user must re-enter the correct UNCG email and password combination.</w:t>
+      </w:r>
+    </w:p>
+    <w:p>
+      <w:pPr>
+        <w:pStyle w:val="ListParagraph"/>
+        <w:numPr>
+          <w:ilvl w:val="2"/>
+          <w:numId w:val="5"/>
+        </w:numPr>
+        <w:rPr>
+          <w:rFonts w:ascii="Times New Roman" w:hAnsi="Times New Roman" w:cs="Times New Roman"/>
+          <w:b/>
+          <w:bCs/>
+          <w:color w:val="00B050"/>
+          <w:sz w:val="24"/>
+          <w:szCs w:val="24"/>
+        </w:rPr>
+      </w:pPr>
+      <w:r>
+        <w:rPr>
+          <w:rFonts w:ascii="Times New Roman" w:hAnsi="Times New Roman" w:cs="Times New Roman"/>
+          <w:b/>
+          <w:bCs/>
+          <w:color w:val="00B050"/>
+          <w:sz w:val="24"/>
+          <w:szCs w:val="24"/>
+        </w:rPr>
+        <w:t xml:space="preserve">Other Activities: </w:t>
+      </w:r>
+    </w:p>
+    <w:p>
+      <w:pPr>
+        <w:pStyle w:val="ListParagraph"/>
+        <w:numPr>
+          <w:ilvl w:val="2"/>
+          <w:numId w:val="5"/>
+        </w:numPr>
+        <w:rPr>
+          <w:rFonts w:ascii="Times New Roman" w:hAnsi="Times New Roman" w:cs="Times New Roman"/>
+          <w:sz w:val="24"/>
+          <w:szCs w:val="24"/>
+        </w:rPr>
+      </w:pPr>
+      <w:r>
+        <w:rPr>
+          <w:rFonts w:ascii="Times New Roman" w:hAnsi="Times New Roman" w:cs="Times New Roman"/>
+          <w:b/>
+          <w:bCs/>
+          <w:sz w:val="24"/>
+          <w:szCs w:val="24"/>
+        </w:rPr>
+        <w:t>System State on Completion</w:t>
+      </w:r>
+      <w:r>
+        <w:rPr>
+          <w:rFonts w:ascii="Times New Roman" w:hAnsi="Times New Roman" w:cs="Times New Roman"/>
+          <w:sz w:val="24"/>
+          <w:szCs w:val="24"/>
+        </w:rPr>
+        <w:t>:</w:t>
+      </w:r>
+      <w:r>
+        <w:rPr>
+          <w:rFonts w:ascii="Times New Roman" w:hAnsi="Times New Roman" w:cs="Times New Roman"/>
+          <w:sz w:val="24"/>
+          <w:szCs w:val="24"/>
+        </w:rPr>
+        <w:t xml:space="preserve"> The application successfully validates the login of the user, and they are brought to the main menu of the application.</w:t>
+      </w:r>
+    </w:p>
+    <w:p>
+      <w:pPr>
+        <w:pStyle w:val="ListParagraph"/>
+        <w:ind w:left="1080"/>
+        <w:rPr>
+          <w:rFonts w:ascii="Times New Roman" w:hAnsi="Times New Roman" w:cs="Times New Roman"/>
+          <w:sz w:val="24"/>
+          <w:szCs w:val="24"/>
+        </w:rPr>
+      </w:pPr>
+    </w:p>
+    <w:p>
+      <w:pPr>
+        <w:pStyle w:val="ListParagraph"/>
+        <w:ind w:left="1080"/>
+        <w:rPr>
+          <w:rFonts w:ascii="Times New Roman" w:hAnsi="Times New Roman" w:cs="Times New Roman"/>
+          <w:sz w:val="24"/>
+          <w:szCs w:val="24"/>
+        </w:rPr>
+      </w:pPr>
     </w:p>
     <w:p>
       <w:pPr>
@@ -1963,6 +5366,7 @@
           <w:sz w:val="32"/>
           <w:szCs w:val="32"/>
         </w:rPr>
+        <w:lastRenderedPageBreak/>
         <w:t>Technical Requirements</w:t>
       </w:r>
     </w:p>
@@ -2051,7 +5455,6 @@
           <w:sz w:val="24"/>
           <w:szCs w:val="24"/>
         </w:rPr>
-        <w:lastRenderedPageBreak/>
         <w:t>Communication Interfaces</w:t>
       </w:r>
     </w:p>
@@ -2405,6 +5808,7 @@
           <w:sz w:val="24"/>
           <w:szCs w:val="24"/>
         </w:rPr>
+        <w:lastRenderedPageBreak/>
         <w:t xml:space="preserve"> Software Quality Attributes</w:t>
       </w:r>
     </w:p>
@@ -2493,7 +5897,6 @@
           <w:sz w:val="24"/>
           <w:szCs w:val="24"/>
         </w:rPr>
-        <w:lastRenderedPageBreak/>
         <w:t>Reusability</w:t>
       </w:r>
     </w:p>
@@ -2705,6 +6108,118 @@
 <file path=word/numbering.xml><?xml version="1.0" encoding="utf-8"?>
 <w:numbering xmlns:wpc="http://schemas.microsoft.com/office/word/2010/wordprocessingCanvas" xmlns:cx="http://schemas.microsoft.com/office/drawing/2014/chartex" xmlns:cx1="http://schemas.microsoft.com/office/drawing/2015/9/8/chartex" xmlns:cx2="http://schemas.microsoft.com/office/drawing/2015/10/21/chartex" xmlns:cx3="http://schemas.microsoft.com/office/drawing/2016/5/9/chartex" xmlns:cx4="http://schemas.microsoft.com/office/drawing/2016/5/10/chartex" xmlns:cx5="http://schemas.microsoft.com/office/drawing/2016/5/11/chartex" xmlns:cx6="http://schemas.microsoft.com/office/drawing/2016/5/12/chartex" xmlns:cx7="http://schemas.microsoft.com/office/drawing/2016/5/13/chartex" xmlns:cx8="http://schemas.microsoft.com/office/drawing/2016/5/14/chartex" xmlns:mc="http://schemas.openxmlformats.org/markup-compatibility/2006" xmlns:aink="http://schemas.microsoft.com/office/drawing/2016/ink" xmlns:am3d="http://schemas.microsoft.com/office/drawing/2017/model3d" xmlns:o="urn:schemas-microsoft-com:office:office" xmlns:oel="http://schemas.microsoft.com/office/2019/extlst" xmlns:r="http://schemas.openxmlformats.org/officeDocument/2006/relationships" xmlns:m="http://schemas.openxmlformats.org/officeDocument/2006/math" xmlns:v="urn:schemas-microsoft-com:vml" xmlns:wp14="http://schemas.microsoft.com/office/word/2010/wordprocessingDrawing" xmlns:wp="http://schemas.openxmlformats.org/drawingml/2006/wordprocessingDrawing" xmlns:w10="urn:schemas-microsoft-com:office:word" xmlns:w="http://schemas.openxmlformats.org/wordprocessingml/2006/main" xmlns:w14="http://schemas.microsoft.com/office/word/2010/wordml" xmlns:w15="http://schemas.microsoft.com/office/word/2012/wordml" xmlns:w16cex="http://schemas.microsoft.com/office/word/2018/wordml/cex" xmlns:w16cid="http://schemas.microsoft.com/office/word/2016/wordml/cid" xmlns:w16="http://schemas.microsoft.com/office/word/2018/wordml" xmlns:w16sdtdh="http://schemas.microsoft.com/office/word/2020/wordml/sdtdatahash" xmlns:w16se="http://schemas.microsoft.com/office/word/2015/wordml/symex" xmlns:wpg="http://schemas.microsoft.com/office/word/2010/wordprocessingGroup" xmlns:wpi="http://schemas.microsoft.com/office/word/2010/wordprocessingInk" xmlns:wne="http://schemas.microsoft.com/office/word/2006/wordml" xmlns:wps="http://schemas.microsoft.com/office/word/2010/wordprocessingShape" mc:Ignorable="w14 w15 w16se w16cid w16 w16cex w16sdtdh wp14">
   <w:abstractNum w:abstractNumId="0" w15:restartNumberingAfterBreak="0">
+    <w:nsid w:val="0B3D49D0"/>
+    <w:multiLevelType w:val="hybridMultilevel"/>
+    <w:tmpl w:val="DFFEA132"/>
+    <w:lvl w:ilvl="0" w:tplc="3A927390">
+      <w:numFmt w:val="bullet"/>
+      <w:lvlText w:val="-"/>
+      <w:lvlJc w:val="left"/>
+      <w:pPr>
+        <w:ind w:left="3960" w:hanging="360"/>
+      </w:pPr>
+      <w:rPr>
+        <w:rFonts w:ascii="Times New Roman" w:eastAsiaTheme="minorHAnsi" w:hAnsi="Times New Roman" w:cs="Times New Roman" w:hint="default"/>
+      </w:rPr>
+    </w:lvl>
+    <w:lvl w:ilvl="1" w:tplc="04090003" w:tentative="1">
+      <w:start w:val="1"/>
+      <w:numFmt w:val="bullet"/>
+      <w:lvlText w:val="o"/>
+      <w:lvlJc w:val="left"/>
+      <w:pPr>
+        <w:ind w:left="3600" w:hanging="360"/>
+      </w:pPr>
+      <w:rPr>
+        <w:rFonts w:ascii="Courier New" w:hAnsi="Courier New" w:cs="Courier New" w:hint="default"/>
+      </w:rPr>
+    </w:lvl>
+    <w:lvl w:ilvl="2" w:tplc="04090005" w:tentative="1">
+      <w:start w:val="1"/>
+      <w:numFmt w:val="bullet"/>
+      <w:lvlText w:val=""/>
+      <w:lvlJc w:val="left"/>
+      <w:pPr>
+        <w:ind w:left="4320" w:hanging="360"/>
+      </w:pPr>
+      <w:rPr>
+        <w:rFonts w:ascii="Wingdings" w:hAnsi="Wingdings" w:hint="default"/>
+      </w:rPr>
+    </w:lvl>
+    <w:lvl w:ilvl="3" w:tplc="04090001">
+      <w:start w:val="1"/>
+      <w:numFmt w:val="bullet"/>
+      <w:lvlText w:val=""/>
+      <w:lvlJc w:val="left"/>
+      <w:pPr>
+        <w:ind w:left="5040" w:hanging="360"/>
+      </w:pPr>
+      <w:rPr>
+        <w:rFonts w:ascii="Symbol" w:hAnsi="Symbol" w:hint="default"/>
+      </w:rPr>
+    </w:lvl>
+    <w:lvl w:ilvl="4" w:tplc="04090003" w:tentative="1">
+      <w:start w:val="1"/>
+      <w:numFmt w:val="bullet"/>
+      <w:lvlText w:val="o"/>
+      <w:lvlJc w:val="left"/>
+      <w:pPr>
+        <w:ind w:left="5760" w:hanging="360"/>
+      </w:pPr>
+      <w:rPr>
+        <w:rFonts w:ascii="Courier New" w:hAnsi="Courier New" w:cs="Courier New" w:hint="default"/>
+      </w:rPr>
+    </w:lvl>
+    <w:lvl w:ilvl="5" w:tplc="04090005" w:tentative="1">
+      <w:start w:val="1"/>
+      <w:numFmt w:val="bullet"/>
+      <w:lvlText w:val=""/>
+      <w:lvlJc w:val="left"/>
+      <w:pPr>
+        <w:ind w:left="6480" w:hanging="360"/>
+      </w:pPr>
+      <w:rPr>
+        <w:rFonts w:ascii="Wingdings" w:hAnsi="Wingdings" w:hint="default"/>
+      </w:rPr>
+    </w:lvl>
+    <w:lvl w:ilvl="6" w:tplc="04090001" w:tentative="1">
+      <w:start w:val="1"/>
+      <w:numFmt w:val="bullet"/>
+      <w:lvlText w:val=""/>
+      <w:lvlJc w:val="left"/>
+      <w:pPr>
+        <w:ind w:left="7200" w:hanging="360"/>
+      </w:pPr>
+      <w:rPr>
+        <w:rFonts w:ascii="Symbol" w:hAnsi="Symbol" w:hint="default"/>
+      </w:rPr>
+    </w:lvl>
+    <w:lvl w:ilvl="7" w:tplc="04090003" w:tentative="1">
+      <w:start w:val="1"/>
+      <w:numFmt w:val="bullet"/>
+      <w:lvlText w:val="o"/>
+      <w:lvlJc w:val="left"/>
+      <w:pPr>
+        <w:ind w:left="7920" w:hanging="360"/>
+      </w:pPr>
+      <w:rPr>
+        <w:rFonts w:ascii="Courier New" w:hAnsi="Courier New" w:cs="Courier New" w:hint="default"/>
+      </w:rPr>
+    </w:lvl>
+    <w:lvl w:ilvl="8" w:tplc="04090005" w:tentative="1">
+      <w:start w:val="1"/>
+      <w:numFmt w:val="bullet"/>
+      <w:lvlText w:val=""/>
+      <w:lvlJc w:val="left"/>
+      <w:pPr>
+        <w:ind w:left="8640" w:hanging="360"/>
+      </w:pPr>
+      <w:rPr>
+        <w:rFonts w:ascii="Wingdings" w:hAnsi="Wingdings" w:hint="default"/>
+      </w:rPr>
+    </w:lvl>
+  </w:abstractNum>
+  <w:abstractNum w:abstractNumId="1" w15:restartNumberingAfterBreak="0">
     <w:nsid w:val="236F022F"/>
     <w:multiLevelType w:val="multilevel"/>
     <w:tmpl w:val="5A7A787A"/>
@@ -2825,8 +6340,701 @@
       </w:rPr>
     </w:lvl>
   </w:abstractNum>
+  <w:abstractNum w:abstractNumId="2" w15:restartNumberingAfterBreak="0">
+    <w:nsid w:val="27801B67"/>
+    <w:multiLevelType w:val="hybridMultilevel"/>
+    <w:tmpl w:val="E08A9110"/>
+    <w:lvl w:ilvl="0" w:tplc="3A927390">
+      <w:numFmt w:val="bullet"/>
+      <w:lvlText w:val="-"/>
+      <w:lvlJc w:val="left"/>
+      <w:pPr>
+        <w:ind w:left="1800" w:hanging="360"/>
+      </w:pPr>
+      <w:rPr>
+        <w:rFonts w:ascii="Times New Roman" w:eastAsiaTheme="minorHAnsi" w:hAnsi="Times New Roman" w:cs="Times New Roman" w:hint="default"/>
+      </w:rPr>
+    </w:lvl>
+    <w:lvl w:ilvl="1" w:tplc="04090003" w:tentative="1">
+      <w:start w:val="1"/>
+      <w:numFmt w:val="bullet"/>
+      <w:lvlText w:val="o"/>
+      <w:lvlJc w:val="left"/>
+      <w:pPr>
+        <w:ind w:left="2520" w:hanging="360"/>
+      </w:pPr>
+      <w:rPr>
+        <w:rFonts w:ascii="Courier New" w:hAnsi="Courier New" w:cs="Courier New" w:hint="default"/>
+      </w:rPr>
+    </w:lvl>
+    <w:lvl w:ilvl="2" w:tplc="04090005" w:tentative="1">
+      <w:start w:val="1"/>
+      <w:numFmt w:val="bullet"/>
+      <w:lvlText w:val=""/>
+      <w:lvlJc w:val="left"/>
+      <w:pPr>
+        <w:ind w:left="3240" w:hanging="360"/>
+      </w:pPr>
+      <w:rPr>
+        <w:rFonts w:ascii="Wingdings" w:hAnsi="Wingdings" w:hint="default"/>
+      </w:rPr>
+    </w:lvl>
+    <w:lvl w:ilvl="3" w:tplc="04090001" w:tentative="1">
+      <w:start w:val="1"/>
+      <w:numFmt w:val="bullet"/>
+      <w:lvlText w:val=""/>
+      <w:lvlJc w:val="left"/>
+      <w:pPr>
+        <w:ind w:left="3960" w:hanging="360"/>
+      </w:pPr>
+      <w:rPr>
+        <w:rFonts w:ascii="Symbol" w:hAnsi="Symbol" w:hint="default"/>
+      </w:rPr>
+    </w:lvl>
+    <w:lvl w:ilvl="4" w:tplc="04090003" w:tentative="1">
+      <w:start w:val="1"/>
+      <w:numFmt w:val="bullet"/>
+      <w:lvlText w:val="o"/>
+      <w:lvlJc w:val="left"/>
+      <w:pPr>
+        <w:ind w:left="4680" w:hanging="360"/>
+      </w:pPr>
+      <w:rPr>
+        <w:rFonts w:ascii="Courier New" w:hAnsi="Courier New" w:cs="Courier New" w:hint="default"/>
+      </w:rPr>
+    </w:lvl>
+    <w:lvl w:ilvl="5" w:tplc="04090005" w:tentative="1">
+      <w:start w:val="1"/>
+      <w:numFmt w:val="bullet"/>
+      <w:lvlText w:val=""/>
+      <w:lvlJc w:val="left"/>
+      <w:pPr>
+        <w:ind w:left="5400" w:hanging="360"/>
+      </w:pPr>
+      <w:rPr>
+        <w:rFonts w:ascii="Wingdings" w:hAnsi="Wingdings" w:hint="default"/>
+      </w:rPr>
+    </w:lvl>
+    <w:lvl w:ilvl="6" w:tplc="04090001" w:tentative="1">
+      <w:start w:val="1"/>
+      <w:numFmt w:val="bullet"/>
+      <w:lvlText w:val=""/>
+      <w:lvlJc w:val="left"/>
+      <w:pPr>
+        <w:ind w:left="6120" w:hanging="360"/>
+      </w:pPr>
+      <w:rPr>
+        <w:rFonts w:ascii="Symbol" w:hAnsi="Symbol" w:hint="default"/>
+      </w:rPr>
+    </w:lvl>
+    <w:lvl w:ilvl="7" w:tplc="04090003" w:tentative="1">
+      <w:start w:val="1"/>
+      <w:numFmt w:val="bullet"/>
+      <w:lvlText w:val="o"/>
+      <w:lvlJc w:val="left"/>
+      <w:pPr>
+        <w:ind w:left="6840" w:hanging="360"/>
+      </w:pPr>
+      <w:rPr>
+        <w:rFonts w:ascii="Courier New" w:hAnsi="Courier New" w:cs="Courier New" w:hint="default"/>
+      </w:rPr>
+    </w:lvl>
+    <w:lvl w:ilvl="8" w:tplc="04090005" w:tentative="1">
+      <w:start w:val="1"/>
+      <w:numFmt w:val="bullet"/>
+      <w:lvlText w:val=""/>
+      <w:lvlJc w:val="left"/>
+      <w:pPr>
+        <w:ind w:left="7560" w:hanging="360"/>
+      </w:pPr>
+      <w:rPr>
+        <w:rFonts w:ascii="Wingdings" w:hAnsi="Wingdings" w:hint="default"/>
+      </w:rPr>
+    </w:lvl>
+  </w:abstractNum>
+  <w:abstractNum w:abstractNumId="3" w15:restartNumberingAfterBreak="0">
+    <w:nsid w:val="610076AC"/>
+    <w:multiLevelType w:val="hybridMultilevel"/>
+    <w:tmpl w:val="319694C0"/>
+    <w:lvl w:ilvl="0" w:tplc="ACC21CC6">
+      <w:numFmt w:val="bullet"/>
+      <w:lvlText w:val="-"/>
+      <w:lvlJc w:val="left"/>
+      <w:pPr>
+        <w:ind w:left="1080" w:hanging="360"/>
+      </w:pPr>
+      <w:rPr>
+        <w:rFonts w:ascii="Times New Roman" w:eastAsiaTheme="minorHAnsi" w:hAnsi="Times New Roman" w:cs="Times New Roman" w:hint="default"/>
+      </w:rPr>
+    </w:lvl>
+    <w:lvl w:ilvl="1" w:tplc="04090003" w:tentative="1">
+      <w:start w:val="1"/>
+      <w:numFmt w:val="bullet"/>
+      <w:lvlText w:val="o"/>
+      <w:lvlJc w:val="left"/>
+      <w:pPr>
+        <w:ind w:left="1800" w:hanging="360"/>
+      </w:pPr>
+      <w:rPr>
+        <w:rFonts w:ascii="Courier New" w:hAnsi="Courier New" w:cs="Courier New" w:hint="default"/>
+      </w:rPr>
+    </w:lvl>
+    <w:lvl w:ilvl="2" w:tplc="04090005" w:tentative="1">
+      <w:start w:val="1"/>
+      <w:numFmt w:val="bullet"/>
+      <w:lvlText w:val=""/>
+      <w:lvlJc w:val="left"/>
+      <w:pPr>
+        <w:ind w:left="2520" w:hanging="360"/>
+      </w:pPr>
+      <w:rPr>
+        <w:rFonts w:ascii="Wingdings" w:hAnsi="Wingdings" w:hint="default"/>
+      </w:rPr>
+    </w:lvl>
+    <w:lvl w:ilvl="3" w:tplc="04090001" w:tentative="1">
+      <w:start w:val="1"/>
+      <w:numFmt w:val="bullet"/>
+      <w:lvlText w:val=""/>
+      <w:lvlJc w:val="left"/>
+      <w:pPr>
+        <w:ind w:left="3240" w:hanging="360"/>
+      </w:pPr>
+      <w:rPr>
+        <w:rFonts w:ascii="Symbol" w:hAnsi="Symbol" w:hint="default"/>
+      </w:rPr>
+    </w:lvl>
+    <w:lvl w:ilvl="4" w:tplc="04090003" w:tentative="1">
+      <w:start w:val="1"/>
+      <w:numFmt w:val="bullet"/>
+      <w:lvlText w:val="o"/>
+      <w:lvlJc w:val="left"/>
+      <w:pPr>
+        <w:ind w:left="3960" w:hanging="360"/>
+      </w:pPr>
+      <w:rPr>
+        <w:rFonts w:ascii="Courier New" w:hAnsi="Courier New" w:cs="Courier New" w:hint="default"/>
+      </w:rPr>
+    </w:lvl>
+    <w:lvl w:ilvl="5" w:tplc="04090005" w:tentative="1">
+      <w:start w:val="1"/>
+      <w:numFmt w:val="bullet"/>
+      <w:lvlText w:val=""/>
+      <w:lvlJc w:val="left"/>
+      <w:pPr>
+        <w:ind w:left="4680" w:hanging="360"/>
+      </w:pPr>
+      <w:rPr>
+        <w:rFonts w:ascii="Wingdings" w:hAnsi="Wingdings" w:hint="default"/>
+      </w:rPr>
+    </w:lvl>
+    <w:lvl w:ilvl="6" w:tplc="04090001" w:tentative="1">
+      <w:start w:val="1"/>
+      <w:numFmt w:val="bullet"/>
+      <w:lvlText w:val=""/>
+      <w:lvlJc w:val="left"/>
+      <w:pPr>
+        <w:ind w:left="5400" w:hanging="360"/>
+      </w:pPr>
+      <w:rPr>
+        <w:rFonts w:ascii="Symbol" w:hAnsi="Symbol" w:hint="default"/>
+      </w:rPr>
+    </w:lvl>
+    <w:lvl w:ilvl="7" w:tplc="04090003" w:tentative="1">
+      <w:start w:val="1"/>
+      <w:numFmt w:val="bullet"/>
+      <w:lvlText w:val="o"/>
+      <w:lvlJc w:val="left"/>
+      <w:pPr>
+        <w:ind w:left="6120" w:hanging="360"/>
+      </w:pPr>
+      <w:rPr>
+        <w:rFonts w:ascii="Courier New" w:hAnsi="Courier New" w:cs="Courier New" w:hint="default"/>
+      </w:rPr>
+    </w:lvl>
+    <w:lvl w:ilvl="8" w:tplc="04090005" w:tentative="1">
+      <w:start w:val="1"/>
+      <w:numFmt w:val="bullet"/>
+      <w:lvlText w:val=""/>
+      <w:lvlJc w:val="left"/>
+      <w:pPr>
+        <w:ind w:left="6840" w:hanging="360"/>
+      </w:pPr>
+      <w:rPr>
+        <w:rFonts w:ascii="Wingdings" w:hAnsi="Wingdings" w:hint="default"/>
+      </w:rPr>
+    </w:lvl>
+  </w:abstractNum>
+  <w:abstractNum w:abstractNumId="4" w15:restartNumberingAfterBreak="0">
+    <w:nsid w:val="635164A5"/>
+    <w:multiLevelType w:val="hybridMultilevel"/>
+    <w:tmpl w:val="A16426F6"/>
+    <w:lvl w:ilvl="0" w:tplc="3A927390">
+      <w:numFmt w:val="bullet"/>
+      <w:lvlText w:val="-"/>
+      <w:lvlJc w:val="left"/>
+      <w:pPr>
+        <w:ind w:left="4320" w:hanging="360"/>
+      </w:pPr>
+      <w:rPr>
+        <w:rFonts w:ascii="Times New Roman" w:eastAsiaTheme="minorHAnsi" w:hAnsi="Times New Roman" w:cs="Times New Roman" w:hint="default"/>
+      </w:rPr>
+    </w:lvl>
+    <w:lvl w:ilvl="1" w:tplc="04090003" w:tentative="1">
+      <w:start w:val="1"/>
+      <w:numFmt w:val="bullet"/>
+      <w:lvlText w:val="o"/>
+      <w:lvlJc w:val="left"/>
+      <w:pPr>
+        <w:ind w:left="3960" w:hanging="360"/>
+      </w:pPr>
+      <w:rPr>
+        <w:rFonts w:ascii="Courier New" w:hAnsi="Courier New" w:cs="Courier New" w:hint="default"/>
+      </w:rPr>
+    </w:lvl>
+    <w:lvl w:ilvl="2" w:tplc="04090005" w:tentative="1">
+      <w:start w:val="1"/>
+      <w:numFmt w:val="bullet"/>
+      <w:lvlText w:val=""/>
+      <w:lvlJc w:val="left"/>
+      <w:pPr>
+        <w:ind w:left="4680" w:hanging="360"/>
+      </w:pPr>
+      <w:rPr>
+        <w:rFonts w:ascii="Wingdings" w:hAnsi="Wingdings" w:hint="default"/>
+      </w:rPr>
+    </w:lvl>
+    <w:lvl w:ilvl="3" w:tplc="04090001">
+      <w:start w:val="1"/>
+      <w:numFmt w:val="bullet"/>
+      <w:lvlText w:val=""/>
+      <w:lvlJc w:val="left"/>
+      <w:pPr>
+        <w:ind w:left="5400" w:hanging="360"/>
+      </w:pPr>
+      <w:rPr>
+        <w:rFonts w:ascii="Symbol" w:hAnsi="Symbol" w:hint="default"/>
+      </w:rPr>
+    </w:lvl>
+    <w:lvl w:ilvl="4" w:tplc="04090003" w:tentative="1">
+      <w:start w:val="1"/>
+      <w:numFmt w:val="bullet"/>
+      <w:lvlText w:val="o"/>
+      <w:lvlJc w:val="left"/>
+      <w:pPr>
+        <w:ind w:left="6120" w:hanging="360"/>
+      </w:pPr>
+      <w:rPr>
+        <w:rFonts w:ascii="Courier New" w:hAnsi="Courier New" w:cs="Courier New" w:hint="default"/>
+      </w:rPr>
+    </w:lvl>
+    <w:lvl w:ilvl="5" w:tplc="04090005" w:tentative="1">
+      <w:start w:val="1"/>
+      <w:numFmt w:val="bullet"/>
+      <w:lvlText w:val=""/>
+      <w:lvlJc w:val="left"/>
+      <w:pPr>
+        <w:ind w:left="6840" w:hanging="360"/>
+      </w:pPr>
+      <w:rPr>
+        <w:rFonts w:ascii="Wingdings" w:hAnsi="Wingdings" w:hint="default"/>
+      </w:rPr>
+    </w:lvl>
+    <w:lvl w:ilvl="6" w:tplc="04090001" w:tentative="1">
+      <w:start w:val="1"/>
+      <w:numFmt w:val="bullet"/>
+      <w:lvlText w:val=""/>
+      <w:lvlJc w:val="left"/>
+      <w:pPr>
+        <w:ind w:left="7560" w:hanging="360"/>
+      </w:pPr>
+      <w:rPr>
+        <w:rFonts w:ascii="Symbol" w:hAnsi="Symbol" w:hint="default"/>
+      </w:rPr>
+    </w:lvl>
+    <w:lvl w:ilvl="7" w:tplc="04090003" w:tentative="1">
+      <w:start w:val="1"/>
+      <w:numFmt w:val="bullet"/>
+      <w:lvlText w:val="o"/>
+      <w:lvlJc w:val="left"/>
+      <w:pPr>
+        <w:ind w:left="8280" w:hanging="360"/>
+      </w:pPr>
+      <w:rPr>
+        <w:rFonts w:ascii="Courier New" w:hAnsi="Courier New" w:cs="Courier New" w:hint="default"/>
+      </w:rPr>
+    </w:lvl>
+    <w:lvl w:ilvl="8" w:tplc="04090005" w:tentative="1">
+      <w:start w:val="1"/>
+      <w:numFmt w:val="bullet"/>
+      <w:lvlText w:val=""/>
+      <w:lvlJc w:val="left"/>
+      <w:pPr>
+        <w:ind w:left="9000" w:hanging="360"/>
+      </w:pPr>
+      <w:rPr>
+        <w:rFonts w:ascii="Wingdings" w:hAnsi="Wingdings" w:hint="default"/>
+      </w:rPr>
+    </w:lvl>
+  </w:abstractNum>
+  <w:abstractNum w:abstractNumId="5" w15:restartNumberingAfterBreak="0">
+    <w:nsid w:val="6BC77117"/>
+    <w:multiLevelType w:val="hybridMultilevel"/>
+    <w:tmpl w:val="8EB41DF2"/>
+    <w:lvl w:ilvl="0" w:tplc="3A927390">
+      <w:numFmt w:val="bullet"/>
+      <w:lvlText w:val="-"/>
+      <w:lvlJc w:val="left"/>
+      <w:pPr>
+        <w:ind w:left="1800" w:hanging="360"/>
+      </w:pPr>
+      <w:rPr>
+        <w:rFonts w:ascii="Times New Roman" w:eastAsiaTheme="minorHAnsi" w:hAnsi="Times New Roman" w:cs="Times New Roman" w:hint="default"/>
+      </w:rPr>
+    </w:lvl>
+    <w:lvl w:ilvl="1" w:tplc="04090003" w:tentative="1">
+      <w:start w:val="1"/>
+      <w:numFmt w:val="bullet"/>
+      <w:lvlText w:val="o"/>
+      <w:lvlJc w:val="left"/>
+      <w:pPr>
+        <w:ind w:left="1440" w:hanging="360"/>
+      </w:pPr>
+      <w:rPr>
+        <w:rFonts w:ascii="Courier New" w:hAnsi="Courier New" w:cs="Courier New" w:hint="default"/>
+      </w:rPr>
+    </w:lvl>
+    <w:lvl w:ilvl="2" w:tplc="04090005" w:tentative="1">
+      <w:start w:val="1"/>
+      <w:numFmt w:val="bullet"/>
+      <w:lvlText w:val=""/>
+      <w:lvlJc w:val="left"/>
+      <w:pPr>
+        <w:ind w:left="2160" w:hanging="360"/>
+      </w:pPr>
+      <w:rPr>
+        <w:rFonts w:ascii="Wingdings" w:hAnsi="Wingdings" w:hint="default"/>
+      </w:rPr>
+    </w:lvl>
+    <w:lvl w:ilvl="3" w:tplc="04090001" w:tentative="1">
+      <w:start w:val="1"/>
+      <w:numFmt w:val="bullet"/>
+      <w:lvlText w:val=""/>
+      <w:lvlJc w:val="left"/>
+      <w:pPr>
+        <w:ind w:left="2880" w:hanging="360"/>
+      </w:pPr>
+      <w:rPr>
+        <w:rFonts w:ascii="Symbol" w:hAnsi="Symbol" w:hint="default"/>
+      </w:rPr>
+    </w:lvl>
+    <w:lvl w:ilvl="4" w:tplc="04090003" w:tentative="1">
+      <w:start w:val="1"/>
+      <w:numFmt w:val="bullet"/>
+      <w:lvlText w:val="o"/>
+      <w:lvlJc w:val="left"/>
+      <w:pPr>
+        <w:ind w:left="3600" w:hanging="360"/>
+      </w:pPr>
+      <w:rPr>
+        <w:rFonts w:ascii="Courier New" w:hAnsi="Courier New" w:cs="Courier New" w:hint="default"/>
+      </w:rPr>
+    </w:lvl>
+    <w:lvl w:ilvl="5" w:tplc="04090005" w:tentative="1">
+      <w:start w:val="1"/>
+      <w:numFmt w:val="bullet"/>
+      <w:lvlText w:val=""/>
+      <w:lvlJc w:val="left"/>
+      <w:pPr>
+        <w:ind w:left="4320" w:hanging="360"/>
+      </w:pPr>
+      <w:rPr>
+        <w:rFonts w:ascii="Wingdings" w:hAnsi="Wingdings" w:hint="default"/>
+      </w:rPr>
+    </w:lvl>
+    <w:lvl w:ilvl="6" w:tplc="04090001" w:tentative="1">
+      <w:start w:val="1"/>
+      <w:numFmt w:val="bullet"/>
+      <w:lvlText w:val=""/>
+      <w:lvlJc w:val="left"/>
+      <w:pPr>
+        <w:ind w:left="5040" w:hanging="360"/>
+      </w:pPr>
+      <w:rPr>
+        <w:rFonts w:ascii="Symbol" w:hAnsi="Symbol" w:hint="default"/>
+      </w:rPr>
+    </w:lvl>
+    <w:lvl w:ilvl="7" w:tplc="04090003" w:tentative="1">
+      <w:start w:val="1"/>
+      <w:numFmt w:val="bullet"/>
+      <w:lvlText w:val="o"/>
+      <w:lvlJc w:val="left"/>
+      <w:pPr>
+        <w:ind w:left="5760" w:hanging="360"/>
+      </w:pPr>
+      <w:rPr>
+        <w:rFonts w:ascii="Courier New" w:hAnsi="Courier New" w:cs="Courier New" w:hint="default"/>
+      </w:rPr>
+    </w:lvl>
+    <w:lvl w:ilvl="8" w:tplc="04090005" w:tentative="1">
+      <w:start w:val="1"/>
+      <w:numFmt w:val="bullet"/>
+      <w:lvlText w:val=""/>
+      <w:lvlJc w:val="left"/>
+      <w:pPr>
+        <w:ind w:left="6480" w:hanging="360"/>
+      </w:pPr>
+      <w:rPr>
+        <w:rFonts w:ascii="Wingdings" w:hAnsi="Wingdings" w:hint="default"/>
+      </w:rPr>
+    </w:lvl>
+  </w:abstractNum>
+  <w:abstractNum w:abstractNumId="6" w15:restartNumberingAfterBreak="0">
+    <w:nsid w:val="7CD245A1"/>
+    <w:multiLevelType w:val="hybridMultilevel"/>
+    <w:tmpl w:val="0568D420"/>
+    <w:lvl w:ilvl="0" w:tplc="3A927390">
+      <w:numFmt w:val="bullet"/>
+      <w:lvlText w:val="-"/>
+      <w:lvlJc w:val="left"/>
+      <w:pPr>
+        <w:ind w:left="2520" w:hanging="360"/>
+      </w:pPr>
+      <w:rPr>
+        <w:rFonts w:ascii="Times New Roman" w:eastAsiaTheme="minorHAnsi" w:hAnsi="Times New Roman" w:cs="Times New Roman" w:hint="default"/>
+      </w:rPr>
+    </w:lvl>
+    <w:lvl w:ilvl="1" w:tplc="04090003">
+      <w:start w:val="1"/>
+      <w:numFmt w:val="bullet"/>
+      <w:lvlText w:val="o"/>
+      <w:lvlJc w:val="left"/>
+      <w:pPr>
+        <w:ind w:left="2160" w:hanging="360"/>
+      </w:pPr>
+      <w:rPr>
+        <w:rFonts w:ascii="Courier New" w:hAnsi="Courier New" w:cs="Courier New" w:hint="default"/>
+      </w:rPr>
+    </w:lvl>
+    <w:lvl w:ilvl="2" w:tplc="04090005">
+      <w:start w:val="1"/>
+      <w:numFmt w:val="bullet"/>
+      <w:lvlText w:val=""/>
+      <w:lvlJc w:val="left"/>
+      <w:pPr>
+        <w:ind w:left="2880" w:hanging="360"/>
+      </w:pPr>
+      <w:rPr>
+        <w:rFonts w:ascii="Wingdings" w:hAnsi="Wingdings" w:hint="default"/>
+      </w:rPr>
+    </w:lvl>
+    <w:lvl w:ilvl="3" w:tplc="04090001" w:tentative="1">
+      <w:start w:val="1"/>
+      <w:numFmt w:val="bullet"/>
+      <w:lvlText w:val=""/>
+      <w:lvlJc w:val="left"/>
+      <w:pPr>
+        <w:ind w:left="3600" w:hanging="360"/>
+      </w:pPr>
+      <w:rPr>
+        <w:rFonts w:ascii="Symbol" w:hAnsi="Symbol" w:hint="default"/>
+      </w:rPr>
+    </w:lvl>
+    <w:lvl w:ilvl="4" w:tplc="04090003" w:tentative="1">
+      <w:start w:val="1"/>
+      <w:numFmt w:val="bullet"/>
+      <w:lvlText w:val="o"/>
+      <w:lvlJc w:val="left"/>
+      <w:pPr>
+        <w:ind w:left="4320" w:hanging="360"/>
+      </w:pPr>
+      <w:rPr>
+        <w:rFonts w:ascii="Courier New" w:hAnsi="Courier New" w:cs="Courier New" w:hint="default"/>
+      </w:rPr>
+    </w:lvl>
+    <w:lvl w:ilvl="5" w:tplc="04090005" w:tentative="1">
+      <w:start w:val="1"/>
+      <w:numFmt w:val="bullet"/>
+      <w:lvlText w:val=""/>
+      <w:lvlJc w:val="left"/>
+      <w:pPr>
+        <w:ind w:left="5040" w:hanging="360"/>
+      </w:pPr>
+      <w:rPr>
+        <w:rFonts w:ascii="Wingdings" w:hAnsi="Wingdings" w:hint="default"/>
+      </w:rPr>
+    </w:lvl>
+    <w:lvl w:ilvl="6" w:tplc="04090001" w:tentative="1">
+      <w:start w:val="1"/>
+      <w:numFmt w:val="bullet"/>
+      <w:lvlText w:val=""/>
+      <w:lvlJc w:val="left"/>
+      <w:pPr>
+        <w:ind w:left="5760" w:hanging="360"/>
+      </w:pPr>
+      <w:rPr>
+        <w:rFonts w:ascii="Symbol" w:hAnsi="Symbol" w:hint="default"/>
+      </w:rPr>
+    </w:lvl>
+    <w:lvl w:ilvl="7" w:tplc="04090003" w:tentative="1">
+      <w:start w:val="1"/>
+      <w:numFmt w:val="bullet"/>
+      <w:lvlText w:val="o"/>
+      <w:lvlJc w:val="left"/>
+      <w:pPr>
+        <w:ind w:left="6480" w:hanging="360"/>
+      </w:pPr>
+      <w:rPr>
+        <w:rFonts w:ascii="Courier New" w:hAnsi="Courier New" w:cs="Courier New" w:hint="default"/>
+      </w:rPr>
+    </w:lvl>
+    <w:lvl w:ilvl="8" w:tplc="04090005" w:tentative="1">
+      <w:start w:val="1"/>
+      <w:numFmt w:val="bullet"/>
+      <w:lvlText w:val=""/>
+      <w:lvlJc w:val="left"/>
+      <w:pPr>
+        <w:ind w:left="7200" w:hanging="360"/>
+      </w:pPr>
+      <w:rPr>
+        <w:rFonts w:ascii="Wingdings" w:hAnsi="Wingdings" w:hint="default"/>
+      </w:rPr>
+    </w:lvl>
+  </w:abstractNum>
+  <w:abstractNum w:abstractNumId="7" w15:restartNumberingAfterBreak="0">
+    <w:nsid w:val="7DCD6F91"/>
+    <w:multiLevelType w:val="hybridMultilevel"/>
+    <w:tmpl w:val="DBEA1C80"/>
+    <w:lvl w:ilvl="0" w:tplc="3A927390">
+      <w:numFmt w:val="bullet"/>
+      <w:lvlText w:val="-"/>
+      <w:lvlJc w:val="left"/>
+      <w:pPr>
+        <w:ind w:left="3960" w:hanging="360"/>
+      </w:pPr>
+      <w:rPr>
+        <w:rFonts w:ascii="Times New Roman" w:eastAsiaTheme="minorHAnsi" w:hAnsi="Times New Roman" w:cs="Times New Roman" w:hint="default"/>
+      </w:rPr>
+    </w:lvl>
+    <w:lvl w:ilvl="1" w:tplc="04090003" w:tentative="1">
+      <w:start w:val="1"/>
+      <w:numFmt w:val="bullet"/>
+      <w:lvlText w:val="o"/>
+      <w:lvlJc w:val="left"/>
+      <w:pPr>
+        <w:ind w:left="3600" w:hanging="360"/>
+      </w:pPr>
+      <w:rPr>
+        <w:rFonts w:ascii="Courier New" w:hAnsi="Courier New" w:cs="Courier New" w:hint="default"/>
+      </w:rPr>
+    </w:lvl>
+    <w:lvl w:ilvl="2" w:tplc="04090005" w:tentative="1">
+      <w:start w:val="1"/>
+      <w:numFmt w:val="bullet"/>
+      <w:lvlText w:val=""/>
+      <w:lvlJc w:val="left"/>
+      <w:pPr>
+        <w:ind w:left="4320" w:hanging="360"/>
+      </w:pPr>
+      <w:rPr>
+        <w:rFonts w:ascii="Wingdings" w:hAnsi="Wingdings" w:hint="default"/>
+      </w:rPr>
+    </w:lvl>
+    <w:lvl w:ilvl="3" w:tplc="04090001">
+      <w:start w:val="1"/>
+      <w:numFmt w:val="bullet"/>
+      <w:lvlText w:val=""/>
+      <w:lvlJc w:val="left"/>
+      <w:pPr>
+        <w:ind w:left="5040" w:hanging="360"/>
+      </w:pPr>
+      <w:rPr>
+        <w:rFonts w:ascii="Symbol" w:hAnsi="Symbol" w:hint="default"/>
+      </w:rPr>
+    </w:lvl>
+    <w:lvl w:ilvl="4" w:tplc="04090003" w:tentative="1">
+      <w:start w:val="1"/>
+      <w:numFmt w:val="bullet"/>
+      <w:lvlText w:val="o"/>
+      <w:lvlJc w:val="left"/>
+      <w:pPr>
+        <w:ind w:left="5760" w:hanging="360"/>
+      </w:pPr>
+      <w:rPr>
+        <w:rFonts w:ascii="Courier New" w:hAnsi="Courier New" w:cs="Courier New" w:hint="default"/>
+      </w:rPr>
+    </w:lvl>
+    <w:lvl w:ilvl="5" w:tplc="04090005" w:tentative="1">
+      <w:start w:val="1"/>
+      <w:numFmt w:val="bullet"/>
+      <w:lvlText w:val=""/>
+      <w:lvlJc w:val="left"/>
+      <w:pPr>
+        <w:ind w:left="6480" w:hanging="360"/>
+      </w:pPr>
+      <w:rPr>
+        <w:rFonts w:ascii="Wingdings" w:hAnsi="Wingdings" w:hint="default"/>
+      </w:rPr>
+    </w:lvl>
+    <w:lvl w:ilvl="6" w:tplc="04090001" w:tentative="1">
+      <w:start w:val="1"/>
+      <w:numFmt w:val="bullet"/>
+      <w:lvlText w:val=""/>
+      <w:lvlJc w:val="left"/>
+      <w:pPr>
+        <w:ind w:left="7200" w:hanging="360"/>
+      </w:pPr>
+      <w:rPr>
+        <w:rFonts w:ascii="Symbol" w:hAnsi="Symbol" w:hint="default"/>
+      </w:rPr>
+    </w:lvl>
+    <w:lvl w:ilvl="7" w:tplc="04090003" w:tentative="1">
+      <w:start w:val="1"/>
+      <w:numFmt w:val="bullet"/>
+      <w:lvlText w:val="o"/>
+      <w:lvlJc w:val="left"/>
+      <w:pPr>
+        <w:ind w:left="7920" w:hanging="360"/>
+      </w:pPr>
+      <w:rPr>
+        <w:rFonts w:ascii="Courier New" w:hAnsi="Courier New" w:cs="Courier New" w:hint="default"/>
+      </w:rPr>
+    </w:lvl>
+    <w:lvl w:ilvl="8" w:tplc="04090005" w:tentative="1">
+      <w:start w:val="1"/>
+      <w:numFmt w:val="bullet"/>
+      <w:lvlText w:val=""/>
+      <w:lvlJc w:val="left"/>
+      <w:pPr>
+        <w:ind w:left="8640" w:hanging="360"/>
+      </w:pPr>
+      <w:rPr>
+        <w:rFonts w:ascii="Wingdings" w:hAnsi="Wingdings" w:hint="default"/>
+      </w:rPr>
+    </w:lvl>
+  </w:abstractNum>
   <w:num w:numId="1" w16cid:durableId="100955168">
+    <w:abstractNumId w:val="1"/>
+  </w:num>
+  <w:num w:numId="2" w16cid:durableId="1699429108">
+    <w:abstractNumId w:val="3"/>
+  </w:num>
+  <w:num w:numId="3" w16cid:durableId="910312115">
+    <w:abstractNumId w:val="2"/>
+  </w:num>
+  <w:num w:numId="4" w16cid:durableId="268002650">
     <w:abstractNumId w:val="0"/>
+  </w:num>
+  <w:num w:numId="5" w16cid:durableId="64377854">
+    <w:abstractNumId w:val="6"/>
+  </w:num>
+  <w:num w:numId="6" w16cid:durableId="205605512">
+    <w:abstractNumId w:val="7"/>
+  </w:num>
+  <w:num w:numId="7" w16cid:durableId="374231941">
+    <w:abstractNumId w:val="5"/>
+  </w:num>
+  <w:num w:numId="8" w16cid:durableId="1743864715">
+    <w:abstractNumId w:val="4"/>
   </w:num>
 </w:numbering>
 </file>

</xml_diff>

<commit_message>
Update sections 3-5 of document, updated README
</commit_message>
<xml_diff>
--- a/SpartanSellersSRS.docx
+++ b/SpartanSellersSRS.docx
@@ -409,28 +409,489 @@
         </w:numPr>
         <w:rPr>
           <w:rFonts w:ascii="Times New Roman" w:hAnsi="Times New Roman" w:cs="Times New Roman"/>
+          <w:sz w:val="24"/>
+          <w:szCs w:val="24"/>
+        </w:rPr>
+      </w:pPr>
+      <w:r>
+        <w:rPr>
+          <w:rFonts w:ascii="Times New Roman" w:hAnsi="Times New Roman" w:cs="Times New Roman"/>
+          <w:sz w:val="24"/>
+          <w:szCs w:val="24"/>
+        </w:rPr>
+        <w:t xml:space="preserve"> Definitions, Acronyms, and Abbreviations</w:t>
+      </w:r>
+    </w:p>
+    <w:tbl>
+      <w:tblPr>
+        <w:tblStyle w:val="TableGrid"/>
+        <w:tblW w:w="0" w:type="auto"/>
+        <w:tblInd w:w="720" w:type="dxa"/>
+        <w:tblLook w:val="04A0" w:firstRow="1" w:lastRow="0" w:firstColumn="1" w:lastColumn="0" w:noHBand="0" w:noVBand="1"/>
+      </w:tblPr>
+      <w:tblGrid>
+        <w:gridCol w:w="2335"/>
+        <w:gridCol w:w="7735"/>
+      </w:tblGrid>
+      <w:tr>
+        <w:tc>
+          <w:tcPr>
+            <w:tcW w:w="2335" w:type="dxa"/>
+          </w:tcPr>
+          <w:p>
+            <w:pPr>
+              <w:pStyle w:val="ListParagraph"/>
+              <w:ind w:left="0"/>
+              <w:rPr>
+                <w:rFonts w:ascii="Times New Roman" w:hAnsi="Times New Roman" w:cs="Times New Roman"/>
+                <w:sz w:val="24"/>
+                <w:szCs w:val="24"/>
+              </w:rPr>
+            </w:pPr>
+            <w:r>
+              <w:rPr>
+                <w:rFonts w:ascii="Times New Roman" w:hAnsi="Times New Roman" w:cs="Times New Roman"/>
+                <w:sz w:val="24"/>
+                <w:szCs w:val="24"/>
+              </w:rPr>
+              <w:t>HTML</w:t>
+            </w:r>
+          </w:p>
+        </w:tc>
+        <w:tc>
+          <w:tcPr>
+            <w:tcW w:w="7735" w:type="dxa"/>
+          </w:tcPr>
+          <w:p>
+            <w:pPr>
+              <w:pStyle w:val="ListParagraph"/>
+              <w:ind w:left="0"/>
+              <w:rPr>
+                <w:rFonts w:ascii="Times New Roman" w:hAnsi="Times New Roman" w:cs="Times New Roman"/>
+                <w:sz w:val="24"/>
+                <w:szCs w:val="24"/>
+              </w:rPr>
+            </w:pPr>
+            <w:r>
+              <w:rPr>
+                <w:rFonts w:ascii="Times New Roman" w:hAnsi="Times New Roman" w:cs="Times New Roman"/>
+                <w:sz w:val="24"/>
+                <w:szCs w:val="24"/>
+              </w:rPr>
+              <w:t>Hyper Text Markup Language. This is the code that will structure and design the content of our website.</w:t>
+            </w:r>
+          </w:p>
+        </w:tc>
+      </w:tr>
+      <w:tr>
+        <w:tc>
+          <w:tcPr>
+            <w:tcW w:w="2335" w:type="dxa"/>
+          </w:tcPr>
+          <w:p>
+            <w:pPr>
+              <w:rPr>
+                <w:rFonts w:ascii="Times New Roman" w:hAnsi="Times New Roman" w:cs="Times New Roman"/>
+                <w:sz w:val="24"/>
+                <w:szCs w:val="24"/>
+              </w:rPr>
+            </w:pPr>
+            <w:r>
+              <w:rPr>
+                <w:rFonts w:ascii="Times New Roman" w:hAnsi="Times New Roman" w:cs="Times New Roman"/>
+                <w:sz w:val="24"/>
+                <w:szCs w:val="24"/>
+              </w:rPr>
+              <w:t>CSS</w:t>
+            </w:r>
+          </w:p>
+        </w:tc>
+        <w:tc>
+          <w:tcPr>
+            <w:tcW w:w="7735" w:type="dxa"/>
+          </w:tcPr>
+          <w:p>
+            <w:pPr>
+              <w:pStyle w:val="ListParagraph"/>
+              <w:ind w:left="0"/>
+              <w:rPr>
+                <w:rFonts w:ascii="Times New Roman" w:hAnsi="Times New Roman" w:cs="Times New Roman"/>
+                <w:sz w:val="24"/>
+                <w:szCs w:val="24"/>
+              </w:rPr>
+            </w:pPr>
+            <w:r>
+              <w:rPr>
+                <w:rFonts w:ascii="Times New Roman" w:hAnsi="Times New Roman" w:cs="Times New Roman"/>
+                <w:sz w:val="24"/>
+                <w:szCs w:val="24"/>
+              </w:rPr>
+              <w:t>Cascading Style Sheets. This code creates the visual styling of the website.</w:t>
+            </w:r>
+          </w:p>
+        </w:tc>
+      </w:tr>
+      <w:tr>
+        <w:tc>
+          <w:tcPr>
+            <w:tcW w:w="2335" w:type="dxa"/>
+          </w:tcPr>
+          <w:p>
+            <w:pPr>
+              <w:pStyle w:val="ListParagraph"/>
+              <w:ind w:left="0"/>
+              <w:rPr>
+                <w:rFonts w:ascii="Times New Roman" w:hAnsi="Times New Roman" w:cs="Times New Roman"/>
+                <w:sz w:val="24"/>
+                <w:szCs w:val="24"/>
+              </w:rPr>
+            </w:pPr>
+            <w:r>
+              <w:rPr>
+                <w:rFonts w:ascii="Times New Roman" w:hAnsi="Times New Roman" w:cs="Times New Roman"/>
+                <w:sz w:val="24"/>
+                <w:szCs w:val="24"/>
+              </w:rPr>
+              <w:t>JavaScript</w:t>
+            </w:r>
+          </w:p>
+        </w:tc>
+        <w:tc>
+          <w:tcPr>
+            <w:tcW w:w="7735" w:type="dxa"/>
+          </w:tcPr>
+          <w:p>
+            <w:pPr>
+              <w:pStyle w:val="ListParagraph"/>
+              <w:ind w:left="0"/>
+              <w:rPr>
+                <w:rFonts w:ascii="Times New Roman" w:hAnsi="Times New Roman" w:cs="Times New Roman"/>
+                <w:sz w:val="24"/>
+                <w:szCs w:val="24"/>
+              </w:rPr>
+            </w:pPr>
+            <w:r>
+              <w:rPr>
+                <w:rFonts w:ascii="Times New Roman" w:hAnsi="Times New Roman" w:cs="Times New Roman"/>
+                <w:sz w:val="24"/>
+                <w:szCs w:val="24"/>
+              </w:rPr>
+              <w:t xml:space="preserve">A programming language that we will use to build the front-end behavior and some backend functionality as well. </w:t>
+            </w:r>
+          </w:p>
+        </w:tc>
+      </w:tr>
+      <w:tr>
+        <w:tc>
+          <w:tcPr>
+            <w:tcW w:w="2335" w:type="dxa"/>
+          </w:tcPr>
+          <w:p>
+            <w:pPr>
+              <w:pStyle w:val="ListParagraph"/>
+              <w:ind w:left="0"/>
+              <w:rPr>
+                <w:rFonts w:ascii="Times New Roman" w:hAnsi="Times New Roman" w:cs="Times New Roman"/>
+                <w:sz w:val="24"/>
+                <w:szCs w:val="24"/>
+              </w:rPr>
+            </w:pPr>
+            <w:r>
+              <w:rPr>
+                <w:rFonts w:ascii="Times New Roman" w:hAnsi="Times New Roman" w:cs="Times New Roman"/>
+                <w:sz w:val="24"/>
+                <w:szCs w:val="24"/>
+              </w:rPr>
+              <w:t>Node.JS</w:t>
+            </w:r>
+          </w:p>
+        </w:tc>
+        <w:tc>
+          <w:tcPr>
+            <w:tcW w:w="7735" w:type="dxa"/>
+          </w:tcPr>
+          <w:p>
+            <w:pPr>
+              <w:pStyle w:val="ListParagraph"/>
+              <w:ind w:left="0"/>
+              <w:rPr>
+                <w:rFonts w:ascii="Times New Roman" w:hAnsi="Times New Roman" w:cs="Times New Roman"/>
+                <w:sz w:val="24"/>
+                <w:szCs w:val="24"/>
+              </w:rPr>
+            </w:pPr>
+            <w:r>
+              <w:rPr>
+                <w:rFonts w:ascii="Times New Roman" w:hAnsi="Times New Roman" w:cs="Times New Roman"/>
+                <w:sz w:val="24"/>
+                <w:szCs w:val="24"/>
+              </w:rPr>
+              <w:t>A programming language that builds on JavaScript to program back-end functionality for web applications,</w:t>
+            </w:r>
+          </w:p>
+        </w:tc>
+      </w:tr>
+      <w:tr>
+        <w:tc>
+          <w:tcPr>
+            <w:tcW w:w="2335" w:type="dxa"/>
+          </w:tcPr>
+          <w:p>
+            <w:pPr>
+              <w:pStyle w:val="ListParagraph"/>
+              <w:ind w:left="0"/>
+              <w:rPr>
+                <w:rFonts w:ascii="Times New Roman" w:hAnsi="Times New Roman" w:cs="Times New Roman"/>
+                <w:sz w:val="24"/>
+                <w:szCs w:val="24"/>
+              </w:rPr>
+            </w:pPr>
+            <w:r>
+              <w:rPr>
+                <w:rFonts w:ascii="Times New Roman" w:hAnsi="Times New Roman" w:cs="Times New Roman"/>
+                <w:sz w:val="24"/>
+                <w:szCs w:val="24"/>
+              </w:rPr>
+              <w:t>PostgreSQL/SQL</w:t>
+            </w:r>
+          </w:p>
+        </w:tc>
+        <w:tc>
+          <w:tcPr>
+            <w:tcW w:w="7735" w:type="dxa"/>
+          </w:tcPr>
+          <w:p>
+            <w:pPr>
+              <w:pStyle w:val="ListParagraph"/>
+              <w:ind w:left="0"/>
+              <w:rPr>
+                <w:rFonts w:ascii="Times New Roman" w:hAnsi="Times New Roman" w:cs="Times New Roman"/>
+                <w:sz w:val="24"/>
+                <w:szCs w:val="24"/>
+              </w:rPr>
+            </w:pPr>
+            <w:r>
+              <w:rPr>
+                <w:rFonts w:ascii="Times New Roman" w:hAnsi="Times New Roman" w:cs="Times New Roman"/>
+                <w:sz w:val="24"/>
+                <w:szCs w:val="24"/>
+              </w:rPr>
+              <w:t>An open-source relational database.</w:t>
+            </w:r>
+          </w:p>
+        </w:tc>
+      </w:tr>
+      <w:tr>
+        <w:tc>
+          <w:tcPr>
+            <w:tcW w:w="2335" w:type="dxa"/>
+          </w:tcPr>
+          <w:p>
+            <w:pPr>
+              <w:pStyle w:val="ListParagraph"/>
+              <w:ind w:left="0"/>
+              <w:rPr>
+                <w:rFonts w:ascii="Times New Roman" w:hAnsi="Times New Roman" w:cs="Times New Roman"/>
+                <w:sz w:val="24"/>
+                <w:szCs w:val="24"/>
+              </w:rPr>
+            </w:pPr>
+            <w:r>
+              <w:rPr>
+                <w:rFonts w:ascii="Times New Roman" w:hAnsi="Times New Roman" w:cs="Times New Roman"/>
+                <w:sz w:val="24"/>
+                <w:szCs w:val="24"/>
+              </w:rPr>
+              <w:t>Heroku</w:t>
+            </w:r>
+          </w:p>
+        </w:tc>
+        <w:tc>
+          <w:tcPr>
+            <w:tcW w:w="7735" w:type="dxa"/>
+          </w:tcPr>
+          <w:p>
+            <w:pPr>
+              <w:pStyle w:val="ListParagraph"/>
+              <w:ind w:left="0"/>
+              <w:rPr>
+                <w:rFonts w:ascii="Times New Roman" w:hAnsi="Times New Roman" w:cs="Times New Roman"/>
+                <w:sz w:val="24"/>
+                <w:szCs w:val="24"/>
+              </w:rPr>
+            </w:pPr>
+            <w:r>
+              <w:rPr>
+                <w:rFonts w:ascii="Times New Roman" w:hAnsi="Times New Roman" w:cs="Times New Roman"/>
+                <w:sz w:val="24"/>
+                <w:szCs w:val="24"/>
+              </w:rPr>
+              <w:t xml:space="preserve">A cloud platform that will host our server and provide additional database functionality. </w:t>
+            </w:r>
+          </w:p>
+        </w:tc>
+      </w:tr>
+      <w:tr>
+        <w:tc>
+          <w:tcPr>
+            <w:tcW w:w="2335" w:type="dxa"/>
+          </w:tcPr>
+          <w:p>
+            <w:pPr>
+              <w:pStyle w:val="ListParagraph"/>
+              <w:ind w:left="0"/>
+              <w:rPr>
+                <w:rFonts w:ascii="Times New Roman" w:hAnsi="Times New Roman" w:cs="Times New Roman"/>
+                <w:sz w:val="24"/>
+                <w:szCs w:val="24"/>
+              </w:rPr>
+            </w:pPr>
+            <w:r>
+              <w:rPr>
+                <w:rFonts w:ascii="Times New Roman" w:hAnsi="Times New Roman" w:cs="Times New Roman"/>
+                <w:sz w:val="24"/>
+                <w:szCs w:val="24"/>
+              </w:rPr>
+              <w:t>Visual Studio Code</w:t>
+            </w:r>
+          </w:p>
+        </w:tc>
+        <w:tc>
+          <w:tcPr>
+            <w:tcW w:w="7735" w:type="dxa"/>
+          </w:tcPr>
+          <w:p>
+            <w:pPr>
+              <w:pStyle w:val="ListParagraph"/>
+              <w:ind w:left="0"/>
+              <w:rPr>
+                <w:rFonts w:ascii="Times New Roman" w:hAnsi="Times New Roman" w:cs="Times New Roman"/>
+                <w:sz w:val="24"/>
+                <w:szCs w:val="24"/>
+              </w:rPr>
+            </w:pPr>
+            <w:r>
+              <w:rPr>
+                <w:rFonts w:ascii="Times New Roman" w:hAnsi="Times New Roman" w:cs="Times New Roman"/>
+                <w:sz w:val="24"/>
+                <w:szCs w:val="24"/>
+              </w:rPr>
+              <w:t>A multi-platform IDE in which we will do our development work.</w:t>
+            </w:r>
+          </w:p>
+        </w:tc>
+      </w:tr>
+      <w:tr>
+        <w:tc>
+          <w:tcPr>
+            <w:tcW w:w="2335" w:type="dxa"/>
+          </w:tcPr>
+          <w:p>
+            <w:pPr>
+              <w:pStyle w:val="ListParagraph"/>
+              <w:ind w:left="0"/>
+              <w:rPr>
+                <w:rFonts w:ascii="Times New Roman" w:hAnsi="Times New Roman" w:cs="Times New Roman"/>
+                <w:sz w:val="24"/>
+                <w:szCs w:val="24"/>
+              </w:rPr>
+            </w:pPr>
+            <w:r>
+              <w:rPr>
+                <w:rFonts w:ascii="Times New Roman" w:hAnsi="Times New Roman" w:cs="Times New Roman"/>
+                <w:sz w:val="24"/>
+                <w:szCs w:val="24"/>
+              </w:rPr>
+              <w:t>API</w:t>
+            </w:r>
+          </w:p>
+        </w:tc>
+        <w:tc>
+          <w:tcPr>
+            <w:tcW w:w="7735" w:type="dxa"/>
+          </w:tcPr>
+          <w:p>
+            <w:pPr>
+              <w:pStyle w:val="ListParagraph"/>
+              <w:ind w:left="0"/>
+              <w:rPr>
+                <w:rFonts w:ascii="Times New Roman" w:hAnsi="Times New Roman" w:cs="Times New Roman"/>
+                <w:sz w:val="24"/>
+                <w:szCs w:val="24"/>
+              </w:rPr>
+            </w:pPr>
+            <w:r>
+              <w:rPr>
+                <w:rFonts w:ascii="Times New Roman" w:hAnsi="Times New Roman" w:cs="Times New Roman"/>
+                <w:sz w:val="24"/>
+                <w:szCs w:val="24"/>
+              </w:rPr>
+              <w:t>Application Programming Interface. This will be used to retrieve Google Maps information about where on campus a user is listing an item.</w:t>
+            </w:r>
+          </w:p>
+        </w:tc>
+      </w:tr>
+      <w:tr>
+        <w:tc>
+          <w:tcPr>
+            <w:tcW w:w="2335" w:type="dxa"/>
+          </w:tcPr>
+          <w:p>
+            <w:pPr>
+              <w:pStyle w:val="ListParagraph"/>
+              <w:ind w:left="0"/>
+              <w:rPr>
+                <w:rFonts w:ascii="Times New Roman" w:hAnsi="Times New Roman" w:cs="Times New Roman"/>
+                <w:sz w:val="24"/>
+                <w:szCs w:val="24"/>
+              </w:rPr>
+            </w:pPr>
+            <w:r>
+              <w:rPr>
+                <w:rFonts w:ascii="Times New Roman" w:hAnsi="Times New Roman" w:cs="Times New Roman"/>
+                <w:sz w:val="24"/>
+                <w:szCs w:val="24"/>
+              </w:rPr>
+              <w:t>Git/GitHub</w:t>
+            </w:r>
+          </w:p>
+        </w:tc>
+        <w:tc>
+          <w:tcPr>
+            <w:tcW w:w="7735" w:type="dxa"/>
+          </w:tcPr>
+          <w:p>
+            <w:pPr>
+              <w:pStyle w:val="ListParagraph"/>
+              <w:ind w:left="0"/>
+              <w:rPr>
+                <w:rFonts w:ascii="Times New Roman" w:hAnsi="Times New Roman" w:cs="Times New Roman"/>
+                <w:sz w:val="24"/>
+                <w:szCs w:val="24"/>
+              </w:rPr>
+            </w:pPr>
+            <w:r>
+              <w:rPr>
+                <w:rFonts w:ascii="Times New Roman" w:hAnsi="Times New Roman" w:cs="Times New Roman"/>
+                <w:sz w:val="24"/>
+                <w:szCs w:val="24"/>
+              </w:rPr>
+              <w:t>A version control system that we will use to collaborate on this project efficiently.</w:t>
+            </w:r>
+          </w:p>
+        </w:tc>
+      </w:tr>
+    </w:tbl>
+    <w:p>
+      <w:pPr>
+        <w:pStyle w:val="ListParagraph"/>
+        <w:rPr>
+          <w:rFonts w:ascii="Times New Roman" w:hAnsi="Times New Roman" w:cs="Times New Roman"/>
           <w:color w:val="00B050"/>
           <w:sz w:val="24"/>
           <w:szCs w:val="24"/>
         </w:rPr>
       </w:pPr>
-      <w:r>
-        <w:rPr>
-          <w:rFonts w:ascii="Times New Roman" w:hAnsi="Times New Roman" w:cs="Times New Roman"/>
-          <w:sz w:val="24"/>
-          <w:szCs w:val="24"/>
-        </w:rPr>
-        <w:t xml:space="preserve"> </w:t>
-      </w:r>
-      <w:r>
-        <w:rPr>
-          <w:rFonts w:ascii="Times New Roman" w:hAnsi="Times New Roman" w:cs="Times New Roman"/>
-          <w:color w:val="00B050"/>
-          <w:sz w:val="24"/>
-          <w:szCs w:val="24"/>
-        </w:rPr>
-        <w:t>Definitions, Acronyms, and Abbreviations</w:t>
-      </w:r>
     </w:p>
     <w:p>
       <w:pPr>
@@ -489,6 +950,7 @@
         </w:numPr>
         <w:rPr>
           <w:rFonts w:ascii="Times New Roman" w:hAnsi="Times New Roman" w:cs="Times New Roman"/>
+          <w:color w:val="FF0000"/>
           <w:sz w:val="24"/>
           <w:szCs w:val="24"/>
         </w:rPr>
@@ -574,105 +1036,6 @@
     </w:p>
     <w:p>
       <w:pPr>
-        <w:rPr>
-          <w:rFonts w:ascii="Times New Roman" w:hAnsi="Times New Roman" w:cs="Times New Roman"/>
-          <w:sz w:val="24"/>
-          <w:szCs w:val="24"/>
-        </w:rPr>
-      </w:pPr>
-    </w:p>
-    <w:p>
-      <w:pPr>
-        <w:rPr>
-          <w:rFonts w:ascii="Times New Roman" w:hAnsi="Times New Roman" w:cs="Times New Roman"/>
-          <w:sz w:val="24"/>
-          <w:szCs w:val="24"/>
-        </w:rPr>
-      </w:pPr>
-    </w:p>
-    <w:p>
-      <w:pPr>
-        <w:rPr>
-          <w:rFonts w:ascii="Times New Roman" w:hAnsi="Times New Roman" w:cs="Times New Roman"/>
-          <w:sz w:val="24"/>
-          <w:szCs w:val="24"/>
-        </w:rPr>
-      </w:pPr>
-    </w:p>
-    <w:p>
-      <w:pPr>
-        <w:rPr>
-          <w:rFonts w:ascii="Times New Roman" w:hAnsi="Times New Roman" w:cs="Times New Roman"/>
-          <w:sz w:val="24"/>
-          <w:szCs w:val="24"/>
-        </w:rPr>
-      </w:pPr>
-    </w:p>
-    <w:p>
-      <w:pPr>
-        <w:rPr>
-          <w:rFonts w:ascii="Times New Roman" w:hAnsi="Times New Roman" w:cs="Times New Roman"/>
-          <w:sz w:val="24"/>
-          <w:szCs w:val="24"/>
-        </w:rPr>
-      </w:pPr>
-    </w:p>
-    <w:p>
-      <w:pPr>
-        <w:rPr>
-          <w:rFonts w:ascii="Times New Roman" w:hAnsi="Times New Roman" w:cs="Times New Roman"/>
-          <w:sz w:val="24"/>
-          <w:szCs w:val="24"/>
-        </w:rPr>
-      </w:pPr>
-    </w:p>
-    <w:p>
-      <w:pPr>
-        <w:rPr>
-          <w:rFonts w:ascii="Times New Roman" w:hAnsi="Times New Roman" w:cs="Times New Roman"/>
-          <w:sz w:val="24"/>
-          <w:szCs w:val="24"/>
-        </w:rPr>
-      </w:pPr>
-    </w:p>
-    <w:p>
-      <w:pPr>
-        <w:rPr>
-          <w:rFonts w:ascii="Times New Roman" w:hAnsi="Times New Roman" w:cs="Times New Roman"/>
-          <w:sz w:val="24"/>
-          <w:szCs w:val="24"/>
-        </w:rPr>
-      </w:pPr>
-    </w:p>
-    <w:p>
-      <w:pPr>
-        <w:rPr>
-          <w:rFonts w:ascii="Times New Roman" w:hAnsi="Times New Roman" w:cs="Times New Roman"/>
-          <w:sz w:val="24"/>
-          <w:szCs w:val="24"/>
-        </w:rPr>
-      </w:pPr>
-    </w:p>
-    <w:p>
-      <w:pPr>
-        <w:rPr>
-          <w:rFonts w:ascii="Times New Roman" w:hAnsi="Times New Roman" w:cs="Times New Roman"/>
-          <w:sz w:val="24"/>
-          <w:szCs w:val="24"/>
-        </w:rPr>
-      </w:pPr>
-    </w:p>
-    <w:p>
-      <w:pPr>
-        <w:rPr>
-          <w:rFonts w:ascii="Times New Roman" w:hAnsi="Times New Roman" w:cs="Times New Roman"/>
-          <w:sz w:val="24"/>
-          <w:szCs w:val="24"/>
-        </w:rPr>
-      </w:pPr>
-    </w:p>
-    <w:p>
-      <w:pPr>
         <w:pStyle w:val="ListParagraph"/>
         <w:numPr>
           <w:ilvl w:val="0"/>
@@ -695,6 +1058,7 @@
           <w:sz w:val="32"/>
           <w:szCs w:val="32"/>
         </w:rPr>
+        <w:lastRenderedPageBreak/>
         <w:t>General Description</w:t>
       </w:r>
     </w:p>
@@ -1038,17 +1402,77 @@
     <w:p>
       <w:pPr>
         <w:pStyle w:val="ListParagraph"/>
+        <w:rPr>
+          <w:rFonts w:ascii="Times New Roman" w:hAnsi="Times New Roman" w:cs="Times New Roman"/>
+          <w:color w:val="FF0000"/>
+          <w:sz w:val="24"/>
+          <w:szCs w:val="24"/>
+        </w:rPr>
+      </w:pPr>
+    </w:p>
+    <w:p>
+      <w:pPr>
+        <w:pStyle w:val="ListParagraph"/>
         <w:numPr>
           <w:ilvl w:val="1"/>
           <w:numId w:val="1"/>
         </w:numPr>
         <w:rPr>
           <w:rFonts w:ascii="Times New Roman" w:hAnsi="Times New Roman" w:cs="Times New Roman"/>
-          <w:color w:val="00B050"/>
-          <w:sz w:val="24"/>
-          <w:szCs w:val="24"/>
-        </w:rPr>
-      </w:pPr>
+          <w:sz w:val="24"/>
+          <w:szCs w:val="24"/>
+        </w:rPr>
+      </w:pPr>
+      <w:r>
+        <w:rPr>
+          <w:rFonts w:ascii="Times New Roman" w:hAnsi="Times New Roman" w:cs="Times New Roman"/>
+          <w:sz w:val="24"/>
+          <w:szCs w:val="24"/>
+        </w:rPr>
+        <w:t xml:space="preserve"> Assumptions and Dependencies</w:t>
+      </w:r>
+    </w:p>
+    <w:p>
+      <w:pPr>
+        <w:pStyle w:val="ListParagraph"/>
+        <w:rPr>
+          <w:rFonts w:ascii="Times New Roman" w:hAnsi="Times New Roman" w:cs="Times New Roman"/>
+          <w:sz w:val="24"/>
+          <w:szCs w:val="24"/>
+        </w:rPr>
+      </w:pPr>
+      <w:r>
+        <w:rPr>
+          <w:rFonts w:ascii="Times New Roman" w:hAnsi="Times New Roman" w:cs="Times New Roman"/>
+          <w:sz w:val="24"/>
+          <w:szCs w:val="24"/>
+        </w:rPr>
+        <w:t>The application will be dependent on Heroku for server hosting and database functionality</w:t>
+      </w:r>
+      <w:r>
+        <w:rPr>
+          <w:rFonts w:ascii="Times New Roman" w:hAnsi="Times New Roman" w:cs="Times New Roman"/>
+          <w:sz w:val="24"/>
+          <w:szCs w:val="24"/>
+        </w:rPr>
+        <w:t>. I</w:t>
+      </w:r>
+      <w:r>
+        <w:rPr>
+          <w:rFonts w:ascii="Times New Roman" w:hAnsi="Times New Roman" w:cs="Times New Roman"/>
+          <w:sz w:val="24"/>
+          <w:szCs w:val="24"/>
+        </w:rPr>
+        <w:t>n addition</w:t>
+      </w:r>
+      <w:r>
+        <w:rPr>
+          <w:rFonts w:ascii="Times New Roman" w:hAnsi="Times New Roman" w:cs="Times New Roman"/>
+          <w:sz w:val="24"/>
+          <w:szCs w:val="24"/>
+        </w:rPr>
+        <w:t>,</w:t>
+      </w:r>
       <w:r>
         <w:rPr>
           <w:rFonts w:ascii="Times New Roman" w:hAnsi="Times New Roman" w:cs="Times New Roman"/>
@@ -1060,155 +1484,153 @@
       <w:r>
         <w:rPr>
           <w:rFonts w:ascii="Times New Roman" w:hAnsi="Times New Roman" w:cs="Times New Roman"/>
-          <w:color w:val="00B050"/>
-          <w:sz w:val="24"/>
-          <w:szCs w:val="24"/>
-        </w:rPr>
-        <w:t>Assumptions and Dependencies</w:t>
-      </w:r>
-    </w:p>
-    <w:p>
-      <w:pPr>
-        <w:pStyle w:val="ListParagraph"/>
-        <w:rPr>
-          <w:rFonts w:ascii="Times New Roman" w:hAnsi="Times New Roman" w:cs="Times New Roman"/>
-          <w:sz w:val="24"/>
-          <w:szCs w:val="24"/>
-        </w:rPr>
-      </w:pPr>
-    </w:p>
-    <w:p>
-      <w:pPr>
-        <w:pStyle w:val="ListParagraph"/>
-        <w:rPr>
-          <w:rFonts w:ascii="Times New Roman" w:hAnsi="Times New Roman" w:cs="Times New Roman"/>
-          <w:sz w:val="24"/>
-          <w:szCs w:val="24"/>
-        </w:rPr>
-      </w:pPr>
-    </w:p>
-    <w:p>
-      <w:pPr>
-        <w:pStyle w:val="ListParagraph"/>
-        <w:rPr>
-          <w:rFonts w:ascii="Times New Roman" w:hAnsi="Times New Roman" w:cs="Times New Roman"/>
-          <w:sz w:val="24"/>
-          <w:szCs w:val="24"/>
-        </w:rPr>
-      </w:pPr>
-    </w:p>
-    <w:p>
-      <w:pPr>
-        <w:pStyle w:val="ListParagraph"/>
-        <w:rPr>
-          <w:rFonts w:ascii="Times New Roman" w:hAnsi="Times New Roman" w:cs="Times New Roman"/>
-          <w:sz w:val="24"/>
-          <w:szCs w:val="24"/>
-        </w:rPr>
-      </w:pPr>
-    </w:p>
-    <w:p>
-      <w:pPr>
-        <w:pStyle w:val="ListParagraph"/>
-        <w:rPr>
-          <w:rFonts w:ascii="Times New Roman" w:hAnsi="Times New Roman" w:cs="Times New Roman"/>
-          <w:sz w:val="24"/>
-          <w:szCs w:val="24"/>
-        </w:rPr>
-      </w:pPr>
-    </w:p>
-    <w:p>
-      <w:pPr>
-        <w:pStyle w:val="ListParagraph"/>
-        <w:rPr>
-          <w:rFonts w:ascii="Times New Roman" w:hAnsi="Times New Roman" w:cs="Times New Roman"/>
-          <w:sz w:val="24"/>
-          <w:szCs w:val="24"/>
-        </w:rPr>
-      </w:pPr>
-    </w:p>
-    <w:p>
-      <w:pPr>
-        <w:pStyle w:val="ListParagraph"/>
-        <w:rPr>
-          <w:rFonts w:ascii="Times New Roman" w:hAnsi="Times New Roman" w:cs="Times New Roman"/>
-          <w:sz w:val="24"/>
-          <w:szCs w:val="24"/>
-        </w:rPr>
-      </w:pPr>
-    </w:p>
-    <w:p>
-      <w:pPr>
-        <w:pStyle w:val="ListParagraph"/>
-        <w:rPr>
-          <w:rFonts w:ascii="Times New Roman" w:hAnsi="Times New Roman" w:cs="Times New Roman"/>
-          <w:sz w:val="24"/>
-          <w:szCs w:val="24"/>
-        </w:rPr>
-      </w:pPr>
-    </w:p>
-    <w:p>
-      <w:pPr>
-        <w:pStyle w:val="ListParagraph"/>
-        <w:rPr>
-          <w:rFonts w:ascii="Times New Roman" w:hAnsi="Times New Roman" w:cs="Times New Roman"/>
-          <w:sz w:val="24"/>
-          <w:szCs w:val="24"/>
-        </w:rPr>
-      </w:pPr>
-    </w:p>
-    <w:p>
-      <w:pPr>
-        <w:pStyle w:val="ListParagraph"/>
-        <w:rPr>
-          <w:rFonts w:ascii="Times New Roman" w:hAnsi="Times New Roman" w:cs="Times New Roman"/>
-          <w:sz w:val="24"/>
-          <w:szCs w:val="24"/>
-        </w:rPr>
-      </w:pPr>
-    </w:p>
-    <w:p>
-      <w:pPr>
-        <w:pStyle w:val="ListParagraph"/>
-        <w:rPr>
-          <w:rFonts w:ascii="Times New Roman" w:hAnsi="Times New Roman" w:cs="Times New Roman"/>
-          <w:sz w:val="24"/>
-          <w:szCs w:val="24"/>
-        </w:rPr>
-      </w:pPr>
-    </w:p>
-    <w:p>
-      <w:pPr>
-        <w:pStyle w:val="ListParagraph"/>
-        <w:rPr>
-          <w:rFonts w:ascii="Times New Roman" w:hAnsi="Times New Roman" w:cs="Times New Roman"/>
-          <w:sz w:val="24"/>
-          <w:szCs w:val="24"/>
-        </w:rPr>
-      </w:pPr>
-    </w:p>
-    <w:p>
-      <w:pPr>
-        <w:pStyle w:val="ListParagraph"/>
-        <w:rPr>
-          <w:rFonts w:ascii="Times New Roman" w:hAnsi="Times New Roman" w:cs="Times New Roman"/>
-          <w:sz w:val="24"/>
-          <w:szCs w:val="24"/>
-        </w:rPr>
-      </w:pPr>
-    </w:p>
-    <w:p>
-      <w:pPr>
-        <w:pStyle w:val="ListParagraph"/>
-        <w:rPr>
-          <w:rFonts w:ascii="Times New Roman" w:hAnsi="Times New Roman" w:cs="Times New Roman"/>
-          <w:sz w:val="24"/>
-          <w:szCs w:val="24"/>
-        </w:rPr>
-      </w:pPr>
-    </w:p>
-    <w:p>
-      <w:pPr>
+          <w:sz w:val="24"/>
+          <w:szCs w:val="24"/>
+        </w:rPr>
+        <w:t>the application will be dependent on</w:t>
+      </w:r>
+      <w:r>
+        <w:rPr>
+          <w:rFonts w:ascii="Times New Roman" w:hAnsi="Times New Roman" w:cs="Times New Roman"/>
+          <w:sz w:val="24"/>
+          <w:szCs w:val="24"/>
+        </w:rPr>
+        <w:t xml:space="preserve"> the Google Maps API to display the location of a listing on the product details page.</w:t>
+      </w:r>
+    </w:p>
+    <w:p>
+      <w:pPr>
+        <w:pStyle w:val="ListParagraph"/>
+        <w:rPr>
+          <w:rFonts w:ascii="Times New Roman" w:hAnsi="Times New Roman" w:cs="Times New Roman"/>
+          <w:sz w:val="24"/>
+          <w:szCs w:val="24"/>
+        </w:rPr>
+      </w:pPr>
+    </w:p>
+    <w:p>
+      <w:pPr>
+        <w:pStyle w:val="ListParagraph"/>
+        <w:rPr>
+          <w:rFonts w:ascii="Times New Roman" w:hAnsi="Times New Roman" w:cs="Times New Roman"/>
+          <w:sz w:val="24"/>
+          <w:szCs w:val="24"/>
+        </w:rPr>
+      </w:pPr>
+    </w:p>
+    <w:p>
+      <w:pPr>
+        <w:pStyle w:val="ListParagraph"/>
+        <w:rPr>
+          <w:rFonts w:ascii="Times New Roman" w:hAnsi="Times New Roman" w:cs="Times New Roman"/>
+          <w:sz w:val="24"/>
+          <w:szCs w:val="24"/>
+        </w:rPr>
+      </w:pPr>
+    </w:p>
+    <w:p>
+      <w:pPr>
+        <w:pStyle w:val="ListParagraph"/>
+        <w:rPr>
+          <w:rFonts w:ascii="Times New Roman" w:hAnsi="Times New Roman" w:cs="Times New Roman"/>
+          <w:sz w:val="24"/>
+          <w:szCs w:val="24"/>
+        </w:rPr>
+      </w:pPr>
+    </w:p>
+    <w:p>
+      <w:pPr>
+        <w:pStyle w:val="ListParagraph"/>
+        <w:rPr>
+          <w:rFonts w:ascii="Times New Roman" w:hAnsi="Times New Roman" w:cs="Times New Roman"/>
+          <w:sz w:val="24"/>
+          <w:szCs w:val="24"/>
+        </w:rPr>
+      </w:pPr>
+    </w:p>
+    <w:p>
+      <w:pPr>
+        <w:pStyle w:val="ListParagraph"/>
+        <w:rPr>
+          <w:rFonts w:ascii="Times New Roman" w:hAnsi="Times New Roman" w:cs="Times New Roman"/>
+          <w:sz w:val="24"/>
+          <w:szCs w:val="24"/>
+        </w:rPr>
+      </w:pPr>
+    </w:p>
+    <w:p>
+      <w:pPr>
+        <w:pStyle w:val="ListParagraph"/>
+        <w:rPr>
+          <w:rFonts w:ascii="Times New Roman" w:hAnsi="Times New Roman" w:cs="Times New Roman"/>
+          <w:sz w:val="24"/>
+          <w:szCs w:val="24"/>
+        </w:rPr>
+      </w:pPr>
+    </w:p>
+    <w:p>
+      <w:pPr>
+        <w:pStyle w:val="ListParagraph"/>
+        <w:rPr>
+          <w:rFonts w:ascii="Times New Roman" w:hAnsi="Times New Roman" w:cs="Times New Roman"/>
+          <w:sz w:val="24"/>
+          <w:szCs w:val="24"/>
+        </w:rPr>
+      </w:pPr>
+    </w:p>
+    <w:p>
+      <w:pPr>
+        <w:pStyle w:val="ListParagraph"/>
+        <w:rPr>
+          <w:rFonts w:ascii="Times New Roman" w:hAnsi="Times New Roman" w:cs="Times New Roman"/>
+          <w:sz w:val="24"/>
+          <w:szCs w:val="24"/>
+        </w:rPr>
+      </w:pPr>
+    </w:p>
+    <w:p>
+      <w:pPr>
+        <w:pStyle w:val="ListParagraph"/>
+        <w:rPr>
+          <w:rFonts w:ascii="Times New Roman" w:hAnsi="Times New Roman" w:cs="Times New Roman"/>
+          <w:sz w:val="24"/>
+          <w:szCs w:val="24"/>
+        </w:rPr>
+      </w:pPr>
+    </w:p>
+    <w:p>
+      <w:pPr>
+        <w:pStyle w:val="ListParagraph"/>
+        <w:rPr>
+          <w:rFonts w:ascii="Times New Roman" w:hAnsi="Times New Roman" w:cs="Times New Roman"/>
+          <w:sz w:val="24"/>
+          <w:szCs w:val="24"/>
+        </w:rPr>
+      </w:pPr>
+    </w:p>
+    <w:p>
+      <w:pPr>
+        <w:pStyle w:val="ListParagraph"/>
+        <w:rPr>
+          <w:rFonts w:ascii="Times New Roman" w:hAnsi="Times New Roman" w:cs="Times New Roman"/>
+          <w:sz w:val="24"/>
+          <w:szCs w:val="24"/>
+        </w:rPr>
+      </w:pPr>
+    </w:p>
+    <w:p>
+      <w:pPr>
+        <w:pStyle w:val="ListParagraph"/>
+        <w:rPr>
+          <w:rFonts w:ascii="Times New Roman" w:hAnsi="Times New Roman" w:cs="Times New Roman"/>
+          <w:sz w:val="24"/>
+          <w:szCs w:val="24"/>
+        </w:rPr>
+      </w:pPr>
+    </w:p>
+    <w:p>
+      <w:pPr>
+        <w:pStyle w:val="ListParagraph"/>
         <w:rPr>
           <w:rFonts w:ascii="Times New Roman" w:hAnsi="Times New Roman" w:cs="Times New Roman"/>
           <w:sz w:val="24"/>
@@ -1280,20 +1702,344 @@
         </w:numPr>
         <w:rPr>
           <w:rFonts w:ascii="Times New Roman" w:hAnsi="Times New Roman" w:cs="Times New Roman"/>
-          <w:color w:val="00B050"/>
-          <w:sz w:val="24"/>
-          <w:szCs w:val="24"/>
-        </w:rPr>
-      </w:pPr>
-      <w:r>
-        <w:rPr>
-          <w:rFonts w:ascii="Times New Roman" w:hAnsi="Times New Roman" w:cs="Times New Roman"/>
-          <w:color w:val="00B050"/>
+          <w:sz w:val="24"/>
+          <w:szCs w:val="24"/>
+        </w:rPr>
+      </w:pPr>
+      <w:r>
+        <w:rPr>
+          <w:rFonts w:ascii="Times New Roman" w:hAnsi="Times New Roman" w:cs="Times New Roman"/>
           <w:sz w:val="24"/>
           <w:szCs w:val="24"/>
         </w:rPr>
         <w:t xml:space="preserve"> Primary</w:t>
       </w:r>
+    </w:p>
+    <w:p>
+      <w:pPr>
+        <w:pStyle w:val="ListParagraph"/>
+        <w:rPr>
+          <w:rFonts w:ascii="Times New Roman" w:hAnsi="Times New Roman" w:cs="Times New Roman"/>
+          <w:sz w:val="24"/>
+          <w:szCs w:val="24"/>
+        </w:rPr>
+      </w:pPr>
+    </w:p>
+    <w:p>
+      <w:pPr>
+        <w:pStyle w:val="ListParagraph"/>
+        <w:rPr>
+          <w:rFonts w:ascii="Times New Roman" w:hAnsi="Times New Roman" w:cs="Times New Roman"/>
+          <w:sz w:val="24"/>
+          <w:szCs w:val="24"/>
+        </w:rPr>
+      </w:pPr>
+      <w:r>
+        <w:rPr>
+          <w:rFonts w:ascii="Times New Roman" w:hAnsi="Times New Roman" w:cs="Times New Roman"/>
+          <w:sz w:val="24"/>
+          <w:szCs w:val="24"/>
+        </w:rPr>
+        <w:t>FR0: The system enables users to login as either a regular user or as an Administrator, where they will be taken to a corresponding main menu page.</w:t>
+      </w:r>
+    </w:p>
+    <w:p>
+      <w:pPr>
+        <w:pStyle w:val="ListParagraph"/>
+        <w:rPr>
+          <w:rFonts w:ascii="Times New Roman" w:hAnsi="Times New Roman" w:cs="Times New Roman"/>
+          <w:sz w:val="24"/>
+          <w:szCs w:val="24"/>
+        </w:rPr>
+      </w:pPr>
+      <w:r>
+        <w:rPr>
+          <w:rFonts w:ascii="Times New Roman" w:hAnsi="Times New Roman" w:cs="Times New Roman"/>
+          <w:sz w:val="24"/>
+          <w:szCs w:val="24"/>
+        </w:rPr>
+        <w:t xml:space="preserve">FR1: The system enables regular users to browse listed items by category. </w:t>
+      </w:r>
+    </w:p>
+    <w:p>
+      <w:pPr>
+        <w:pStyle w:val="ListParagraph"/>
+        <w:rPr>
+          <w:rFonts w:ascii="Times New Roman" w:hAnsi="Times New Roman" w:cs="Times New Roman"/>
+          <w:sz w:val="24"/>
+          <w:szCs w:val="24"/>
+        </w:rPr>
+      </w:pPr>
+      <w:r>
+        <w:rPr>
+          <w:rFonts w:ascii="Times New Roman" w:hAnsi="Times New Roman" w:cs="Times New Roman"/>
+          <w:sz w:val="24"/>
+          <w:szCs w:val="24"/>
+        </w:rPr>
+        <w:t xml:space="preserve">FR2: The system enables regular users to search for items by keyword. </w:t>
+      </w:r>
+    </w:p>
+    <w:p>
+      <w:pPr>
+        <w:pStyle w:val="ListParagraph"/>
+        <w:rPr>
+          <w:rFonts w:ascii="Times New Roman" w:hAnsi="Times New Roman" w:cs="Times New Roman"/>
+          <w:sz w:val="24"/>
+          <w:szCs w:val="24"/>
+        </w:rPr>
+      </w:pPr>
+      <w:r>
+        <w:rPr>
+          <w:rFonts w:ascii="Times New Roman" w:hAnsi="Times New Roman" w:cs="Times New Roman"/>
+          <w:sz w:val="24"/>
+          <w:szCs w:val="24"/>
+        </w:rPr>
+        <w:t>FR3: The system enables regular users to list items for sale.</w:t>
+      </w:r>
+    </w:p>
+    <w:p>
+      <w:pPr>
+        <w:pStyle w:val="ListParagraph"/>
+        <w:rPr>
+          <w:rFonts w:ascii="Times New Roman" w:hAnsi="Times New Roman" w:cs="Times New Roman"/>
+          <w:sz w:val="24"/>
+          <w:szCs w:val="24"/>
+        </w:rPr>
+      </w:pPr>
+      <w:r>
+        <w:rPr>
+          <w:rFonts w:ascii="Times New Roman" w:hAnsi="Times New Roman" w:cs="Times New Roman"/>
+          <w:sz w:val="24"/>
+          <w:szCs w:val="24"/>
+        </w:rPr>
+        <w:t>FR4: The system enables regular users to view historic pricing data by category.</w:t>
+      </w:r>
+    </w:p>
+    <w:p>
+      <w:pPr>
+        <w:pStyle w:val="ListParagraph"/>
+        <w:rPr>
+          <w:rFonts w:ascii="Times New Roman" w:hAnsi="Times New Roman" w:cs="Times New Roman"/>
+          <w:sz w:val="24"/>
+          <w:szCs w:val="24"/>
+        </w:rPr>
+      </w:pPr>
+      <w:r>
+        <w:rPr>
+          <w:rFonts w:ascii="Times New Roman" w:hAnsi="Times New Roman" w:cs="Times New Roman"/>
+          <w:sz w:val="24"/>
+          <w:szCs w:val="24"/>
+        </w:rPr>
+        <w:t>FR</w:t>
+      </w:r>
+      <w:r>
+        <w:rPr>
+          <w:rFonts w:ascii="Times New Roman" w:hAnsi="Times New Roman" w:cs="Times New Roman"/>
+          <w:sz w:val="24"/>
+          <w:szCs w:val="24"/>
+        </w:rPr>
+        <w:t>5</w:t>
+      </w:r>
+      <w:r>
+        <w:rPr>
+          <w:rFonts w:ascii="Times New Roman" w:hAnsi="Times New Roman" w:cs="Times New Roman"/>
+          <w:sz w:val="24"/>
+          <w:szCs w:val="24"/>
+        </w:rPr>
+        <w:t xml:space="preserve">: The system enables users to view their profile information. </w:t>
+      </w:r>
+    </w:p>
+    <w:p>
+      <w:pPr>
+        <w:pStyle w:val="ListParagraph"/>
+        <w:rPr>
+          <w:rFonts w:ascii="Times New Roman" w:hAnsi="Times New Roman" w:cs="Times New Roman"/>
+          <w:sz w:val="24"/>
+          <w:szCs w:val="24"/>
+        </w:rPr>
+      </w:pPr>
+      <w:r>
+        <w:rPr>
+          <w:rFonts w:ascii="Times New Roman" w:hAnsi="Times New Roman" w:cs="Times New Roman"/>
+          <w:sz w:val="24"/>
+          <w:szCs w:val="24"/>
+        </w:rPr>
+        <w:t>FR</w:t>
+      </w:r>
+      <w:r>
+        <w:rPr>
+          <w:rFonts w:ascii="Times New Roman" w:hAnsi="Times New Roman" w:cs="Times New Roman"/>
+          <w:sz w:val="24"/>
+          <w:szCs w:val="24"/>
+        </w:rPr>
+        <w:t>6</w:t>
+      </w:r>
+      <w:r>
+        <w:rPr>
+          <w:rFonts w:ascii="Times New Roman" w:hAnsi="Times New Roman" w:cs="Times New Roman"/>
+          <w:sz w:val="24"/>
+          <w:szCs w:val="24"/>
+        </w:rPr>
+        <w:t>: The system enables users to update their email and password.</w:t>
+      </w:r>
+    </w:p>
+    <w:p>
+      <w:pPr>
+        <w:pStyle w:val="ListParagraph"/>
+        <w:rPr>
+          <w:rFonts w:ascii="Times New Roman" w:hAnsi="Times New Roman" w:cs="Times New Roman"/>
+          <w:sz w:val="24"/>
+          <w:szCs w:val="24"/>
+        </w:rPr>
+      </w:pPr>
+      <w:r>
+        <w:rPr>
+          <w:rFonts w:ascii="Times New Roman" w:hAnsi="Times New Roman" w:cs="Times New Roman"/>
+          <w:sz w:val="24"/>
+          <w:szCs w:val="24"/>
+        </w:rPr>
+        <w:t>FR</w:t>
+      </w:r>
+      <w:r>
+        <w:rPr>
+          <w:rFonts w:ascii="Times New Roman" w:hAnsi="Times New Roman" w:cs="Times New Roman"/>
+          <w:sz w:val="24"/>
+          <w:szCs w:val="24"/>
+        </w:rPr>
+        <w:t>7</w:t>
+      </w:r>
+      <w:r>
+        <w:rPr>
+          <w:rFonts w:ascii="Times New Roman" w:hAnsi="Times New Roman" w:cs="Times New Roman"/>
+          <w:sz w:val="24"/>
+          <w:szCs w:val="24"/>
+        </w:rPr>
+        <w:t xml:space="preserve">: The system enables users to update their profile information. </w:t>
+      </w:r>
+    </w:p>
+    <w:p>
+      <w:pPr>
+        <w:pStyle w:val="ListParagraph"/>
+        <w:rPr>
+          <w:rFonts w:ascii="Times New Roman" w:hAnsi="Times New Roman" w:cs="Times New Roman"/>
+          <w:sz w:val="24"/>
+          <w:szCs w:val="24"/>
+        </w:rPr>
+      </w:pPr>
+      <w:r>
+        <w:rPr>
+          <w:rFonts w:ascii="Times New Roman" w:hAnsi="Times New Roman" w:cs="Times New Roman"/>
+          <w:sz w:val="24"/>
+          <w:szCs w:val="24"/>
+        </w:rPr>
+        <w:t>FR</w:t>
+      </w:r>
+      <w:r>
+        <w:rPr>
+          <w:rFonts w:ascii="Times New Roman" w:hAnsi="Times New Roman" w:cs="Times New Roman"/>
+          <w:sz w:val="24"/>
+          <w:szCs w:val="24"/>
+        </w:rPr>
+        <w:t>8</w:t>
+      </w:r>
+      <w:r>
+        <w:rPr>
+          <w:rFonts w:ascii="Times New Roman" w:hAnsi="Times New Roman" w:cs="Times New Roman"/>
+          <w:sz w:val="24"/>
+          <w:szCs w:val="24"/>
+        </w:rPr>
+        <w:t xml:space="preserve">: The system enables admin users to </w:t>
+      </w:r>
+      <w:r>
+        <w:rPr>
+          <w:rFonts w:ascii="Times New Roman" w:hAnsi="Times New Roman" w:cs="Times New Roman"/>
+          <w:sz w:val="24"/>
+          <w:szCs w:val="24"/>
+        </w:rPr>
+        <w:t>view listing waiting to be approved.</w:t>
+      </w:r>
+    </w:p>
+    <w:p>
+      <w:pPr>
+        <w:pStyle w:val="ListParagraph"/>
+        <w:rPr>
+          <w:rFonts w:ascii="Times New Roman" w:hAnsi="Times New Roman" w:cs="Times New Roman"/>
+          <w:sz w:val="24"/>
+          <w:szCs w:val="24"/>
+        </w:rPr>
+      </w:pPr>
+      <w:r>
+        <w:rPr>
+          <w:rFonts w:ascii="Times New Roman" w:hAnsi="Times New Roman" w:cs="Times New Roman"/>
+          <w:sz w:val="24"/>
+          <w:szCs w:val="24"/>
+        </w:rPr>
+        <w:t>FR9: The system enables admin users to approve/not approve listings.</w:t>
+      </w:r>
+    </w:p>
+    <w:p>
+      <w:pPr>
+        <w:pStyle w:val="ListParagraph"/>
+        <w:rPr>
+          <w:rFonts w:ascii="Times New Roman" w:hAnsi="Times New Roman" w:cs="Times New Roman"/>
+          <w:sz w:val="24"/>
+          <w:szCs w:val="24"/>
+        </w:rPr>
+      </w:pPr>
+      <w:r>
+        <w:rPr>
+          <w:rFonts w:ascii="Times New Roman" w:hAnsi="Times New Roman" w:cs="Times New Roman"/>
+          <w:sz w:val="24"/>
+          <w:szCs w:val="24"/>
+        </w:rPr>
+        <w:t>FR10: The system enables admin users to view a list of users that are registered with the application.</w:t>
+      </w:r>
+    </w:p>
+    <w:p>
+      <w:pPr>
+        <w:pStyle w:val="ListParagraph"/>
+        <w:rPr>
+          <w:rFonts w:ascii="Times New Roman" w:hAnsi="Times New Roman" w:cs="Times New Roman"/>
+          <w:sz w:val="24"/>
+          <w:szCs w:val="24"/>
+        </w:rPr>
+      </w:pPr>
+      <w:r>
+        <w:rPr>
+          <w:rFonts w:ascii="Times New Roman" w:hAnsi="Times New Roman" w:cs="Times New Roman"/>
+          <w:sz w:val="24"/>
+          <w:szCs w:val="24"/>
+        </w:rPr>
+        <w:t xml:space="preserve">FR11: The system enables admin users to remove users from the system entirely. </w:t>
+      </w:r>
+    </w:p>
+    <w:p>
+      <w:pPr>
+        <w:pStyle w:val="ListParagraph"/>
+        <w:rPr>
+          <w:rFonts w:ascii="Times New Roman" w:hAnsi="Times New Roman" w:cs="Times New Roman"/>
+          <w:sz w:val="24"/>
+          <w:szCs w:val="24"/>
+        </w:rPr>
+      </w:pPr>
+      <w:r>
+        <w:rPr>
+          <w:rFonts w:ascii="Times New Roman" w:hAnsi="Times New Roman" w:cs="Times New Roman"/>
+          <w:sz w:val="24"/>
+          <w:szCs w:val="24"/>
+        </w:rPr>
+        <w:t xml:space="preserve">FR12: The system enables new users with a UNCG email to register with the site in a secure account. </w:t>
+      </w:r>
+    </w:p>
+    <w:p>
+      <w:pPr>
+        <w:pStyle w:val="ListParagraph"/>
+        <w:rPr>
+          <w:rFonts w:ascii="Times New Roman" w:hAnsi="Times New Roman" w:cs="Times New Roman"/>
+          <w:sz w:val="24"/>
+          <w:szCs w:val="24"/>
+        </w:rPr>
+      </w:pPr>
     </w:p>
     <w:p>
       <w:pPr>
@@ -1318,6 +2064,72 @@
         </w:rPr>
         <w:t>Secondary</w:t>
       </w:r>
+    </w:p>
+    <w:p>
+      <w:pPr>
+        <w:pStyle w:val="ListParagraph"/>
+        <w:rPr>
+          <w:rFonts w:ascii="Times New Roman" w:hAnsi="Times New Roman" w:cs="Times New Roman"/>
+          <w:color w:val="00B050"/>
+          <w:sz w:val="24"/>
+          <w:szCs w:val="24"/>
+        </w:rPr>
+      </w:pPr>
+    </w:p>
+    <w:p>
+      <w:pPr>
+        <w:pStyle w:val="ListParagraph"/>
+        <w:numPr>
+          <w:ilvl w:val="0"/>
+          <w:numId w:val="9"/>
+        </w:numPr>
+        <w:rPr>
+          <w:rFonts w:ascii="Times New Roman" w:hAnsi="Times New Roman" w:cs="Times New Roman"/>
+          <w:sz w:val="24"/>
+          <w:szCs w:val="24"/>
+        </w:rPr>
+      </w:pPr>
+      <w:r>
+        <w:rPr>
+          <w:rFonts w:ascii="Times New Roman" w:hAnsi="Times New Roman" w:cs="Times New Roman"/>
+          <w:sz w:val="24"/>
+          <w:szCs w:val="24"/>
+        </w:rPr>
+        <w:t>Login protection so that passwords are stored securely and are not visible to administrators or regular users.</w:t>
+      </w:r>
+    </w:p>
+    <w:p>
+      <w:pPr>
+        <w:pStyle w:val="ListParagraph"/>
+        <w:numPr>
+          <w:ilvl w:val="0"/>
+          <w:numId w:val="9"/>
+        </w:numPr>
+        <w:rPr>
+          <w:rFonts w:ascii="Times New Roman" w:hAnsi="Times New Roman" w:cs="Times New Roman"/>
+          <w:sz w:val="24"/>
+          <w:szCs w:val="24"/>
+        </w:rPr>
+      </w:pPr>
+      <w:r>
+        <w:rPr>
+          <w:rFonts w:ascii="Times New Roman" w:hAnsi="Times New Roman" w:cs="Times New Roman"/>
+          <w:sz w:val="24"/>
+          <w:szCs w:val="24"/>
+        </w:rPr>
+        <w:t xml:space="preserve">Protection to prevent other uses from viewing what items a certain seller has listed or has purchased. </w:t>
+      </w:r>
+    </w:p>
+    <w:p>
+      <w:pPr>
+        <w:pStyle w:val="ListParagraph"/>
+        <w:ind w:left="1080"/>
+        <w:rPr>
+          <w:rFonts w:ascii="Times New Roman" w:hAnsi="Times New Roman" w:cs="Times New Roman"/>
+          <w:sz w:val="24"/>
+          <w:szCs w:val="24"/>
+        </w:rPr>
+      </w:pPr>
     </w:p>
     <w:p>
       <w:pPr>
@@ -1566,6 +2378,7 @@
           <w:sz w:val="24"/>
           <w:szCs w:val="24"/>
         </w:rPr>
+        <w:lastRenderedPageBreak/>
         <w:t>Post Seller Reviews:</w:t>
       </w:r>
       <w:r>
@@ -2049,17 +2862,6 @@
     <w:p>
       <w:pPr>
         <w:pStyle w:val="ListParagraph"/>
-        <w:ind w:left="1800"/>
-        <w:rPr>
-          <w:rFonts w:ascii="Times New Roman" w:hAnsi="Times New Roman" w:cs="Times New Roman"/>
-          <w:sz w:val="24"/>
-          <w:szCs w:val="24"/>
-        </w:rPr>
-      </w:pPr>
-    </w:p>
-    <w:p>
-      <w:pPr>
-        <w:pStyle w:val="ListParagraph"/>
         <w:numPr>
           <w:ilvl w:val="2"/>
           <w:numId w:val="1"/>
@@ -2440,15 +3242,7 @@
           <w:sz w:val="24"/>
           <w:szCs w:val="24"/>
         </w:rPr>
-        <w:t xml:space="preserve"> </w:t>
-      </w:r>
-      <w:r>
-        <w:rPr>
-          <w:rFonts w:ascii="Times New Roman" w:hAnsi="Times New Roman" w:cs="Times New Roman"/>
-          <w:sz w:val="24"/>
-          <w:szCs w:val="24"/>
-        </w:rPr>
-        <w:t>Post Seller Reviews</w:t>
+        <w:t xml:space="preserve"> Post Seller Reviews</w:t>
       </w:r>
     </w:p>
     <w:p>
@@ -2832,7 +3626,16 @@
           <w:sz w:val="24"/>
           <w:szCs w:val="24"/>
         </w:rPr>
-        <w:t xml:space="preserve"> the system responds with an error message to indicate that the user must re-enter the correct UNCG email and password combination.</w:t>
+        <w:t xml:space="preserve"> the system responds with an error message to </w:t>
+      </w:r>
+      <w:r>
+        <w:rPr>
+          <w:rFonts w:ascii="Times New Roman" w:hAnsi="Times New Roman" w:cs="Times New Roman"/>
+          <w:sz w:val="24"/>
+          <w:szCs w:val="24"/>
+        </w:rPr>
+        <w:lastRenderedPageBreak/>
+        <w:t>indicate that the user must re-enter the correct UNCG email and password combination.</w:t>
       </w:r>
     </w:p>
     <w:p>
@@ -3353,24 +4156,7 @@
           <w:sz w:val="24"/>
           <w:szCs w:val="24"/>
         </w:rPr>
-        <w:t>the</w:t>
-      </w:r>
-      <w:r>
-        <w:rPr>
-          <w:rFonts w:ascii="Times New Roman" w:hAnsi="Times New Roman" w:cs="Times New Roman"/>
-          <w:sz w:val="24"/>
-          <w:szCs w:val="24"/>
-        </w:rPr>
-        <w:t xml:space="preserve"> item will be submitted to the admin user for approval, where it will be either approved and listed on the site, or not approved </w:t>
-      </w:r>
-      <w:r>
-        <w:rPr>
-          <w:rFonts w:ascii="Times New Roman" w:hAnsi="Times New Roman" w:cs="Times New Roman"/>
-          <w:sz w:val="24"/>
-          <w:szCs w:val="24"/>
-        </w:rPr>
-        <w:lastRenderedPageBreak/>
-        <w:t>and removed from the system. The seller will receive a message on the status of the approval process once completed.</w:t>
+        <w:t>the item will be submitted to the admin user for approval, where it will be either approved and listed on the site, or not approved and removed from the system. The seller will receive a message on the status of the approval process once completed.</w:t>
       </w:r>
     </w:p>
     <w:p>
@@ -3940,6 +4726,17 @@
     <w:p>
       <w:pPr>
         <w:pStyle w:val="ListParagraph"/>
+        <w:ind w:left="2880"/>
+        <w:rPr>
+          <w:rFonts w:ascii="Times New Roman" w:hAnsi="Times New Roman" w:cs="Times New Roman"/>
+          <w:sz w:val="24"/>
+          <w:szCs w:val="24"/>
+        </w:rPr>
+      </w:pPr>
+    </w:p>
+    <w:p>
+      <w:pPr>
+        <w:pStyle w:val="ListParagraph"/>
         <w:numPr>
           <w:ilvl w:val="3"/>
           <w:numId w:val="1"/>
@@ -3958,6 +4755,7 @@
           <w:sz w:val="24"/>
           <w:szCs w:val="24"/>
         </w:rPr>
+        <w:lastRenderedPageBreak/>
         <w:t xml:space="preserve"> </w:t>
       </w:r>
       <w:r>
@@ -4565,7 +5363,6 @@
           <w:sz w:val="24"/>
           <w:szCs w:val="24"/>
         </w:rPr>
-        <w:lastRenderedPageBreak/>
         <w:t xml:space="preserve">Other Activities: </w:t>
       </w:r>
     </w:p>
@@ -4614,103 +5411,7 @@
           <w:sz w:val="24"/>
           <w:szCs w:val="24"/>
         </w:rPr>
-        <w:t xml:space="preserve">The application records the </w:t>
-      </w:r>
-      <w:r>
-        <w:rPr>
-          <w:rFonts w:ascii="Times New Roman" w:hAnsi="Times New Roman" w:cs="Times New Roman"/>
-          <w:sz w:val="24"/>
-          <w:szCs w:val="24"/>
-        </w:rPr>
-        <w:t>item</w:t>
-      </w:r>
-      <w:r>
-        <w:rPr>
-          <w:rFonts w:ascii="Times New Roman" w:hAnsi="Times New Roman" w:cs="Times New Roman"/>
-          <w:sz w:val="24"/>
-          <w:szCs w:val="24"/>
-        </w:rPr>
-        <w:t xml:space="preserve"> as either approved or not approved. If the </w:t>
-      </w:r>
-      <w:r>
-        <w:rPr>
-          <w:rFonts w:ascii="Times New Roman" w:hAnsi="Times New Roman" w:cs="Times New Roman"/>
-          <w:sz w:val="24"/>
-          <w:szCs w:val="24"/>
-        </w:rPr>
-        <w:t>item</w:t>
-      </w:r>
-      <w:r>
-        <w:rPr>
-          <w:rFonts w:ascii="Times New Roman" w:hAnsi="Times New Roman" w:cs="Times New Roman"/>
-          <w:sz w:val="24"/>
-          <w:szCs w:val="24"/>
-        </w:rPr>
-        <w:t xml:space="preserve"> is approved its profile is </w:t>
-      </w:r>
-      <w:r>
-        <w:rPr>
-          <w:rFonts w:ascii="Times New Roman" w:hAnsi="Times New Roman" w:cs="Times New Roman"/>
-          <w:sz w:val="24"/>
-          <w:szCs w:val="24"/>
-        </w:rPr>
-        <w:t>created on the sire under its appropriate category.</w:t>
-      </w:r>
-      <w:r>
-        <w:rPr>
-          <w:rFonts w:ascii="Times New Roman" w:hAnsi="Times New Roman" w:cs="Times New Roman"/>
-          <w:sz w:val="24"/>
-          <w:szCs w:val="24"/>
-        </w:rPr>
-        <w:t xml:space="preserve"> If the </w:t>
-      </w:r>
-      <w:r>
-        <w:rPr>
-          <w:rFonts w:ascii="Times New Roman" w:hAnsi="Times New Roman" w:cs="Times New Roman"/>
-          <w:sz w:val="24"/>
-          <w:szCs w:val="24"/>
-        </w:rPr>
-        <w:t>item</w:t>
-      </w:r>
-      <w:r>
-        <w:rPr>
-          <w:rFonts w:ascii="Times New Roman" w:hAnsi="Times New Roman" w:cs="Times New Roman"/>
-          <w:sz w:val="24"/>
-          <w:szCs w:val="24"/>
-        </w:rPr>
-        <w:t xml:space="preserve"> is not approved, they </w:t>
-      </w:r>
-      <w:r>
-        <w:rPr>
-          <w:rFonts w:ascii="Times New Roman" w:hAnsi="Times New Roman" w:cs="Times New Roman"/>
-          <w:sz w:val="24"/>
-          <w:szCs w:val="24"/>
-        </w:rPr>
-        <w:t>seller receives</w:t>
-      </w:r>
-      <w:r>
-        <w:rPr>
-          <w:rFonts w:ascii="Times New Roman" w:hAnsi="Times New Roman" w:cs="Times New Roman"/>
-          <w:sz w:val="24"/>
-          <w:szCs w:val="24"/>
-        </w:rPr>
-        <w:t xml:space="preserve"> a message, and the</w:t>
-      </w:r>
-      <w:r>
-        <w:rPr>
-          <w:rFonts w:ascii="Times New Roman" w:hAnsi="Times New Roman" w:cs="Times New Roman"/>
-          <w:sz w:val="24"/>
-          <w:szCs w:val="24"/>
-        </w:rPr>
-        <w:t xml:space="preserve"> item</w:t>
-      </w:r>
-      <w:r>
-        <w:rPr>
-          <w:rFonts w:ascii="Times New Roman" w:hAnsi="Times New Roman" w:cs="Times New Roman"/>
-          <w:sz w:val="24"/>
-          <w:szCs w:val="24"/>
-        </w:rPr>
-        <w:t xml:space="preserve"> information is scrapped from the system.</w:t>
+        <w:t>The application records the item as either approved or not approved. If the item is approved its profile is created on the sire under its appropriate category. If the item is not approved, they seller receives a message, and the item information is scrapped from the system.</w:t>
       </w:r>
     </w:p>
     <w:p>
@@ -5069,272 +5770,15 @@
     </w:p>
     <w:p>
       <w:pPr>
-        <w:pStyle w:val="ListParagraph"/>
-        <w:ind w:left="1080"/>
-        <w:rPr>
-          <w:rFonts w:ascii="Times New Roman" w:hAnsi="Times New Roman" w:cs="Times New Roman"/>
-          <w:sz w:val="24"/>
-          <w:szCs w:val="24"/>
-        </w:rPr>
-      </w:pPr>
-    </w:p>
-    <w:p>
-      <w:pPr>
-        <w:pStyle w:val="ListParagraph"/>
-        <w:ind w:left="1080"/>
-        <w:rPr>
-          <w:rFonts w:ascii="Times New Roman" w:hAnsi="Times New Roman" w:cs="Times New Roman"/>
-          <w:sz w:val="24"/>
-          <w:szCs w:val="24"/>
-        </w:rPr>
-      </w:pPr>
-    </w:p>
-    <w:p>
-      <w:pPr>
-        <w:pStyle w:val="ListParagraph"/>
-        <w:ind w:left="1080"/>
-        <w:rPr>
-          <w:rFonts w:ascii="Times New Roman" w:hAnsi="Times New Roman" w:cs="Times New Roman"/>
-          <w:sz w:val="24"/>
-          <w:szCs w:val="24"/>
-        </w:rPr>
-      </w:pPr>
-    </w:p>
-    <w:p>
-      <w:pPr>
-        <w:pStyle w:val="ListParagraph"/>
-        <w:ind w:left="1080"/>
-        <w:rPr>
-          <w:rFonts w:ascii="Times New Roman" w:hAnsi="Times New Roman" w:cs="Times New Roman"/>
-          <w:sz w:val="24"/>
-          <w:szCs w:val="24"/>
-        </w:rPr>
-      </w:pPr>
-    </w:p>
-    <w:p>
-      <w:pPr>
-        <w:pStyle w:val="ListParagraph"/>
-        <w:ind w:left="1080"/>
-        <w:rPr>
-          <w:rFonts w:ascii="Times New Roman" w:hAnsi="Times New Roman" w:cs="Times New Roman"/>
-          <w:sz w:val="24"/>
-          <w:szCs w:val="24"/>
-        </w:rPr>
-      </w:pPr>
-    </w:p>
-    <w:p>
-      <w:pPr>
-        <w:pStyle w:val="ListParagraph"/>
-        <w:ind w:left="1080"/>
-        <w:rPr>
-          <w:rFonts w:ascii="Times New Roman" w:hAnsi="Times New Roman" w:cs="Times New Roman"/>
-          <w:sz w:val="24"/>
-          <w:szCs w:val="24"/>
-        </w:rPr>
-      </w:pPr>
-    </w:p>
-    <w:p>
-      <w:pPr>
-        <w:pStyle w:val="ListParagraph"/>
-        <w:ind w:left="1080"/>
-        <w:rPr>
-          <w:rFonts w:ascii="Times New Roman" w:hAnsi="Times New Roman" w:cs="Times New Roman"/>
-          <w:sz w:val="24"/>
-          <w:szCs w:val="24"/>
-        </w:rPr>
-      </w:pPr>
-    </w:p>
-    <w:p>
-      <w:pPr>
-        <w:pStyle w:val="ListParagraph"/>
-        <w:ind w:left="1080"/>
-        <w:rPr>
-          <w:rFonts w:ascii="Times New Roman" w:hAnsi="Times New Roman" w:cs="Times New Roman"/>
-          <w:sz w:val="24"/>
-          <w:szCs w:val="24"/>
-        </w:rPr>
-      </w:pPr>
-    </w:p>
-    <w:p>
-      <w:pPr>
-        <w:pStyle w:val="ListParagraph"/>
-        <w:ind w:left="1080"/>
-        <w:rPr>
-          <w:rFonts w:ascii="Times New Roman" w:hAnsi="Times New Roman" w:cs="Times New Roman"/>
-          <w:sz w:val="24"/>
-          <w:szCs w:val="24"/>
-        </w:rPr>
-      </w:pPr>
-    </w:p>
-    <w:p>
-      <w:pPr>
-        <w:pStyle w:val="ListParagraph"/>
-        <w:ind w:left="1080"/>
-        <w:rPr>
-          <w:rFonts w:ascii="Times New Roman" w:hAnsi="Times New Roman" w:cs="Times New Roman"/>
-          <w:sz w:val="24"/>
-          <w:szCs w:val="24"/>
-        </w:rPr>
-      </w:pPr>
-    </w:p>
-    <w:p>
-      <w:pPr>
-        <w:pStyle w:val="ListParagraph"/>
-        <w:ind w:left="1080"/>
-        <w:rPr>
-          <w:rFonts w:ascii="Times New Roman" w:hAnsi="Times New Roman" w:cs="Times New Roman"/>
-          <w:sz w:val="24"/>
-          <w:szCs w:val="24"/>
-        </w:rPr>
-      </w:pPr>
-    </w:p>
-    <w:p>
-      <w:pPr>
-        <w:pStyle w:val="ListParagraph"/>
-        <w:ind w:left="1080"/>
-        <w:rPr>
-          <w:rFonts w:ascii="Times New Roman" w:hAnsi="Times New Roman" w:cs="Times New Roman"/>
-          <w:sz w:val="24"/>
-          <w:szCs w:val="24"/>
-        </w:rPr>
-      </w:pPr>
-    </w:p>
-    <w:p>
-      <w:pPr>
-        <w:pStyle w:val="ListParagraph"/>
-        <w:ind w:left="1080"/>
-        <w:rPr>
-          <w:rFonts w:ascii="Times New Roman" w:hAnsi="Times New Roman" w:cs="Times New Roman"/>
-          <w:sz w:val="24"/>
-          <w:szCs w:val="24"/>
-        </w:rPr>
-      </w:pPr>
-    </w:p>
-    <w:p>
-      <w:pPr>
-        <w:pStyle w:val="ListParagraph"/>
-        <w:ind w:left="1080"/>
-        <w:rPr>
-          <w:rFonts w:ascii="Times New Roman" w:hAnsi="Times New Roman" w:cs="Times New Roman"/>
-          <w:sz w:val="24"/>
-          <w:szCs w:val="24"/>
-        </w:rPr>
-      </w:pPr>
-    </w:p>
-    <w:p>
-      <w:pPr>
-        <w:pStyle w:val="ListParagraph"/>
-        <w:ind w:left="1080"/>
-        <w:rPr>
-          <w:rFonts w:ascii="Times New Roman" w:hAnsi="Times New Roman" w:cs="Times New Roman"/>
-          <w:sz w:val="24"/>
-          <w:szCs w:val="24"/>
-        </w:rPr>
-      </w:pPr>
-    </w:p>
-    <w:p>
-      <w:pPr>
-        <w:pStyle w:val="ListParagraph"/>
-        <w:ind w:left="1080"/>
-        <w:rPr>
-          <w:rFonts w:ascii="Times New Roman" w:hAnsi="Times New Roman" w:cs="Times New Roman"/>
-          <w:sz w:val="24"/>
-          <w:szCs w:val="24"/>
-        </w:rPr>
-      </w:pPr>
-    </w:p>
-    <w:p>
-      <w:pPr>
-        <w:pStyle w:val="ListParagraph"/>
-        <w:ind w:left="1080"/>
-        <w:rPr>
-          <w:rFonts w:ascii="Times New Roman" w:hAnsi="Times New Roman" w:cs="Times New Roman"/>
-          <w:sz w:val="24"/>
-          <w:szCs w:val="24"/>
-        </w:rPr>
-      </w:pPr>
-    </w:p>
-    <w:p>
-      <w:pPr>
-        <w:pStyle w:val="ListParagraph"/>
-        <w:ind w:left="1080"/>
-        <w:rPr>
-          <w:rFonts w:ascii="Times New Roman" w:hAnsi="Times New Roman" w:cs="Times New Roman"/>
-          <w:sz w:val="24"/>
-          <w:szCs w:val="24"/>
-        </w:rPr>
-      </w:pPr>
-    </w:p>
-    <w:p>
-      <w:pPr>
-        <w:pStyle w:val="ListParagraph"/>
-        <w:ind w:left="1080"/>
-        <w:rPr>
-          <w:rFonts w:ascii="Times New Roman" w:hAnsi="Times New Roman" w:cs="Times New Roman"/>
-          <w:sz w:val="24"/>
-          <w:szCs w:val="24"/>
-        </w:rPr>
-      </w:pPr>
-    </w:p>
-    <w:p>
-      <w:pPr>
-        <w:pStyle w:val="ListParagraph"/>
-        <w:ind w:left="1080"/>
-        <w:rPr>
-          <w:rFonts w:ascii="Times New Roman" w:hAnsi="Times New Roman" w:cs="Times New Roman"/>
-          <w:sz w:val="24"/>
-          <w:szCs w:val="24"/>
-        </w:rPr>
-      </w:pPr>
-    </w:p>
-    <w:p>
-      <w:pPr>
-        <w:pStyle w:val="ListParagraph"/>
-        <w:ind w:left="1080"/>
-        <w:rPr>
-          <w:rFonts w:ascii="Times New Roman" w:hAnsi="Times New Roman" w:cs="Times New Roman"/>
-          <w:sz w:val="24"/>
-          <w:szCs w:val="24"/>
-        </w:rPr>
-      </w:pPr>
-    </w:p>
-    <w:p>
-      <w:pPr>
-        <w:pStyle w:val="ListParagraph"/>
-        <w:ind w:left="1080"/>
-        <w:rPr>
-          <w:rFonts w:ascii="Times New Roman" w:hAnsi="Times New Roman" w:cs="Times New Roman"/>
-          <w:sz w:val="24"/>
-          <w:szCs w:val="24"/>
-        </w:rPr>
-      </w:pPr>
-    </w:p>
-    <w:p>
-      <w:pPr>
-        <w:pStyle w:val="ListParagraph"/>
-        <w:ind w:left="1080"/>
-        <w:rPr>
-          <w:rFonts w:ascii="Times New Roman" w:hAnsi="Times New Roman" w:cs="Times New Roman"/>
-          <w:sz w:val="24"/>
-          <w:szCs w:val="24"/>
-        </w:rPr>
-      </w:pPr>
-    </w:p>
-    <w:p>
-      <w:pPr>
-        <w:pStyle w:val="ListParagraph"/>
-        <w:ind w:left="1080"/>
-        <w:rPr>
-          <w:rFonts w:ascii="Times New Roman" w:hAnsi="Times New Roman" w:cs="Times New Roman"/>
-          <w:sz w:val="24"/>
-          <w:szCs w:val="24"/>
-        </w:rPr>
-      </w:pPr>
-    </w:p>
-    <w:p>
-      <w:pPr>
-        <w:pStyle w:val="ListParagraph"/>
-        <w:ind w:left="1080"/>
+        <w:rPr>
+          <w:rFonts w:ascii="Times New Roman" w:hAnsi="Times New Roman" w:cs="Times New Roman"/>
+          <w:sz w:val="24"/>
+          <w:szCs w:val="24"/>
+        </w:rPr>
+      </w:pPr>
+    </w:p>
+    <w:p>
+      <w:pPr>
         <w:rPr>
           <w:rFonts w:ascii="Times New Roman" w:hAnsi="Times New Roman" w:cs="Times New Roman"/>
           <w:sz w:val="24"/>
@@ -5401,13 +5845,15 @@
         </w:numPr>
         <w:rPr>
           <w:rFonts w:ascii="Times New Roman" w:hAnsi="Times New Roman" w:cs="Times New Roman"/>
-          <w:sz w:val="24"/>
-          <w:szCs w:val="24"/>
-        </w:rPr>
-      </w:pPr>
-      <w:r>
-        <w:rPr>
-          <w:rFonts w:ascii="Times New Roman" w:hAnsi="Times New Roman" w:cs="Times New Roman"/>
+          <w:color w:val="00B050"/>
+          <w:sz w:val="24"/>
+          <w:szCs w:val="24"/>
+        </w:rPr>
+      </w:pPr>
+      <w:r>
+        <w:rPr>
+          <w:rFonts w:ascii="Times New Roman" w:hAnsi="Times New Roman" w:cs="Times New Roman"/>
+          <w:color w:val="00B050"/>
           <w:sz w:val="24"/>
           <w:szCs w:val="24"/>
         </w:rPr>
@@ -5439,6 +5885,47 @@
     <w:p>
       <w:pPr>
         <w:pStyle w:val="ListParagraph"/>
+        <w:ind w:left="1080"/>
+        <w:rPr>
+          <w:rFonts w:ascii="Times New Roman" w:hAnsi="Times New Roman" w:cs="Times New Roman"/>
+          <w:sz w:val="24"/>
+          <w:szCs w:val="24"/>
+        </w:rPr>
+      </w:pPr>
+    </w:p>
+    <w:p>
+      <w:pPr>
+        <w:pStyle w:val="ListParagraph"/>
+        <w:ind w:left="1080"/>
+        <w:rPr>
+          <w:rFonts w:ascii="Times New Roman" w:hAnsi="Times New Roman" w:cs="Times New Roman"/>
+          <w:sz w:val="24"/>
+          <w:szCs w:val="24"/>
+        </w:rPr>
+      </w:pPr>
+      <w:r>
+        <w:rPr>
+          <w:rFonts w:ascii="Times New Roman" w:hAnsi="Times New Roman" w:cs="Times New Roman"/>
+          <w:sz w:val="24"/>
+          <w:szCs w:val="24"/>
+        </w:rPr>
+        <w:t>This software application will run on any hardware device that is able to connect to the internet and display a webpage on a screen, including but not limited to PCs, mobile phones, and tablets.</w:t>
+      </w:r>
+    </w:p>
+    <w:p>
+      <w:pPr>
+        <w:pStyle w:val="ListParagraph"/>
+        <w:ind w:left="1080"/>
+        <w:rPr>
+          <w:rFonts w:ascii="Times New Roman" w:hAnsi="Times New Roman" w:cs="Times New Roman"/>
+          <w:sz w:val="24"/>
+          <w:szCs w:val="24"/>
+        </w:rPr>
+      </w:pPr>
+    </w:p>
+    <w:p>
+      <w:pPr>
+        <w:pStyle w:val="ListParagraph"/>
         <w:numPr>
           <w:ilvl w:val="2"/>
           <w:numId w:val="1"/>
@@ -5461,6 +5948,47 @@
     <w:p>
       <w:pPr>
         <w:pStyle w:val="ListParagraph"/>
+        <w:ind w:left="1080"/>
+        <w:rPr>
+          <w:rFonts w:ascii="Times New Roman" w:hAnsi="Times New Roman" w:cs="Times New Roman"/>
+          <w:sz w:val="24"/>
+          <w:szCs w:val="24"/>
+        </w:rPr>
+      </w:pPr>
+    </w:p>
+    <w:p>
+      <w:pPr>
+        <w:pStyle w:val="ListParagraph"/>
+        <w:ind w:left="1080"/>
+        <w:rPr>
+          <w:rFonts w:ascii="Times New Roman" w:hAnsi="Times New Roman" w:cs="Times New Roman"/>
+          <w:sz w:val="24"/>
+          <w:szCs w:val="24"/>
+        </w:rPr>
+      </w:pPr>
+      <w:r>
+        <w:rPr>
+          <w:rFonts w:ascii="Times New Roman" w:hAnsi="Times New Roman" w:cs="Times New Roman"/>
+          <w:sz w:val="24"/>
+          <w:szCs w:val="24"/>
+        </w:rPr>
+        <w:t>The application must be able to connect to the internet via the Heroku server, in addition to the PostgreSQL relational database hosted by Heroku. The application must also be able to connect to the Google Maps API to display the location of an item listing.</w:t>
+      </w:r>
+    </w:p>
+    <w:p>
+      <w:pPr>
+        <w:pStyle w:val="ListParagraph"/>
+        <w:ind w:left="1080"/>
+        <w:rPr>
+          <w:rFonts w:ascii="Times New Roman" w:hAnsi="Times New Roman" w:cs="Times New Roman"/>
+          <w:sz w:val="24"/>
+          <w:szCs w:val="24"/>
+        </w:rPr>
+      </w:pPr>
+    </w:p>
+    <w:p>
+      <w:pPr>
+        <w:pStyle w:val="ListParagraph"/>
         <w:numPr>
           <w:ilvl w:val="2"/>
           <w:numId w:val="1"/>
@@ -5482,57 +6010,59 @@
     </w:p>
     <w:p>
       <w:pPr>
-        <w:rPr>
-          <w:rFonts w:ascii="Times New Roman" w:hAnsi="Times New Roman" w:cs="Times New Roman"/>
-          <w:sz w:val="24"/>
-          <w:szCs w:val="24"/>
-        </w:rPr>
-      </w:pPr>
-    </w:p>
-    <w:p>
-      <w:pPr>
-        <w:rPr>
-          <w:rFonts w:ascii="Times New Roman" w:hAnsi="Times New Roman" w:cs="Times New Roman"/>
-          <w:sz w:val="24"/>
-          <w:szCs w:val="24"/>
-        </w:rPr>
-      </w:pPr>
-    </w:p>
-    <w:p>
-      <w:pPr>
-        <w:rPr>
-          <w:rFonts w:ascii="Times New Roman" w:hAnsi="Times New Roman" w:cs="Times New Roman"/>
-          <w:sz w:val="24"/>
-          <w:szCs w:val="24"/>
-        </w:rPr>
-      </w:pPr>
-    </w:p>
-    <w:p>
-      <w:pPr>
-        <w:rPr>
-          <w:rFonts w:ascii="Times New Roman" w:hAnsi="Times New Roman" w:cs="Times New Roman"/>
-          <w:sz w:val="24"/>
-          <w:szCs w:val="24"/>
-        </w:rPr>
-      </w:pPr>
-    </w:p>
-    <w:p>
-      <w:pPr>
-        <w:rPr>
-          <w:rFonts w:ascii="Times New Roman" w:hAnsi="Times New Roman" w:cs="Times New Roman"/>
-          <w:sz w:val="24"/>
-          <w:szCs w:val="24"/>
-        </w:rPr>
-      </w:pPr>
-    </w:p>
-    <w:p>
-      <w:pPr>
-        <w:rPr>
-          <w:rFonts w:ascii="Times New Roman" w:hAnsi="Times New Roman" w:cs="Times New Roman"/>
-          <w:sz w:val="24"/>
-          <w:szCs w:val="24"/>
-        </w:rPr>
-      </w:pPr>
+        <w:pStyle w:val="ListParagraph"/>
+        <w:ind w:left="1080"/>
+        <w:rPr>
+          <w:rFonts w:ascii="Times New Roman" w:hAnsi="Times New Roman" w:cs="Times New Roman"/>
+          <w:sz w:val="24"/>
+          <w:szCs w:val="24"/>
+        </w:rPr>
+      </w:pPr>
+    </w:p>
+    <w:p>
+      <w:pPr>
+        <w:pStyle w:val="ListParagraph"/>
+        <w:ind w:left="1080"/>
+        <w:rPr>
+          <w:rFonts w:ascii="Times New Roman" w:hAnsi="Times New Roman" w:cs="Times New Roman"/>
+          <w:sz w:val="24"/>
+          <w:szCs w:val="24"/>
+        </w:rPr>
+      </w:pPr>
+      <w:r>
+        <w:rPr>
+          <w:rFonts w:ascii="Times New Roman" w:hAnsi="Times New Roman" w:cs="Times New Roman"/>
+          <w:sz w:val="24"/>
+          <w:szCs w:val="24"/>
+        </w:rPr>
+        <w:t>We will use HTML, CSS, and JavaScript to design the front-end</w:t>
+      </w:r>
+      <w:r>
+        <w:rPr>
+          <w:rFonts w:ascii="Times New Roman" w:hAnsi="Times New Roman" w:cs="Times New Roman"/>
+          <w:sz w:val="24"/>
+          <w:szCs w:val="24"/>
+        </w:rPr>
+        <w:t xml:space="preserve">, a Heroku hosted database with PostgreSQL for the database, and JavaScript with Node.js for the backend functionality. We </w:t>
+      </w:r>
+      <w:proofErr w:type="spellStart"/>
+      <w:r>
+        <w:rPr>
+          <w:rFonts w:ascii="Times New Roman" w:hAnsi="Times New Roman" w:cs="Times New Roman"/>
+          <w:sz w:val="24"/>
+          <w:szCs w:val="24"/>
+        </w:rPr>
+        <w:t>wil</w:t>
+      </w:r>
+      <w:proofErr w:type="spellEnd"/>
+      <w:r>
+        <w:rPr>
+          <w:rFonts w:ascii="Times New Roman" w:hAnsi="Times New Roman" w:cs="Times New Roman"/>
+          <w:sz w:val="24"/>
+          <w:szCs w:val="24"/>
+        </w:rPr>
+        <w:t xml:space="preserve"> use Heroku to host our server and make our software application available for users to find on the internet.</w:t>
+      </w:r>
     </w:p>
     <w:p>
       <w:pPr>
@@ -5720,8 +6250,21 @@
           <w:sz w:val="32"/>
           <w:szCs w:val="32"/>
         </w:rPr>
+        <w:lastRenderedPageBreak/>
         <w:t>Non-Functional Requirements</w:t>
       </w:r>
+    </w:p>
+    <w:p>
+      <w:pPr>
+        <w:pStyle w:val="ListParagraph"/>
+        <w:rPr>
+          <w:rFonts w:ascii="Times New Roman" w:hAnsi="Times New Roman" w:cs="Times New Roman"/>
+          <w:b/>
+          <w:bCs/>
+          <w:sz w:val="32"/>
+          <w:szCs w:val="32"/>
+        </w:rPr>
+      </w:pPr>
     </w:p>
     <w:p>
       <w:pPr>
@@ -5732,13 +6275,15 @@
         </w:numPr>
         <w:rPr>
           <w:rFonts w:ascii="Times New Roman" w:hAnsi="Times New Roman" w:cs="Times New Roman"/>
-          <w:sz w:val="24"/>
-          <w:szCs w:val="24"/>
-        </w:rPr>
-      </w:pPr>
-      <w:r>
-        <w:rPr>
-          <w:rFonts w:ascii="Times New Roman" w:hAnsi="Times New Roman" w:cs="Times New Roman"/>
+          <w:color w:val="00B050"/>
+          <w:sz w:val="24"/>
+          <w:szCs w:val="24"/>
+        </w:rPr>
+      </w:pPr>
+      <w:r>
+        <w:rPr>
+          <w:rFonts w:ascii="Times New Roman" w:hAnsi="Times New Roman" w:cs="Times New Roman"/>
+          <w:color w:val="00B050"/>
           <w:sz w:val="24"/>
           <w:szCs w:val="24"/>
         </w:rPr>
@@ -5770,24 +6315,179 @@
     <w:p>
       <w:pPr>
         <w:pStyle w:val="ListParagraph"/>
+        <w:rPr>
+          <w:rFonts w:ascii="Times New Roman" w:hAnsi="Times New Roman" w:cs="Times New Roman"/>
+          <w:color w:val="00B050"/>
+          <w:sz w:val="24"/>
+          <w:szCs w:val="24"/>
+        </w:rPr>
+      </w:pPr>
+      <w:r>
+        <w:rPr>
+          <w:rFonts w:ascii="Times New Roman" w:hAnsi="Times New Roman" w:cs="Times New Roman"/>
+          <w:color w:val="00B050"/>
+          <w:sz w:val="24"/>
+          <w:szCs w:val="24"/>
+        </w:rPr>
+        <w:t xml:space="preserve">(turn into </w:t>
+      </w:r>
+      <w:proofErr w:type="spellStart"/>
+      <w:r>
+        <w:rPr>
+          <w:rFonts w:ascii="Times New Roman" w:hAnsi="Times New Roman" w:cs="Times New Roman"/>
+          <w:color w:val="00B050"/>
+          <w:sz w:val="24"/>
+          <w:szCs w:val="24"/>
+        </w:rPr>
+        <w:t>NFRx</w:t>
+      </w:r>
+      <w:proofErr w:type="spellEnd"/>
+      <w:r>
+        <w:rPr>
+          <w:rFonts w:ascii="Times New Roman" w:hAnsi="Times New Roman" w:cs="Times New Roman"/>
+          <w:color w:val="00B050"/>
+          <w:sz w:val="24"/>
+          <w:szCs w:val="24"/>
+        </w:rPr>
+        <w:t>: list)</w:t>
+      </w:r>
+    </w:p>
+    <w:p>
+      <w:pPr>
+        <w:pStyle w:val="ListParagraph"/>
+        <w:rPr>
+          <w:rFonts w:ascii="Times New Roman" w:hAnsi="Times New Roman" w:cs="Times New Roman"/>
+          <w:sz w:val="24"/>
+          <w:szCs w:val="24"/>
+        </w:rPr>
+      </w:pPr>
+      <w:r>
+        <w:rPr>
+          <w:rFonts w:ascii="Times New Roman" w:hAnsi="Times New Roman" w:cs="Times New Roman"/>
+          <w:sz w:val="24"/>
+          <w:szCs w:val="24"/>
+        </w:rPr>
+        <w:t xml:space="preserve">Listings must be able to be approved by admins to prevent any inappropriate language or photos from being posted to the site.  </w:t>
+      </w:r>
+    </w:p>
+    <w:p>
+      <w:pPr>
+        <w:pStyle w:val="ListParagraph"/>
+        <w:rPr>
+          <w:rFonts w:ascii="Times New Roman" w:hAnsi="Times New Roman" w:cs="Times New Roman"/>
+          <w:sz w:val="24"/>
+          <w:szCs w:val="24"/>
+        </w:rPr>
+      </w:pPr>
+      <w:r>
+        <w:rPr>
+          <w:rFonts w:ascii="Times New Roman" w:hAnsi="Times New Roman" w:cs="Times New Roman"/>
+          <w:sz w:val="24"/>
+          <w:szCs w:val="24"/>
+        </w:rPr>
+        <w:t xml:space="preserve">Users must be able to be removed by admins if deemed necessary. </w:t>
+      </w:r>
+    </w:p>
+    <w:p>
+      <w:pPr>
+        <w:pStyle w:val="ListParagraph"/>
+        <w:rPr>
+          <w:rFonts w:ascii="Times New Roman" w:hAnsi="Times New Roman" w:cs="Times New Roman"/>
+          <w:sz w:val="24"/>
+          <w:szCs w:val="24"/>
+        </w:rPr>
+      </w:pPr>
+    </w:p>
+    <w:p>
+      <w:pPr>
+        <w:pStyle w:val="ListParagraph"/>
         <w:numPr>
           <w:ilvl w:val="1"/>
           <w:numId w:val="1"/>
         </w:numPr>
         <w:rPr>
           <w:rFonts w:ascii="Times New Roman" w:hAnsi="Times New Roman" w:cs="Times New Roman"/>
-          <w:sz w:val="24"/>
-          <w:szCs w:val="24"/>
-        </w:rPr>
-      </w:pPr>
-      <w:r>
-        <w:rPr>
-          <w:rFonts w:ascii="Times New Roman" w:hAnsi="Times New Roman" w:cs="Times New Roman"/>
+          <w:color w:val="00B050"/>
+          <w:sz w:val="24"/>
+          <w:szCs w:val="24"/>
+        </w:rPr>
+      </w:pPr>
+      <w:r>
+        <w:rPr>
+          <w:rFonts w:ascii="Times New Roman" w:hAnsi="Times New Roman" w:cs="Times New Roman"/>
+          <w:color w:val="00B050"/>
           <w:sz w:val="24"/>
           <w:szCs w:val="24"/>
         </w:rPr>
         <w:t>Security Requirements</w:t>
       </w:r>
+    </w:p>
+    <w:p>
+      <w:pPr>
+        <w:pStyle w:val="ListParagraph"/>
+        <w:rPr>
+          <w:rFonts w:ascii="Times New Roman" w:hAnsi="Times New Roman" w:cs="Times New Roman"/>
+          <w:sz w:val="24"/>
+          <w:szCs w:val="24"/>
+        </w:rPr>
+      </w:pPr>
+      <w:r>
+        <w:rPr>
+          <w:rFonts w:ascii="Times New Roman" w:hAnsi="Times New Roman" w:cs="Times New Roman"/>
+          <w:color w:val="00B050"/>
+          <w:sz w:val="24"/>
+          <w:szCs w:val="24"/>
+        </w:rPr>
+        <w:t xml:space="preserve">(turn into </w:t>
+      </w:r>
+      <w:proofErr w:type="spellStart"/>
+      <w:r>
+        <w:rPr>
+          <w:rFonts w:ascii="Times New Roman" w:hAnsi="Times New Roman" w:cs="Times New Roman"/>
+          <w:color w:val="00B050"/>
+          <w:sz w:val="24"/>
+          <w:szCs w:val="24"/>
+        </w:rPr>
+        <w:t>NFRx</w:t>
+      </w:r>
+      <w:proofErr w:type="spellEnd"/>
+      <w:r>
+        <w:rPr>
+          <w:rFonts w:ascii="Times New Roman" w:hAnsi="Times New Roman" w:cs="Times New Roman"/>
+          <w:color w:val="00B050"/>
+          <w:sz w:val="24"/>
+          <w:szCs w:val="24"/>
+        </w:rPr>
+        <w:t>: list)</w:t>
+      </w:r>
+    </w:p>
+    <w:p>
+      <w:pPr>
+        <w:pStyle w:val="ListParagraph"/>
+        <w:rPr>
+          <w:rFonts w:ascii="Times New Roman" w:hAnsi="Times New Roman" w:cs="Times New Roman"/>
+          <w:sz w:val="24"/>
+          <w:szCs w:val="24"/>
+        </w:rPr>
+      </w:pPr>
+      <w:r>
+        <w:rPr>
+          <w:rFonts w:ascii="Times New Roman" w:hAnsi="Times New Roman" w:cs="Times New Roman"/>
+          <w:sz w:val="24"/>
+          <w:szCs w:val="24"/>
+        </w:rPr>
+        <w:t xml:space="preserve">The system will only be accessible to registered users and a single administrator. </w:t>
+      </w:r>
+    </w:p>
+    <w:p>
+      <w:pPr>
+        <w:pStyle w:val="ListParagraph"/>
+        <w:rPr>
+          <w:rFonts w:ascii="Times New Roman" w:hAnsi="Times New Roman" w:cs="Times New Roman"/>
+          <w:sz w:val="24"/>
+          <w:szCs w:val="24"/>
+        </w:rPr>
+      </w:pPr>
     </w:p>
     <w:p>
       <w:pPr>
@@ -5808,7 +6508,6 @@
           <w:sz w:val="24"/>
           <w:szCs w:val="24"/>
         </w:rPr>
-        <w:lastRenderedPageBreak/>
         <w:t xml:space="preserve"> Software Quality Attributes</w:t>
       </w:r>
     </w:p>
@@ -5837,19 +6536,62 @@
     <w:p>
       <w:pPr>
         <w:pStyle w:val="ListParagraph"/>
+        <w:ind w:left="1080"/>
+        <w:rPr>
+          <w:rFonts w:ascii="Times New Roman" w:hAnsi="Times New Roman" w:cs="Times New Roman"/>
+          <w:sz w:val="24"/>
+          <w:szCs w:val="24"/>
+        </w:rPr>
+      </w:pPr>
+    </w:p>
+    <w:p>
+      <w:pPr>
+        <w:pStyle w:val="ListParagraph"/>
+        <w:ind w:left="1080"/>
+        <w:rPr>
+          <w:rFonts w:ascii="Times New Roman" w:hAnsi="Times New Roman" w:cs="Times New Roman"/>
+          <w:sz w:val="24"/>
+          <w:szCs w:val="24"/>
+        </w:rPr>
+      </w:pPr>
+      <w:r>
+        <w:rPr>
+          <w:rFonts w:ascii="Times New Roman" w:hAnsi="Times New Roman" w:cs="Times New Roman"/>
+          <w:sz w:val="24"/>
+          <w:szCs w:val="24"/>
+        </w:rPr>
+        <w:t xml:space="preserve">The software application should allow FR1-4 to be available to users registered as regular users. The software application should allow FR8-11 to be available to the administrative user. The software application should allow FR1-12 to be available to all users. </w:t>
+      </w:r>
+    </w:p>
+    <w:p>
+      <w:pPr>
+        <w:pStyle w:val="ListParagraph"/>
+        <w:ind w:left="1080"/>
+        <w:rPr>
+          <w:rFonts w:ascii="Times New Roman" w:hAnsi="Times New Roman" w:cs="Times New Roman"/>
+          <w:sz w:val="24"/>
+          <w:szCs w:val="24"/>
+        </w:rPr>
+      </w:pPr>
+    </w:p>
+    <w:p>
+      <w:pPr>
+        <w:pStyle w:val="ListParagraph"/>
         <w:numPr>
           <w:ilvl w:val="2"/>
           <w:numId w:val="1"/>
         </w:numPr>
         <w:rPr>
           <w:rFonts w:ascii="Times New Roman" w:hAnsi="Times New Roman" w:cs="Times New Roman"/>
-          <w:sz w:val="24"/>
-          <w:szCs w:val="24"/>
-        </w:rPr>
-      </w:pPr>
-      <w:r>
-        <w:rPr>
-          <w:rFonts w:ascii="Times New Roman" w:hAnsi="Times New Roman" w:cs="Times New Roman"/>
+          <w:color w:val="00B050"/>
+          <w:sz w:val="24"/>
+          <w:szCs w:val="24"/>
+        </w:rPr>
+      </w:pPr>
+      <w:r>
+        <w:rPr>
+          <w:rFonts w:ascii="Times New Roman" w:hAnsi="Times New Roman" w:cs="Times New Roman"/>
+          <w:color w:val="00B050"/>
           <w:sz w:val="24"/>
           <w:szCs w:val="24"/>
         </w:rPr>
@@ -5865,13 +6607,15 @@
         </w:numPr>
         <w:rPr>
           <w:rFonts w:ascii="Times New Roman" w:hAnsi="Times New Roman" w:cs="Times New Roman"/>
-          <w:sz w:val="24"/>
-          <w:szCs w:val="24"/>
-        </w:rPr>
-      </w:pPr>
-      <w:r>
-        <w:rPr>
-          <w:rFonts w:ascii="Times New Roman" w:hAnsi="Times New Roman" w:cs="Times New Roman"/>
+          <w:color w:val="00B050"/>
+          <w:sz w:val="24"/>
+          <w:szCs w:val="24"/>
+        </w:rPr>
+      </w:pPr>
+      <w:r>
+        <w:rPr>
+          <w:rFonts w:ascii="Times New Roman" w:hAnsi="Times New Roman" w:cs="Times New Roman"/>
+          <w:color w:val="00B050"/>
           <w:sz w:val="24"/>
           <w:szCs w:val="24"/>
         </w:rPr>
@@ -5887,13 +6631,15 @@
         </w:numPr>
         <w:rPr>
           <w:rFonts w:ascii="Times New Roman" w:hAnsi="Times New Roman" w:cs="Times New Roman"/>
-          <w:sz w:val="24"/>
-          <w:szCs w:val="24"/>
-        </w:rPr>
-      </w:pPr>
-      <w:r>
-        <w:rPr>
-          <w:rFonts w:ascii="Times New Roman" w:hAnsi="Times New Roman" w:cs="Times New Roman"/>
+          <w:color w:val="00B050"/>
+          <w:sz w:val="24"/>
+          <w:szCs w:val="24"/>
+        </w:rPr>
+      </w:pPr>
+      <w:r>
+        <w:rPr>
+          <w:rFonts w:ascii="Times New Roman" w:hAnsi="Times New Roman" w:cs="Times New Roman"/>
+          <w:color w:val="00B050"/>
           <w:sz w:val="24"/>
           <w:szCs w:val="24"/>
         </w:rPr>
@@ -5909,13 +6655,15 @@
         </w:numPr>
         <w:rPr>
           <w:rFonts w:ascii="Times New Roman" w:hAnsi="Times New Roman" w:cs="Times New Roman"/>
-          <w:sz w:val="24"/>
-          <w:szCs w:val="24"/>
-        </w:rPr>
-      </w:pPr>
-      <w:r>
-        <w:rPr>
-          <w:rFonts w:ascii="Times New Roman" w:hAnsi="Times New Roman" w:cs="Times New Roman"/>
+          <w:color w:val="00B050"/>
+          <w:sz w:val="24"/>
+          <w:szCs w:val="24"/>
+        </w:rPr>
+      </w:pPr>
+      <w:r>
+        <w:rPr>
+          <w:rFonts w:ascii="Times New Roman" w:hAnsi="Times New Roman" w:cs="Times New Roman"/>
+          <w:color w:val="00B050"/>
           <w:sz w:val="24"/>
           <w:szCs w:val="24"/>
         </w:rPr>
@@ -5931,13 +6679,15 @@
         </w:numPr>
         <w:rPr>
           <w:rFonts w:ascii="Times New Roman" w:hAnsi="Times New Roman" w:cs="Times New Roman"/>
-          <w:sz w:val="24"/>
-          <w:szCs w:val="24"/>
-        </w:rPr>
-      </w:pPr>
-      <w:r>
-        <w:rPr>
-          <w:rFonts w:ascii="Times New Roman" w:hAnsi="Times New Roman" w:cs="Times New Roman"/>
+          <w:color w:val="00B050"/>
+          <w:sz w:val="24"/>
+          <w:szCs w:val="24"/>
+        </w:rPr>
+      </w:pPr>
+      <w:r>
+        <w:rPr>
+          <w:rFonts w:ascii="Times New Roman" w:hAnsi="Times New Roman" w:cs="Times New Roman"/>
+          <w:color w:val="00B050"/>
           <w:sz w:val="24"/>
           <w:szCs w:val="24"/>
         </w:rPr>
@@ -5969,6 +6719,47 @@
     <w:p>
       <w:pPr>
         <w:pStyle w:val="ListParagraph"/>
+        <w:ind w:left="1080"/>
+        <w:rPr>
+          <w:rFonts w:ascii="Times New Roman" w:hAnsi="Times New Roman" w:cs="Times New Roman"/>
+          <w:sz w:val="24"/>
+          <w:szCs w:val="24"/>
+        </w:rPr>
+      </w:pPr>
+    </w:p>
+    <w:p>
+      <w:pPr>
+        <w:pStyle w:val="ListParagraph"/>
+        <w:ind w:left="1080"/>
+        <w:rPr>
+          <w:rFonts w:ascii="Times New Roman" w:hAnsi="Times New Roman" w:cs="Times New Roman"/>
+          <w:sz w:val="24"/>
+          <w:szCs w:val="24"/>
+        </w:rPr>
+      </w:pPr>
+      <w:r>
+        <w:rPr>
+          <w:rFonts w:ascii="Times New Roman" w:hAnsi="Times New Roman" w:cs="Times New Roman"/>
+          <w:sz w:val="24"/>
+          <w:szCs w:val="24"/>
+        </w:rPr>
+        <w:t>Waterfall Model</w:t>
+      </w:r>
+    </w:p>
+    <w:p>
+      <w:pPr>
+        <w:pStyle w:val="ListParagraph"/>
+        <w:ind w:left="1080"/>
+        <w:rPr>
+          <w:rFonts w:ascii="Times New Roman" w:hAnsi="Times New Roman" w:cs="Times New Roman"/>
+          <w:sz w:val="24"/>
+          <w:szCs w:val="24"/>
+        </w:rPr>
+      </w:pPr>
+    </w:p>
+    <w:p>
+      <w:pPr>
+        <w:pStyle w:val="ListParagraph"/>
         <w:numPr>
           <w:ilvl w:val="2"/>
           <w:numId w:val="1"/>
@@ -5991,6 +6782,47 @@
     <w:p>
       <w:pPr>
         <w:pStyle w:val="ListParagraph"/>
+        <w:ind w:left="1080"/>
+        <w:rPr>
+          <w:rFonts w:ascii="Times New Roman" w:hAnsi="Times New Roman" w:cs="Times New Roman"/>
+          <w:sz w:val="24"/>
+          <w:szCs w:val="24"/>
+        </w:rPr>
+      </w:pPr>
+    </w:p>
+    <w:p>
+      <w:pPr>
+        <w:pStyle w:val="ListParagraph"/>
+        <w:ind w:left="1080"/>
+        <w:rPr>
+          <w:rFonts w:ascii="Times New Roman" w:hAnsi="Times New Roman" w:cs="Times New Roman"/>
+          <w:sz w:val="24"/>
+          <w:szCs w:val="24"/>
+        </w:rPr>
+      </w:pPr>
+      <w:r>
+        <w:rPr>
+          <w:rFonts w:ascii="Times New Roman" w:hAnsi="Times New Roman" w:cs="Times New Roman"/>
+          <w:sz w:val="24"/>
+          <w:szCs w:val="24"/>
+        </w:rPr>
+        <w:t xml:space="preserve">This project will be completed by the end of the semester, Spring 2024. </w:t>
+      </w:r>
+    </w:p>
+    <w:p>
+      <w:pPr>
+        <w:pStyle w:val="ListParagraph"/>
+        <w:ind w:left="1080"/>
+        <w:rPr>
+          <w:rFonts w:ascii="Times New Roman" w:hAnsi="Times New Roman" w:cs="Times New Roman"/>
+          <w:sz w:val="24"/>
+          <w:szCs w:val="24"/>
+        </w:rPr>
+      </w:pPr>
+    </w:p>
+    <w:p>
+      <w:pPr>
+        <w:pStyle w:val="ListParagraph"/>
         <w:numPr>
           <w:ilvl w:val="2"/>
           <w:numId w:val="1"/>
@@ -6013,19 +6845,86 @@
     <w:p>
       <w:pPr>
         <w:pStyle w:val="ListParagraph"/>
+        <w:ind w:left="1080"/>
+        <w:rPr>
+          <w:rFonts w:ascii="Times New Roman" w:hAnsi="Times New Roman" w:cs="Times New Roman"/>
+          <w:sz w:val="24"/>
+          <w:szCs w:val="24"/>
+        </w:rPr>
+      </w:pPr>
+    </w:p>
+    <w:p>
+      <w:pPr>
+        <w:pStyle w:val="ListParagraph"/>
+        <w:ind w:left="1080"/>
+        <w:rPr>
+          <w:rFonts w:ascii="Times New Roman" w:hAnsi="Times New Roman" w:cs="Times New Roman"/>
+          <w:sz w:val="24"/>
+          <w:szCs w:val="24"/>
+        </w:rPr>
+      </w:pPr>
+      <w:r>
+        <w:rPr>
+          <w:rFonts w:ascii="Times New Roman" w:hAnsi="Times New Roman" w:cs="Times New Roman"/>
+          <w:sz w:val="24"/>
+          <w:szCs w:val="24"/>
+        </w:rPr>
+        <w:t>The cost of the project should be $0. However, depending on the needs of the project minimal cost (&lt;$100) might need to be spent to host the website</w:t>
+      </w:r>
+      <w:r>
+        <w:rPr>
+          <w:rFonts w:ascii="Times New Roman" w:hAnsi="Times New Roman" w:cs="Times New Roman"/>
+          <w:sz w:val="24"/>
+          <w:szCs w:val="24"/>
+        </w:rPr>
+        <w:t xml:space="preserve"> and database</w:t>
+      </w:r>
+      <w:r>
+        <w:rPr>
+          <w:rFonts w:ascii="Times New Roman" w:hAnsi="Times New Roman" w:cs="Times New Roman"/>
+          <w:sz w:val="24"/>
+          <w:szCs w:val="24"/>
+        </w:rPr>
+        <w:t xml:space="preserve"> to the Heroku server</w:t>
+      </w:r>
+      <w:r>
+        <w:rPr>
+          <w:rFonts w:ascii="Times New Roman" w:hAnsi="Times New Roman" w:cs="Times New Roman"/>
+          <w:sz w:val="24"/>
+          <w:szCs w:val="24"/>
+        </w:rPr>
+        <w:t>.</w:t>
+      </w:r>
+    </w:p>
+    <w:p>
+      <w:pPr>
+        <w:pStyle w:val="ListParagraph"/>
+        <w:ind w:left="1080"/>
+        <w:rPr>
+          <w:rFonts w:ascii="Times New Roman" w:hAnsi="Times New Roman" w:cs="Times New Roman"/>
+          <w:sz w:val="24"/>
+          <w:szCs w:val="24"/>
+        </w:rPr>
+      </w:pPr>
+    </w:p>
+    <w:p>
+      <w:pPr>
+        <w:pStyle w:val="ListParagraph"/>
         <w:numPr>
           <w:ilvl w:val="1"/>
           <w:numId w:val="1"/>
         </w:numPr>
         <w:rPr>
           <w:rFonts w:ascii="Times New Roman" w:hAnsi="Times New Roman" w:cs="Times New Roman"/>
-          <w:sz w:val="24"/>
-          <w:szCs w:val="24"/>
-        </w:rPr>
-      </w:pPr>
-      <w:r>
-        <w:rPr>
-          <w:rFonts w:ascii="Times New Roman" w:hAnsi="Times New Roman" w:cs="Times New Roman"/>
+          <w:color w:val="00B050"/>
+          <w:sz w:val="24"/>
+          <w:szCs w:val="24"/>
+        </w:rPr>
+      </w:pPr>
+      <w:r>
+        <w:rPr>
+          <w:rFonts w:ascii="Times New Roman" w:hAnsi="Times New Roman" w:cs="Times New Roman"/>
+          <w:color w:val="00B050"/>
           <w:sz w:val="24"/>
           <w:szCs w:val="24"/>
         </w:rPr>
@@ -6789,6 +7688,118 @@
     </w:lvl>
   </w:abstractNum>
   <w:abstractNum w:abstractNumId="6" w15:restartNumberingAfterBreak="0">
+    <w:nsid w:val="741A6257"/>
+    <w:multiLevelType w:val="hybridMultilevel"/>
+    <w:tmpl w:val="773CBEA0"/>
+    <w:lvl w:ilvl="0" w:tplc="7708DB1C">
+      <w:numFmt w:val="bullet"/>
+      <w:lvlText w:val="-"/>
+      <w:lvlJc w:val="left"/>
+      <w:pPr>
+        <w:ind w:left="1080" w:hanging="360"/>
+      </w:pPr>
+      <w:rPr>
+        <w:rFonts w:ascii="Times New Roman" w:eastAsiaTheme="minorHAnsi" w:hAnsi="Times New Roman" w:cs="Times New Roman" w:hint="default"/>
+      </w:rPr>
+    </w:lvl>
+    <w:lvl w:ilvl="1" w:tplc="04090003" w:tentative="1">
+      <w:start w:val="1"/>
+      <w:numFmt w:val="bullet"/>
+      <w:lvlText w:val="o"/>
+      <w:lvlJc w:val="left"/>
+      <w:pPr>
+        <w:ind w:left="1800" w:hanging="360"/>
+      </w:pPr>
+      <w:rPr>
+        <w:rFonts w:ascii="Courier New" w:hAnsi="Courier New" w:cs="Courier New" w:hint="default"/>
+      </w:rPr>
+    </w:lvl>
+    <w:lvl w:ilvl="2" w:tplc="04090005" w:tentative="1">
+      <w:start w:val="1"/>
+      <w:numFmt w:val="bullet"/>
+      <w:lvlText w:val=""/>
+      <w:lvlJc w:val="left"/>
+      <w:pPr>
+        <w:ind w:left="2520" w:hanging="360"/>
+      </w:pPr>
+      <w:rPr>
+        <w:rFonts w:ascii="Wingdings" w:hAnsi="Wingdings" w:hint="default"/>
+      </w:rPr>
+    </w:lvl>
+    <w:lvl w:ilvl="3" w:tplc="04090001" w:tentative="1">
+      <w:start w:val="1"/>
+      <w:numFmt w:val="bullet"/>
+      <w:lvlText w:val=""/>
+      <w:lvlJc w:val="left"/>
+      <w:pPr>
+        <w:ind w:left="3240" w:hanging="360"/>
+      </w:pPr>
+      <w:rPr>
+        <w:rFonts w:ascii="Symbol" w:hAnsi="Symbol" w:hint="default"/>
+      </w:rPr>
+    </w:lvl>
+    <w:lvl w:ilvl="4" w:tplc="04090003" w:tentative="1">
+      <w:start w:val="1"/>
+      <w:numFmt w:val="bullet"/>
+      <w:lvlText w:val="o"/>
+      <w:lvlJc w:val="left"/>
+      <w:pPr>
+        <w:ind w:left="3960" w:hanging="360"/>
+      </w:pPr>
+      <w:rPr>
+        <w:rFonts w:ascii="Courier New" w:hAnsi="Courier New" w:cs="Courier New" w:hint="default"/>
+      </w:rPr>
+    </w:lvl>
+    <w:lvl w:ilvl="5" w:tplc="04090005" w:tentative="1">
+      <w:start w:val="1"/>
+      <w:numFmt w:val="bullet"/>
+      <w:lvlText w:val=""/>
+      <w:lvlJc w:val="left"/>
+      <w:pPr>
+        <w:ind w:left="4680" w:hanging="360"/>
+      </w:pPr>
+      <w:rPr>
+        <w:rFonts w:ascii="Wingdings" w:hAnsi="Wingdings" w:hint="default"/>
+      </w:rPr>
+    </w:lvl>
+    <w:lvl w:ilvl="6" w:tplc="04090001" w:tentative="1">
+      <w:start w:val="1"/>
+      <w:numFmt w:val="bullet"/>
+      <w:lvlText w:val=""/>
+      <w:lvlJc w:val="left"/>
+      <w:pPr>
+        <w:ind w:left="5400" w:hanging="360"/>
+      </w:pPr>
+      <w:rPr>
+        <w:rFonts w:ascii="Symbol" w:hAnsi="Symbol" w:hint="default"/>
+      </w:rPr>
+    </w:lvl>
+    <w:lvl w:ilvl="7" w:tplc="04090003" w:tentative="1">
+      <w:start w:val="1"/>
+      <w:numFmt w:val="bullet"/>
+      <w:lvlText w:val="o"/>
+      <w:lvlJc w:val="left"/>
+      <w:pPr>
+        <w:ind w:left="6120" w:hanging="360"/>
+      </w:pPr>
+      <w:rPr>
+        <w:rFonts w:ascii="Courier New" w:hAnsi="Courier New" w:cs="Courier New" w:hint="default"/>
+      </w:rPr>
+    </w:lvl>
+    <w:lvl w:ilvl="8" w:tplc="04090005" w:tentative="1">
+      <w:start w:val="1"/>
+      <w:numFmt w:val="bullet"/>
+      <w:lvlText w:val=""/>
+      <w:lvlJc w:val="left"/>
+      <w:pPr>
+        <w:ind w:left="6840" w:hanging="360"/>
+      </w:pPr>
+      <w:rPr>
+        <w:rFonts w:ascii="Wingdings" w:hAnsi="Wingdings" w:hint="default"/>
+      </w:rPr>
+    </w:lvl>
+  </w:abstractNum>
+  <w:abstractNum w:abstractNumId="7" w15:restartNumberingAfterBreak="0">
     <w:nsid w:val="7CD245A1"/>
     <w:multiLevelType w:val="hybridMultilevel"/>
     <w:tmpl w:val="0568D420"/>
@@ -6900,7 +7911,7 @@
       </w:rPr>
     </w:lvl>
   </w:abstractNum>
-  <w:abstractNum w:abstractNumId="7" w15:restartNumberingAfterBreak="0">
+  <w:abstractNum w:abstractNumId="8" w15:restartNumberingAfterBreak="0">
     <w:nsid w:val="7DCD6F91"/>
     <w:multiLevelType w:val="hybridMultilevel"/>
     <w:tmpl w:val="DBEA1C80"/>
@@ -7025,16 +8036,19 @@
     <w:abstractNumId w:val="0"/>
   </w:num>
   <w:num w:numId="5" w16cid:durableId="64377854">
-    <w:abstractNumId w:val="6"/>
+    <w:abstractNumId w:val="7"/>
   </w:num>
   <w:num w:numId="6" w16cid:durableId="205605512">
-    <w:abstractNumId w:val="7"/>
+    <w:abstractNumId w:val="8"/>
   </w:num>
   <w:num w:numId="7" w16cid:durableId="374231941">
     <w:abstractNumId w:val="5"/>
   </w:num>
   <w:num w:numId="8" w16cid:durableId="1743864715">
     <w:abstractNumId w:val="4"/>
+  </w:num>
+  <w:num w:numId="9" w16cid:durableId="1197427554">
+    <w:abstractNumId w:val="6"/>
   </w:num>
 </w:numbering>
 </file>
@@ -7478,6 +8492,25 @@
       <w:contextualSpacing/>
     </w:pPr>
   </w:style>
+  <w:style w:type="table" w:styleId="TableGrid">
+    <w:name w:val="Table Grid"/>
+    <w:basedOn w:val="TableNormal"/>
+    <w:uiPriority w:val="39"/>
+    <w:rsid w:val="00AB4622"/>
+    <w:pPr>
+      <w:spacing w:after="0" w:line="240" w:lineRule="auto"/>
+    </w:pPr>
+    <w:tblPr>
+      <w:tblBorders>
+        <w:top w:val="single" w:sz="4" w:space="0" w:color="auto"/>
+        <w:left w:val="single" w:sz="4" w:space="0" w:color="auto"/>
+        <w:bottom w:val="single" w:sz="4" w:space="0" w:color="auto"/>
+        <w:right w:val="single" w:sz="4" w:space="0" w:color="auto"/>
+        <w:insideH w:val="single" w:sz="4" w:space="0" w:color="auto"/>
+        <w:insideV w:val="single" w:sz="4" w:space="0" w:color="auto"/>
+      </w:tblBorders>
+    </w:tblPr>
+  </w:style>
 </w:styles>
 </file>
 

</xml_diff>

<commit_message>
meghan - added architecture and schema diagrams to SRS.docx file
</commit_message>
<xml_diff>
--- a/SpartanSellersSRS.docx
+++ b/SpartanSellersSRS.docx
@@ -3426,7 +3426,14 @@
                 <w:rStyle w:val="Hyperlink"/>
                 <w:noProof/>
               </w:rPr>
-              <w:t>9.</w:t>
+              <w:t>5</w:t>
+            </w:r>
+            <w:r>
+              <w:rPr>
+                <w:rStyle w:val="Hyperlink"/>
+                <w:noProof/>
+              </w:rPr>
+              <w:t>.</w:t>
             </w:r>
             <w:r>
               <w:rPr>
@@ -3520,7 +3527,14 @@
                 <w:rStyle w:val="Hyperlink"/>
                 <w:noProof/>
               </w:rPr>
-              <w:t>9.1.</w:t>
+              <w:t>5</w:t>
+            </w:r>
+            <w:r>
+              <w:rPr>
+                <w:rStyle w:val="Hyperlink"/>
+                <w:noProof/>
+              </w:rPr>
+              <w:t>.1.</w:t>
             </w:r>
             <w:r>
               <w:rPr>
@@ -3614,7 +3628,14 @@
                 <w:rStyle w:val="Hyperlink"/>
                 <w:noProof/>
               </w:rPr>
-              <w:t>9.2.</w:t>
+              <w:t>5</w:t>
+            </w:r>
+            <w:r>
+              <w:rPr>
+                <w:rStyle w:val="Hyperlink"/>
+                <w:noProof/>
+              </w:rPr>
+              <w:t>.2.</w:t>
             </w:r>
             <w:r>
               <w:rPr>
@@ -3708,7 +3729,14 @@
                 <w:rStyle w:val="Hyperlink"/>
                 <w:noProof/>
               </w:rPr>
-              <w:t>9.3.</w:t>
+              <w:t>5</w:t>
+            </w:r>
+            <w:r>
+              <w:rPr>
+                <w:rStyle w:val="Hyperlink"/>
+                <w:noProof/>
+              </w:rPr>
+              <w:t>.3.</w:t>
             </w:r>
             <w:r>
               <w:rPr>
@@ -3802,7 +3830,14 @@
                 <w:rStyle w:val="Hyperlink"/>
                 <w:noProof/>
               </w:rPr>
-              <w:t>9.4.</w:t>
+              <w:t>5</w:t>
+            </w:r>
+            <w:r>
+              <w:rPr>
+                <w:rStyle w:val="Hyperlink"/>
+                <w:noProof/>
+              </w:rPr>
+              <w:t>.4.</w:t>
             </w:r>
             <w:r>
               <w:rPr>
@@ -3896,7 +3931,14 @@
                 <w:rStyle w:val="Hyperlink"/>
                 <w:noProof/>
               </w:rPr>
-              <w:t>9.4.1.</w:t>
+              <w:t>5</w:t>
+            </w:r>
+            <w:r>
+              <w:rPr>
+                <w:rStyle w:val="Hyperlink"/>
+                <w:noProof/>
+              </w:rPr>
+              <w:t>.4.1.</w:t>
             </w:r>
             <w:r>
               <w:rPr>
@@ -3990,7 +4032,14 @@
                 <w:rStyle w:val="Hyperlink"/>
                 <w:noProof/>
               </w:rPr>
-              <w:t>9.4.2.</w:t>
+              <w:t>5</w:t>
+            </w:r>
+            <w:r>
+              <w:rPr>
+                <w:rStyle w:val="Hyperlink"/>
+                <w:noProof/>
+              </w:rPr>
+              <w:t>.4.2.</w:t>
             </w:r>
             <w:r>
               <w:rPr>
@@ -4084,7 +4133,14 @@
                 <w:rStyle w:val="Hyperlink"/>
                 <w:noProof/>
               </w:rPr>
-              <w:t>9.4.3.</w:t>
+              <w:t>5</w:t>
+            </w:r>
+            <w:r>
+              <w:rPr>
+                <w:rStyle w:val="Hyperlink"/>
+                <w:noProof/>
+              </w:rPr>
+              <w:t>.4.3.</w:t>
             </w:r>
             <w:r>
               <w:rPr>
@@ -4178,7 +4234,14 @@
                 <w:rStyle w:val="Hyperlink"/>
                 <w:noProof/>
               </w:rPr>
-              <w:t>9.4.4.</w:t>
+              <w:t>5</w:t>
+            </w:r>
+            <w:r>
+              <w:rPr>
+                <w:rStyle w:val="Hyperlink"/>
+                <w:noProof/>
+              </w:rPr>
+              <w:t>.4.4.</w:t>
             </w:r>
             <w:r>
               <w:rPr>
@@ -4272,7 +4335,14 @@
                 <w:rStyle w:val="Hyperlink"/>
                 <w:noProof/>
               </w:rPr>
-              <w:t>9.4.5.</w:t>
+              <w:t>5</w:t>
+            </w:r>
+            <w:r>
+              <w:rPr>
+                <w:rStyle w:val="Hyperlink"/>
+                <w:noProof/>
+              </w:rPr>
+              <w:t>.4.5.</w:t>
             </w:r>
             <w:r>
               <w:rPr>
@@ -4366,7 +4436,14 @@
                 <w:rStyle w:val="Hyperlink"/>
                 <w:noProof/>
               </w:rPr>
-              <w:t>9.5.</w:t>
+              <w:t>5</w:t>
+            </w:r>
+            <w:r>
+              <w:rPr>
+                <w:rStyle w:val="Hyperlink"/>
+                <w:noProof/>
+              </w:rPr>
+              <w:t>.5.</w:t>
             </w:r>
             <w:r>
               <w:rPr>
@@ -4460,7 +4537,14 @@
                 <w:rStyle w:val="Hyperlink"/>
                 <w:noProof/>
               </w:rPr>
-              <w:t>9.5.1.</w:t>
+              <w:t>5</w:t>
+            </w:r>
+            <w:r>
+              <w:rPr>
+                <w:rStyle w:val="Hyperlink"/>
+                <w:noProof/>
+              </w:rPr>
+              <w:t>.5.1.</w:t>
             </w:r>
             <w:r>
               <w:rPr>
@@ -4554,7 +4638,14 @@
                 <w:rStyle w:val="Hyperlink"/>
                 <w:noProof/>
               </w:rPr>
-              <w:t>9.5.2.</w:t>
+              <w:t>5</w:t>
+            </w:r>
+            <w:r>
+              <w:rPr>
+                <w:rStyle w:val="Hyperlink"/>
+                <w:noProof/>
+              </w:rPr>
+              <w:t>.5.2.</w:t>
             </w:r>
             <w:r>
               <w:rPr>
@@ -4648,7 +4739,14 @@
                 <w:rStyle w:val="Hyperlink"/>
                 <w:noProof/>
               </w:rPr>
-              <w:t>9.5.3.</w:t>
+              <w:t>5</w:t>
+            </w:r>
+            <w:r>
+              <w:rPr>
+                <w:rStyle w:val="Hyperlink"/>
+                <w:noProof/>
+              </w:rPr>
+              <w:t>.5.3.</w:t>
             </w:r>
             <w:r>
               <w:rPr>
@@ -4742,7 +4840,14 @@
                 <w:rStyle w:val="Hyperlink"/>
                 <w:noProof/>
               </w:rPr>
-              <w:t>9.6.</w:t>
+              <w:t>5</w:t>
+            </w:r>
+            <w:r>
+              <w:rPr>
+                <w:rStyle w:val="Hyperlink"/>
+                <w:noProof/>
+              </w:rPr>
+              <w:t>.6.</w:t>
             </w:r>
             <w:r>
               <w:rPr>
@@ -4836,7 +4941,14 @@
                 <w:rStyle w:val="Hyperlink"/>
                 <w:noProof/>
               </w:rPr>
-              <w:t>10.</w:t>
+              <w:t>6</w:t>
+            </w:r>
+            <w:r>
+              <w:rPr>
+                <w:rStyle w:val="Hyperlink"/>
+                <w:noProof/>
+              </w:rPr>
+              <w:t>.</w:t>
             </w:r>
             <w:r>
               <w:rPr>
@@ -4869,38 +4981,7 @@
                 <w:noProof/>
                 <w:webHidden/>
               </w:rPr>
-              <w:fldChar w:fldCharType="begin"/>
-            </w:r>
-            <w:r>
-              <w:rPr>
-                <w:noProof/>
-                <w:webHidden/>
-              </w:rPr>
-              <w:instrText xml:space="preserve"> PAGEREF _Toc156255172 \h </w:instrText>
-            </w:r>
-            <w:r>
-              <w:rPr>
-                <w:noProof/>
-                <w:webHidden/>
-              </w:rPr>
-              <w:fldChar w:fldCharType="separate"/>
-            </w:r>
-            <w:r>
-              <w:rPr>
-                <w:b/>
-                <w:bCs/>
-                <w:noProof/>
-                <w:webHidden/>
-                <w:lang w:val="en-US"/>
-              </w:rPr>
-              <w:t>Error! Bookmark not defined.</w:t>
-            </w:r>
-            <w:r>
-              <w:rPr>
-                <w:noProof/>
-                <w:webHidden/>
-              </w:rPr>
-              <w:fldChar w:fldCharType="end"/>
+              <w:t>15</w:t>
             </w:r>
           </w:hyperlink>
         </w:p>
@@ -4927,7 +5008,14 @@
                 <w:rStyle w:val="Hyperlink"/>
                 <w:noProof/>
               </w:rPr>
-              <w:t>10.1.</w:t>
+              <w:t>6</w:t>
+            </w:r>
+            <w:r>
+              <w:rPr>
+                <w:rStyle w:val="Hyperlink"/>
+                <w:noProof/>
+              </w:rPr>
+              <w:t>.1.</w:t>
             </w:r>
             <w:r>
               <w:rPr>
@@ -4960,38 +5048,7 @@
                 <w:noProof/>
                 <w:webHidden/>
               </w:rPr>
-              <w:fldChar w:fldCharType="begin"/>
-            </w:r>
-            <w:r>
-              <w:rPr>
-                <w:noProof/>
-                <w:webHidden/>
-              </w:rPr>
-              <w:instrText xml:space="preserve"> PAGEREF _Toc156255173 \h </w:instrText>
-            </w:r>
-            <w:r>
-              <w:rPr>
-                <w:noProof/>
-                <w:webHidden/>
-              </w:rPr>
-              <w:fldChar w:fldCharType="separate"/>
-            </w:r>
-            <w:r>
-              <w:rPr>
-                <w:b/>
-                <w:bCs/>
-                <w:noProof/>
-                <w:webHidden/>
-                <w:lang w:val="en-US"/>
-              </w:rPr>
-              <w:t>Error! Bookmark not defined.</w:t>
-            </w:r>
-            <w:r>
-              <w:rPr>
-                <w:noProof/>
-                <w:webHidden/>
-              </w:rPr>
-              <w:fldChar w:fldCharType="end"/>
+              <w:t>15</w:t>
             </w:r>
           </w:hyperlink>
         </w:p>
@@ -5018,7 +5075,14 @@
                 <w:rStyle w:val="Hyperlink"/>
                 <w:noProof/>
               </w:rPr>
-              <w:t>10.2.</w:t>
+              <w:t>6</w:t>
+            </w:r>
+            <w:r>
+              <w:rPr>
+                <w:rStyle w:val="Hyperlink"/>
+                <w:noProof/>
+              </w:rPr>
+              <w:t>.2.</w:t>
             </w:r>
             <w:r>
               <w:rPr>
@@ -5051,38 +5115,7 @@
                 <w:noProof/>
                 <w:webHidden/>
               </w:rPr>
-              <w:fldChar w:fldCharType="begin"/>
-            </w:r>
-            <w:r>
-              <w:rPr>
-                <w:noProof/>
-                <w:webHidden/>
-              </w:rPr>
-              <w:instrText xml:space="preserve"> PAGEREF _Toc156255174 \h </w:instrText>
-            </w:r>
-            <w:r>
-              <w:rPr>
-                <w:noProof/>
-                <w:webHidden/>
-              </w:rPr>
-              <w:fldChar w:fldCharType="separate"/>
-            </w:r>
-            <w:r>
-              <w:rPr>
-                <w:b/>
-                <w:bCs/>
-                <w:noProof/>
-                <w:webHidden/>
-                <w:lang w:val="en-US"/>
-              </w:rPr>
-              <w:t>Error! Bookmark not defined.</w:t>
-            </w:r>
-            <w:r>
-              <w:rPr>
-                <w:noProof/>
-                <w:webHidden/>
-              </w:rPr>
-              <w:fldChar w:fldCharType="end"/>
+              <w:t>15</w:t>
             </w:r>
           </w:hyperlink>
         </w:p>
@@ -5109,7 +5142,14 @@
                 <w:rStyle w:val="Hyperlink"/>
                 <w:noProof/>
               </w:rPr>
-              <w:t>10.3.</w:t>
+              <w:t>6</w:t>
+            </w:r>
+            <w:r>
+              <w:rPr>
+                <w:rStyle w:val="Hyperlink"/>
+                <w:noProof/>
+              </w:rPr>
+              <w:t>.3.</w:t>
             </w:r>
             <w:r>
               <w:rPr>
@@ -5150,6 +5190,12 @@
                 <w:webHidden/>
               </w:rPr>
               <w:instrText xml:space="preserve"> PAGEREF _Toc156255175 \h </w:instrText>
+            </w:r>
+            <w:r>
+              <w:rPr>
+                <w:noProof/>
+                <w:webHidden/>
+              </w:rPr>
             </w:r>
             <w:r>
               <w:rPr>
@@ -5200,7 +5246,14 @@
                 <w:rStyle w:val="Hyperlink"/>
                 <w:noProof/>
               </w:rPr>
-              <w:t>10.3.1.</w:t>
+              <w:t>6</w:t>
+            </w:r>
+            <w:r>
+              <w:rPr>
+                <w:rStyle w:val="Hyperlink"/>
+                <w:noProof/>
+              </w:rPr>
+              <w:t>.3.1.</w:t>
             </w:r>
             <w:r>
               <w:rPr>
@@ -5241,6 +5294,12 @@
                 <w:webHidden/>
               </w:rPr>
               <w:instrText xml:space="preserve"> PAGEREF _Toc156255176 \h </w:instrText>
+            </w:r>
+            <w:r>
+              <w:rPr>
+                <w:noProof/>
+                <w:webHidden/>
+              </w:rPr>
             </w:r>
             <w:r>
               <w:rPr>
@@ -5291,7 +5350,14 @@
                 <w:rStyle w:val="Hyperlink"/>
                 <w:noProof/>
               </w:rPr>
-              <w:t>10.3.2.</w:t>
+              <w:t>6</w:t>
+            </w:r>
+            <w:r>
+              <w:rPr>
+                <w:rStyle w:val="Hyperlink"/>
+                <w:noProof/>
+              </w:rPr>
+              <w:t>.3.2.</w:t>
             </w:r>
             <w:r>
               <w:rPr>
@@ -5332,6 +5398,12 @@
                 <w:webHidden/>
               </w:rPr>
               <w:instrText xml:space="preserve"> PAGEREF _Toc156255177 \h </w:instrText>
+            </w:r>
+            <w:r>
+              <w:rPr>
+                <w:noProof/>
+                <w:webHidden/>
+              </w:rPr>
             </w:r>
             <w:r>
               <w:rPr>
@@ -5382,7 +5454,14 @@
                 <w:rStyle w:val="Hyperlink"/>
                 <w:noProof/>
               </w:rPr>
-              <w:t>10.3.3.</w:t>
+              <w:t>6</w:t>
+            </w:r>
+            <w:r>
+              <w:rPr>
+                <w:rStyle w:val="Hyperlink"/>
+                <w:noProof/>
+              </w:rPr>
+              <w:t>.3.3.</w:t>
             </w:r>
             <w:r>
               <w:rPr>
@@ -5423,6 +5502,12 @@
                 <w:webHidden/>
               </w:rPr>
               <w:instrText xml:space="preserve"> PAGEREF _Toc156255178 \h </w:instrText>
+            </w:r>
+            <w:r>
+              <w:rPr>
+                <w:noProof/>
+                <w:webHidden/>
+              </w:rPr>
             </w:r>
             <w:r>
               <w:rPr>
@@ -5473,7 +5558,14 @@
                 <w:rStyle w:val="Hyperlink"/>
                 <w:noProof/>
               </w:rPr>
-              <w:t>10.4.</w:t>
+              <w:t>6</w:t>
+            </w:r>
+            <w:r>
+              <w:rPr>
+                <w:rStyle w:val="Hyperlink"/>
+                <w:noProof/>
+              </w:rPr>
+              <w:t>.4.</w:t>
             </w:r>
             <w:r>
               <w:rPr>
@@ -5514,6 +5606,12 @@
                 <w:webHidden/>
               </w:rPr>
               <w:instrText xml:space="preserve"> PAGEREF _Toc156255179 \h </w:instrText>
+            </w:r>
+            <w:r>
+              <w:rPr>
+                <w:noProof/>
+                <w:webHidden/>
+              </w:rPr>
             </w:r>
             <w:r>
               <w:rPr>
@@ -5564,7 +5662,14 @@
                 <w:rStyle w:val="Hyperlink"/>
                 <w:noProof/>
               </w:rPr>
-              <w:t>11.</w:t>
+              <w:t>7</w:t>
+            </w:r>
+            <w:r>
+              <w:rPr>
+                <w:rStyle w:val="Hyperlink"/>
+                <w:noProof/>
+              </w:rPr>
+              <w:t>.</w:t>
             </w:r>
             <w:r>
               <w:rPr>
@@ -5605,6 +5710,12 @@
                 <w:webHidden/>
               </w:rPr>
               <w:instrText xml:space="preserve"> PAGEREF _Toc156255180 \h </w:instrText>
+            </w:r>
+            <w:r>
+              <w:rPr>
+                <w:noProof/>
+                <w:webHidden/>
+              </w:rPr>
             </w:r>
             <w:r>
               <w:rPr>
@@ -5655,7 +5766,14 @@
                 <w:rStyle w:val="Hyperlink"/>
                 <w:noProof/>
               </w:rPr>
-              <w:t>11.1.</w:t>
+              <w:t>7</w:t>
+            </w:r>
+            <w:r>
+              <w:rPr>
+                <w:rStyle w:val="Hyperlink"/>
+                <w:noProof/>
+              </w:rPr>
+              <w:t>.1.</w:t>
             </w:r>
             <w:r>
               <w:rPr>
@@ -5696,6 +5814,12 @@
                 <w:webHidden/>
               </w:rPr>
               <w:instrText xml:space="preserve"> PAGEREF _Toc156255181 \h </w:instrText>
+            </w:r>
+            <w:r>
+              <w:rPr>
+                <w:noProof/>
+                <w:webHidden/>
+              </w:rPr>
             </w:r>
             <w:r>
               <w:rPr>
@@ -10554,9 +10678,370 @@
         <w:t>N/A</w:t>
       </w:r>
     </w:p>
+    <w:p/>
+    <w:p/>
+    <w:p/>
+    <w:p/>
+    <w:p/>
+    <w:p/>
+    <w:p/>
+    <w:p/>
+    <w:p/>
+    <w:p/>
+    <w:p/>
+    <w:p/>
+    <w:p/>
+    <w:p/>
+    <w:p/>
+    <w:p/>
+    <w:p/>
+    <w:p/>
+    <w:p/>
+    <w:p/>
+    <w:p/>
+    <w:p/>
+    <w:p/>
+    <w:p/>
+    <w:p/>
+    <w:p/>
+    <w:p/>
+    <w:p/>
+    <w:p/>
+    <w:p/>
+    <w:p/>
+    <w:p>
+      <w:pPr>
+        <w:pStyle w:val="ListParagraph"/>
+        <w:numPr>
+          <w:ilvl w:val="0"/>
+          <w:numId w:val="7"/>
+        </w:numPr>
+        <w:jc w:val="center"/>
+        <w:rPr>
+          <w:b/>
+          <w:bCs/>
+          <w:sz w:val="36"/>
+          <w:szCs w:val="36"/>
+        </w:rPr>
+      </w:pPr>
+      <w:r>
+        <w:rPr>
+          <w:b/>
+          <w:bCs/>
+          <w:sz w:val="36"/>
+          <w:szCs w:val="36"/>
+        </w:rPr>
+        <w:lastRenderedPageBreak/>
+        <w:t>Design Documents</w:t>
+      </w:r>
+    </w:p>
+    <w:p>
+      <w:pPr>
+        <w:pStyle w:val="ListParagraph"/>
+        <w:numPr>
+          <w:ilvl w:val="1"/>
+          <w:numId w:val="7"/>
+        </w:numPr>
+        <w:rPr>
+          <w:b/>
+          <w:bCs/>
+          <w:sz w:val="26"/>
+          <w:szCs w:val="26"/>
+        </w:rPr>
+      </w:pPr>
+      <w:r>
+        <w:rPr>
+          <w:b/>
+          <w:bCs/>
+          <w:sz w:val="26"/>
+          <w:szCs w:val="26"/>
+        </w:rPr>
+        <w:t>Software Architecture</w:t>
+      </w:r>
+    </w:p>
+    <w:p>
+      <w:pPr>
+        <w:pStyle w:val="ListParagraph"/>
+        <w:ind w:left="180"/>
+        <w:rPr>
+          <w:b/>
+          <w:bCs/>
+          <w:sz w:val="26"/>
+          <w:szCs w:val="26"/>
+        </w:rPr>
+      </w:pPr>
+      <w:r>
+        <w:rPr>
+          <w:b/>
+          <w:bCs/>
+          <w:noProof/>
+          <w:sz w:val="26"/>
+          <w:szCs w:val="26"/>
+        </w:rPr>
+        <w:drawing>
+          <wp:inline distT="0" distB="0" distL="0" distR="0" wp14:anchorId="288C57A2" wp14:editId="259048DB">
+            <wp:extent cx="6645910" cy="6148705"/>
+            <wp:effectExtent l="0" t="0" r="2540" b="4445"/>
+            <wp:docPr id="250329624" name="Picture 1" descr="A diagram of a software developer&#10;&#10;Description automatically generated"/>
+            <wp:cNvGraphicFramePr>
+              <a:graphicFrameLocks xmlns:a="http://schemas.openxmlformats.org/drawingml/2006/main" noChangeAspect="1"/>
+            </wp:cNvGraphicFramePr>
+            <a:graphic xmlns:a="http://schemas.openxmlformats.org/drawingml/2006/main">
+              <a:graphicData uri="http://schemas.openxmlformats.org/drawingml/2006/picture">
+                <pic:pic xmlns:pic="http://schemas.openxmlformats.org/drawingml/2006/picture">
+                  <pic:nvPicPr>
+                    <pic:cNvPr id="250329624" name="Picture 1" descr="A diagram of a software developer&#10;&#10;Description automatically generated"/>
+                    <pic:cNvPicPr/>
+                  </pic:nvPicPr>
+                  <pic:blipFill>
+                    <a:blip r:embed="rId12">
+                      <a:extLst>
+                        <a:ext uri="{28A0092B-C50C-407E-A947-70E740481C1C}">
+                          <a14:useLocalDpi xmlns:a14="http://schemas.microsoft.com/office/drawing/2010/main" val="0"/>
+                        </a:ext>
+                      </a:extLst>
+                    </a:blip>
+                    <a:stretch>
+                      <a:fillRect/>
+                    </a:stretch>
+                  </pic:blipFill>
+                  <pic:spPr>
+                    <a:xfrm>
+                      <a:off x="0" y="0"/>
+                      <a:ext cx="6645910" cy="6148705"/>
+                    </a:xfrm>
+                    <a:prstGeom prst="rect">
+                      <a:avLst/>
+                    </a:prstGeom>
+                  </pic:spPr>
+                </pic:pic>
+              </a:graphicData>
+            </a:graphic>
+          </wp:inline>
+        </w:drawing>
+      </w:r>
+    </w:p>
+    <w:p>
+      <w:pPr>
+        <w:pStyle w:val="ListParagraph"/>
+        <w:ind w:left="180"/>
+        <w:rPr>
+          <w:b/>
+          <w:bCs/>
+          <w:sz w:val="26"/>
+          <w:szCs w:val="26"/>
+        </w:rPr>
+      </w:pPr>
+    </w:p>
+    <w:p>
+      <w:pPr>
+        <w:pStyle w:val="ListParagraph"/>
+        <w:numPr>
+          <w:ilvl w:val="1"/>
+          <w:numId w:val="7"/>
+        </w:numPr>
+        <w:rPr>
+          <w:b/>
+          <w:bCs/>
+          <w:sz w:val="26"/>
+          <w:szCs w:val="26"/>
+        </w:rPr>
+      </w:pPr>
+      <w:r>
+        <w:rPr>
+          <w:b/>
+          <w:bCs/>
+          <w:sz w:val="26"/>
+          <w:szCs w:val="26"/>
+        </w:rPr>
+        <w:t>High-Level Database Schema</w:t>
+      </w:r>
+    </w:p>
+    <w:p>
+      <w:pPr>
+        <w:pStyle w:val="ListParagraph"/>
+        <w:ind w:left="180"/>
+        <w:rPr>
+          <w:b/>
+          <w:bCs/>
+          <w:sz w:val="26"/>
+          <w:szCs w:val="26"/>
+        </w:rPr>
+      </w:pPr>
+      <w:r>
+        <w:rPr>
+          <w:b/>
+          <w:bCs/>
+          <w:noProof/>
+          <w:sz w:val="26"/>
+          <w:szCs w:val="26"/>
+        </w:rPr>
+        <w:drawing>
+          <wp:inline distT="0" distB="0" distL="0" distR="0" wp14:anchorId="302894FE" wp14:editId="69F1593A">
+            <wp:extent cx="4410075" cy="2305050"/>
+            <wp:effectExtent l="0" t="0" r="9525" b="0"/>
+            <wp:docPr id="653638774" name="Picture 2" descr="A diagram of a username&#10;&#10;Description automatically generated with medium confidence"/>
+            <wp:cNvGraphicFramePr>
+              <a:graphicFrameLocks xmlns:a="http://schemas.openxmlformats.org/drawingml/2006/main" noChangeAspect="1"/>
+            </wp:cNvGraphicFramePr>
+            <a:graphic xmlns:a="http://schemas.openxmlformats.org/drawingml/2006/main">
+              <a:graphicData uri="http://schemas.openxmlformats.org/drawingml/2006/picture">
+                <pic:pic xmlns:pic="http://schemas.openxmlformats.org/drawingml/2006/picture">
+                  <pic:nvPicPr>
+                    <pic:cNvPr id="653638774" name="Picture 2" descr="A diagram of a username&#10;&#10;Description automatically generated with medium confidence"/>
+                    <pic:cNvPicPr/>
+                  </pic:nvPicPr>
+                  <pic:blipFill>
+                    <a:blip r:embed="rId13">
+                      <a:extLst>
+                        <a:ext uri="{28A0092B-C50C-407E-A947-70E740481C1C}">
+                          <a14:useLocalDpi xmlns:a14="http://schemas.microsoft.com/office/drawing/2010/main" val="0"/>
+                        </a:ext>
+                      </a:extLst>
+                    </a:blip>
+                    <a:stretch>
+                      <a:fillRect/>
+                    </a:stretch>
+                  </pic:blipFill>
+                  <pic:spPr>
+                    <a:xfrm>
+                      <a:off x="0" y="0"/>
+                      <a:ext cx="4410075" cy="2305050"/>
+                    </a:xfrm>
+                    <a:prstGeom prst="rect">
+                      <a:avLst/>
+                    </a:prstGeom>
+                  </pic:spPr>
+                </pic:pic>
+              </a:graphicData>
+            </a:graphic>
+          </wp:inline>
+        </w:drawing>
+      </w:r>
+    </w:p>
+    <w:p>
+      <w:pPr>
+        <w:pStyle w:val="ListParagraph"/>
+        <w:ind w:left="180"/>
+        <w:rPr>
+          <w:b/>
+          <w:bCs/>
+          <w:sz w:val="26"/>
+          <w:szCs w:val="26"/>
+        </w:rPr>
+      </w:pPr>
+    </w:p>
+    <w:p>
+      <w:pPr>
+        <w:pStyle w:val="ListParagraph"/>
+        <w:numPr>
+          <w:ilvl w:val="1"/>
+          <w:numId w:val="7"/>
+        </w:numPr>
+        <w:rPr>
+          <w:b/>
+          <w:bCs/>
+          <w:sz w:val="26"/>
+          <w:szCs w:val="26"/>
+        </w:rPr>
+      </w:pPr>
+      <w:r>
+        <w:rPr>
+          <w:b/>
+          <w:bCs/>
+          <w:sz w:val="26"/>
+          <w:szCs w:val="26"/>
+        </w:rPr>
+        <w:t>Software Design</w:t>
+      </w:r>
+    </w:p>
+    <w:p>
+      <w:pPr>
+        <w:pStyle w:val="ListParagraph"/>
+        <w:numPr>
+          <w:ilvl w:val="2"/>
+          <w:numId w:val="7"/>
+        </w:numPr>
+        <w:rPr>
+          <w:b/>
+          <w:bCs/>
+        </w:rPr>
+      </w:pPr>
+      <w:r>
+        <w:rPr>
+          <w:b/>
+          <w:bCs/>
+        </w:rPr>
+        <w:t>State Machine Diagram: Admin (Carissa)</w:t>
+      </w:r>
+    </w:p>
+    <w:p>
+      <w:pPr>
+        <w:pStyle w:val="ListParagraph"/>
+        <w:numPr>
+          <w:ilvl w:val="2"/>
+          <w:numId w:val="7"/>
+        </w:numPr>
+        <w:rPr>
+          <w:b/>
+          <w:bCs/>
+        </w:rPr>
+      </w:pPr>
+      <w:r>
+        <w:rPr>
+          <w:b/>
+          <w:bCs/>
+        </w:rPr>
+        <w:t>State Machine Diagram: Buyer (Meghan)</w:t>
+      </w:r>
+    </w:p>
+    <w:p>
+      <w:pPr>
+        <w:pStyle w:val="ListParagraph"/>
+        <w:numPr>
+          <w:ilvl w:val="2"/>
+          <w:numId w:val="7"/>
+        </w:numPr>
+        <w:rPr>
+          <w:b/>
+          <w:bCs/>
+        </w:rPr>
+      </w:pPr>
+      <w:r>
+        <w:rPr>
+          <w:b/>
+          <w:bCs/>
+        </w:rPr>
+        <w:t>State Machine Diagram: Seller (Alli)</w:t>
+      </w:r>
+    </w:p>
+    <w:p>
+      <w:pPr>
+        <w:pStyle w:val="ListParagraph"/>
+        <w:numPr>
+          <w:ilvl w:val="1"/>
+          <w:numId w:val="7"/>
+        </w:numPr>
+        <w:rPr>
+          <w:b/>
+          <w:bCs/>
+          <w:sz w:val="26"/>
+          <w:szCs w:val="26"/>
+        </w:rPr>
+      </w:pPr>
+      <w:r>
+        <w:rPr>
+          <w:b/>
+          <w:bCs/>
+          <w:sz w:val="26"/>
+          <w:szCs w:val="26"/>
+        </w:rPr>
+        <w:t>UML Class Diagram</w:t>
+      </w:r>
+    </w:p>
     <w:sectPr>
-      <w:footerReference w:type="default" r:id="rId12"/>
-      <w:footerReference w:type="first" r:id="rId13"/>
+      <w:footerReference w:type="default" r:id="rId14"/>
+      <w:footerReference w:type="first" r:id="rId15"/>
       <w:pgSz w:w="11906" w:h="16838"/>
       <w:pgMar w:top="720" w:right="720" w:bottom="720" w:left="720" w:header="720" w:footer="720" w:gutter="0"/>
       <w:pgNumType w:start="0"/>
@@ -14068,18 +14553,6 @@
 </file>
 
 <file path=customXml/item1.xml><?xml version="1.0" encoding="utf-8"?>
-<p:properties xmlns:p="http://schemas.microsoft.com/office/2006/metadata/properties" xmlns:xsi="http://www.w3.org/2001/XMLSchema-instance" xmlns:pc="http://schemas.microsoft.com/office/infopath/2007/PartnerControls">
-  <documentManagement/>
-</p:properties>
-</file>
-
-<file path=customXml/item2.xml><?xml version="1.0" encoding="utf-8"?>
-<go:gDocsCustomXmlDataStorage xmlns:go="http://customooxmlschemas.google.com/" xmlns:r="http://schemas.openxmlformats.org/officeDocument/2006/relationships">
-  <go:docsCustomData xmlns:go="http://customooxmlschemas.google.com/" roundtripDataSignature="AMtx7miMsjpHgLkCpnb+eyO7PhWylfuRdA==">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</go:docsCustomData>
-</go:gDocsCustomXmlDataStorage>
-</file>
-
-<file path=customXml/item3.xml><?xml version="1.0" encoding="utf-8"?>
 <ct:contentTypeSchema xmlns:ct="http://schemas.microsoft.com/office/2006/metadata/contentType" xmlns:ma="http://schemas.microsoft.com/office/2006/metadata/properties/metaAttributes" ct:_="" ma:_="" ma:contentTypeName="Document" ma:contentTypeID="0x010100960E1489B7526D41A9EFDB2BDBB8CDB5" ma:contentTypeVersion="10" ma:contentTypeDescription="Create a new document." ma:contentTypeScope="" ma:versionID="827c6e4b93c4da190e62a1ce4d0fdc68">
   <xsd:schema xmlns:xsd="http://www.w3.org/2001/XMLSchema" xmlns:xs="http://www.w3.org/2001/XMLSchema" xmlns:p="http://schemas.microsoft.com/office/2006/metadata/properties" xmlns:ns3="b3aef158-21c8-470b-84a1-5413adaedb3c" targetNamespace="http://schemas.microsoft.com/office/2006/metadata/properties" ma:root="true" ma:fieldsID="751f2dfd81553b9231c07482ef7c55b2" ns3:_="">
     <xsd:import namespace="b3aef158-21c8-470b-84a1-5413adaedb3c"/>
@@ -14261,6 +14734,18 @@
 </ct:contentTypeSchema>
 </file>
 
+<file path=customXml/item2.xml><?xml version="1.0" encoding="utf-8"?>
+<go:gDocsCustomXmlDataStorage xmlns:go="http://customooxmlschemas.google.com/" xmlns:r="http://schemas.openxmlformats.org/officeDocument/2006/relationships">
+  <go:docsCustomData xmlns:go="http://customooxmlschemas.google.com/" roundtripDataSignature="AMtx7miMsjpHgLkCpnb+eyO7PhWylfuRdA==">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</go:docsCustomData>
+</go:gDocsCustomXmlDataStorage>
+</file>
+
+<file path=customXml/item3.xml><?xml version="1.0" encoding="utf-8"?>
+<p:properties xmlns:p="http://schemas.microsoft.com/office/2006/metadata/properties" xmlns:xsi="http://www.w3.org/2001/XMLSchema-instance" xmlns:pc="http://schemas.microsoft.com/office/infopath/2007/PartnerControls">
+  <documentManagement/>
+</p:properties>
+</file>
+
 <file path=customXml/item4.xml><?xml version="1.0" encoding="utf-8"?>
 <?mso-contentType ?>
 <FormTemplates xmlns="http://schemas.microsoft.com/sharepoint/v3/contenttype/forms">
@@ -14271,24 +14756,6 @@
 </file>
 
 <file path=customXml/itemProps1.xml><?xml version="1.0" encoding="utf-8"?>
-<ds:datastoreItem xmlns:ds="http://schemas.openxmlformats.org/officeDocument/2006/customXml" ds:itemID="{76106A60-1AE1-40C1-8AB2-30D214083182}">
-  <ds:schemaRefs>
-    <ds:schemaRef ds:uri="http://schemas.microsoft.com/office/2006/metadata/properties"/>
-    <ds:schemaRef ds:uri="http://schemas.microsoft.com/office/infopath/2007/PartnerControls"/>
-  </ds:schemaRefs>
-</ds:datastoreItem>
-</file>
-
-<file path=customXml/itemProps2.xml><?xml version="1.0" encoding="utf-8"?>
-<ds:datastoreItem xmlns:ds="http://schemas.openxmlformats.org/officeDocument/2006/customXml" ds:itemID="{11111111-1234-1234-1234-123412341234}">
-  <ds:schemaRefs>
-    <ds:schemaRef ds:uri="http://customooxmlschemas.google.com/"/>
-    <ds:schemaRef ds:uri="http://schemas.openxmlformats.org/officeDocument/2006/relationships"/>
-  </ds:schemaRefs>
-</ds:datastoreItem>
-</file>
-
-<file path=customXml/itemProps3.xml><?xml version="1.0" encoding="utf-8"?>
 <ds:datastoreItem xmlns:ds="http://schemas.openxmlformats.org/officeDocument/2006/customXml" ds:itemID="{A8F9A893-F3AF-4530-81DB-4EA82DE702FF}">
   <ds:schemaRefs>
     <ds:schemaRef ds:uri="http://schemas.microsoft.com/office/2006/metadata/contentType"/>
@@ -14306,6 +14773,24 @@
 </ds:datastoreItem>
 </file>
 
+<file path=customXml/itemProps2.xml><?xml version="1.0" encoding="utf-8"?>
+<ds:datastoreItem xmlns:ds="http://schemas.openxmlformats.org/officeDocument/2006/customXml" ds:itemID="{11111111-1234-1234-1234-123412341234}">
+  <ds:schemaRefs>
+    <ds:schemaRef ds:uri="http://customooxmlschemas.google.com/"/>
+    <ds:schemaRef ds:uri="http://schemas.openxmlformats.org/officeDocument/2006/relationships"/>
+  </ds:schemaRefs>
+</ds:datastoreItem>
+</file>
+
+<file path=customXml/itemProps3.xml><?xml version="1.0" encoding="utf-8"?>
+<ds:datastoreItem xmlns:ds="http://schemas.openxmlformats.org/officeDocument/2006/customXml" ds:itemID="{76106A60-1AE1-40C1-8AB2-30D214083182}">
+  <ds:schemaRefs>
+    <ds:schemaRef ds:uri="http://schemas.microsoft.com/office/2006/metadata/properties"/>
+    <ds:schemaRef ds:uri="http://schemas.microsoft.com/office/infopath/2007/PartnerControls"/>
+  </ds:schemaRefs>
+</ds:datastoreItem>
+</file>
+
 <file path=customXml/itemProps4.xml><?xml version="1.0" encoding="utf-8"?>
 <ds:datastoreItem xmlns:ds="http://schemas.openxmlformats.org/officeDocument/2006/customXml" ds:itemID="{70C22E47-9CC5-4605-9D3A-15CAD860119F}">
   <ds:schemaRefs>

</xml_diff>